<commit_message>
Add final observations of all service plots
</commit_message>
<xml_diff>
--- a/Latency Analysis/Comparative_Analysis.docx
+++ b/Latency Analysis/Comparative_Analysis.docx
@@ -973,6 +973,111 @@
         <w:t>Combined reductions cause an unexpected dip in latency after steep reduction, due to fewer objects, lower GC footprint, &amp; runtime optimizations kicking in.</w:t>
       </w:r>
     </w:p>
+    <w:p>
+      <w:pPr>
+        <w:rPr>
+          <w:lang w:val="en-US"/>
+        </w:rPr>
+      </w:pPr>
+    </w:p>
+    <w:p>
+      <w:pPr>
+        <w:rPr>
+          <w:lang w:val="en-US"/>
+        </w:rPr>
+      </w:pPr>
+    </w:p>
+    <w:p>
+      <w:pPr>
+        <w:pStyle w:val="Subtitle"/>
+        <w:rPr>
+          <w:b/>
+          <w:bCs/>
+          <w:lang w:val="en-US"/>
+        </w:rPr>
+      </w:pPr>
+      <w:r>
+        <w:rPr>
+          <w:lang w:val="en-US"/>
+        </w:rPr>
+        <w:t>Final Observations</w:t>
+      </w:r>
+    </w:p>
+    <w:p>
+      <w:pPr>
+        <w:numPr>
+          <w:ilvl w:val="0"/>
+          <w:numId w:val="5"/>
+        </w:numPr>
+        <w:rPr>
+          <w:lang w:val="en-US"/>
+        </w:rPr>
+      </w:pPr>
+      <w:r>
+        <w:rPr>
+          <w:lang w:val="en-US"/>
+        </w:rPr>
+        <w:t>CPU limits consistently influence latency more significantly than memory across all services - except in very tight memory conditions.</w:t>
+      </w:r>
+    </w:p>
+    <w:p>
+      <w:pPr>
+        <w:numPr>
+          <w:ilvl w:val="0"/>
+          <w:numId w:val="5"/>
+        </w:numPr>
+        <w:rPr>
+          <w:lang w:val="en-US"/>
+        </w:rPr>
+      </w:pPr>
+      <w:r>
+        <w:rPr>
+          <w:lang w:val="en-US"/>
+        </w:rPr>
+        <w:t>Go-based services are inherently more resilient due to lightweight runtime and better memory efficiency.</w:t>
+      </w:r>
+    </w:p>
+    <w:p>
+      <w:pPr>
+        <w:numPr>
+          <w:ilvl w:val="0"/>
+          <w:numId w:val="5"/>
+        </w:numPr>
+        <w:rPr>
+          <w:lang w:val="en-US"/>
+        </w:rPr>
+      </w:pPr>
+      <w:r>
+        <w:rPr>
+          <w:lang w:val="en-US"/>
+        </w:rPr>
+        <w:t>Java services show complex, nonlinear behaviors due to GC, JIT compilation, and thread scheduling - all sensitive to both CPU and memory.</w:t>
+      </w:r>
+    </w:p>
+    <w:p>
+      <w:pPr>
+        <w:numPr>
+          <w:ilvl w:val="0"/>
+          <w:numId w:val="5"/>
+        </w:numPr>
+        <w:rPr>
+          <w:lang w:val="en-US"/>
+        </w:rPr>
+      </w:pPr>
+      <w:r>
+        <w:rPr>
+          <w:lang w:val="en-US"/>
+        </w:rPr>
+        <w:t>Combined resource reductions do not always compound latency - in some cases, they trigger efficient adaptations, reducing overheads unexpectedly.</w:t>
+      </w:r>
+    </w:p>
+    <w:p>
+      <w:pPr>
+        <w:rPr>
+          <w:lang w:val="en-US"/>
+        </w:rPr>
+      </w:pPr>
+    </w:p>
     <w:p/>
     <w:sectPr>
       <w:pgSz w:w="12240" w:h="15840"/>
@@ -987,6 +1092,155 @@
 <file path=word/numbering.xml><?xml version="1.0" encoding="utf-8"?>
 <w:numbering xmlns:wpc="http://schemas.microsoft.com/office/word/2010/wordprocessingCanvas" xmlns:cx="http://schemas.microsoft.com/office/drawing/2014/chartex" xmlns:cx1="http://schemas.microsoft.com/office/drawing/2015/9/8/chartex" xmlns:cx2="http://schemas.microsoft.com/office/drawing/2015/10/21/chartex" xmlns:cx3="http://schemas.microsoft.com/office/drawing/2016/5/9/chartex" xmlns:cx4="http://schemas.microsoft.com/office/drawing/2016/5/10/chartex" xmlns:cx5="http://schemas.microsoft.com/office/drawing/2016/5/11/chartex" xmlns:cx6="http://schemas.microsoft.com/office/drawing/2016/5/12/chartex" xmlns:cx7="http://schemas.microsoft.com/office/drawing/2016/5/13/chartex" xmlns:cx8="http://schemas.microsoft.com/office/drawing/2016/5/14/chartex" xmlns:mc="http://schemas.openxmlformats.org/markup-compatibility/2006" xmlns:aink="http://schemas.microsoft.com/office/drawing/2016/ink" xmlns:am3d="http://schemas.microsoft.com/office/drawing/2017/model3d" xmlns:o="urn:schemas-microsoft-com:office:office" xmlns:oel="http://schemas.microsoft.com/office/2019/extlst" xmlns:r="http://schemas.openxmlformats.org/officeDocument/2006/relationships" xmlns:m="http://schemas.openxmlformats.org/officeDocument/2006/math" xmlns:v="urn:schemas-microsoft-com:vml" xmlns:wp14="http://schemas.microsoft.com/office/word/2010/wordprocessingDrawing" xmlns:wp="http://schemas.openxmlformats.org/drawingml/2006/wordprocessingDrawing" xmlns:w10="urn:schemas-microsoft-com:office:word" xmlns:w="http://schemas.openxmlformats.org/wordprocessingml/2006/main" xmlns:w14="http://schemas.microsoft.com/office/word/2010/wordml" xmlns:w15="http://schemas.microsoft.com/office/word/2012/wordml" xmlns:w16cex="http://schemas.microsoft.com/office/word/2018/wordml/cex" xmlns:w16cid="http://schemas.microsoft.com/office/word/2016/wordml/cid" xmlns:w16="http://schemas.microsoft.com/office/word/2018/wordml" xmlns:w16du="http://schemas.microsoft.com/office/word/2023/wordml/word16du" xmlns:w16sdtdh="http://schemas.microsoft.com/office/word/2020/wordml/sdtdatahash" xmlns:w16sdtfl="http://schemas.microsoft.com/office/word/2024/wordml/sdtformatlock" xmlns:w16se="http://schemas.microsoft.com/office/word/2015/wordml/symex" xmlns:wpg="http://schemas.microsoft.com/office/word/2010/wordprocessingGroup" xmlns:wpi="http://schemas.microsoft.com/office/word/2010/wordprocessingInk" xmlns:wne="http://schemas.microsoft.com/office/word/2006/wordml" xmlns:wps="http://schemas.microsoft.com/office/word/2010/wordprocessingShape" mc:Ignorable="w14 w15 w16se w16cid w16 w16cex w16sdtdh w16sdtfl w16du wp14">
   <w:abstractNum w:abstractNumId="0" w15:restartNumberingAfterBreak="0">
+    <w:nsid w:val="34F25FDF"/>
+    <w:multiLevelType w:val="multilevel"/>
+    <w:tmpl w:val="557E3108"/>
+    <w:lvl w:ilvl="0">
+      <w:start w:val="1"/>
+      <w:numFmt w:val="bullet"/>
+      <w:lvlText w:val=""/>
+      <w:lvlJc w:val="left"/>
+      <w:pPr>
+        <w:tabs>
+          <w:tab w:val="num" w:pos="720"/>
+        </w:tabs>
+        <w:ind w:left="720" w:hanging="360"/>
+      </w:pPr>
+      <w:rPr>
+        <w:rFonts w:ascii="Symbol" w:hAnsi="Symbol" w:hint="default"/>
+        <w:sz w:val="20"/>
+      </w:rPr>
+    </w:lvl>
+    <w:lvl w:ilvl="1" w:tentative="1">
+      <w:start w:val="1"/>
+      <w:numFmt w:val="bullet"/>
+      <w:lvlText w:val="o"/>
+      <w:lvlJc w:val="left"/>
+      <w:pPr>
+        <w:tabs>
+          <w:tab w:val="num" w:pos="1440"/>
+        </w:tabs>
+        <w:ind w:left="1440" w:hanging="360"/>
+      </w:pPr>
+      <w:rPr>
+        <w:rFonts w:ascii="Courier New" w:hAnsi="Courier New" w:hint="default"/>
+        <w:sz w:val="20"/>
+      </w:rPr>
+    </w:lvl>
+    <w:lvl w:ilvl="2" w:tentative="1">
+      <w:start w:val="1"/>
+      <w:numFmt w:val="bullet"/>
+      <w:lvlText w:val=""/>
+      <w:lvlJc w:val="left"/>
+      <w:pPr>
+        <w:tabs>
+          <w:tab w:val="num" w:pos="2160"/>
+        </w:tabs>
+        <w:ind w:left="2160" w:hanging="360"/>
+      </w:pPr>
+      <w:rPr>
+        <w:rFonts w:ascii="Wingdings" w:hAnsi="Wingdings" w:hint="default"/>
+        <w:sz w:val="20"/>
+      </w:rPr>
+    </w:lvl>
+    <w:lvl w:ilvl="3" w:tentative="1">
+      <w:start w:val="1"/>
+      <w:numFmt w:val="bullet"/>
+      <w:lvlText w:val=""/>
+      <w:lvlJc w:val="left"/>
+      <w:pPr>
+        <w:tabs>
+          <w:tab w:val="num" w:pos="2880"/>
+        </w:tabs>
+        <w:ind w:left="2880" w:hanging="360"/>
+      </w:pPr>
+      <w:rPr>
+        <w:rFonts w:ascii="Wingdings" w:hAnsi="Wingdings" w:hint="default"/>
+        <w:sz w:val="20"/>
+      </w:rPr>
+    </w:lvl>
+    <w:lvl w:ilvl="4" w:tentative="1">
+      <w:start w:val="1"/>
+      <w:numFmt w:val="bullet"/>
+      <w:lvlText w:val=""/>
+      <w:lvlJc w:val="left"/>
+      <w:pPr>
+        <w:tabs>
+          <w:tab w:val="num" w:pos="3600"/>
+        </w:tabs>
+        <w:ind w:left="3600" w:hanging="360"/>
+      </w:pPr>
+      <w:rPr>
+        <w:rFonts w:ascii="Wingdings" w:hAnsi="Wingdings" w:hint="default"/>
+        <w:sz w:val="20"/>
+      </w:rPr>
+    </w:lvl>
+    <w:lvl w:ilvl="5" w:tentative="1">
+      <w:start w:val="1"/>
+      <w:numFmt w:val="bullet"/>
+      <w:lvlText w:val=""/>
+      <w:lvlJc w:val="left"/>
+      <w:pPr>
+        <w:tabs>
+          <w:tab w:val="num" w:pos="4320"/>
+        </w:tabs>
+        <w:ind w:left="4320" w:hanging="360"/>
+      </w:pPr>
+      <w:rPr>
+        <w:rFonts w:ascii="Wingdings" w:hAnsi="Wingdings" w:hint="default"/>
+        <w:sz w:val="20"/>
+      </w:rPr>
+    </w:lvl>
+    <w:lvl w:ilvl="6" w:tentative="1">
+      <w:start w:val="1"/>
+      <w:numFmt w:val="bullet"/>
+      <w:lvlText w:val=""/>
+      <w:lvlJc w:val="left"/>
+      <w:pPr>
+        <w:tabs>
+          <w:tab w:val="num" w:pos="5040"/>
+        </w:tabs>
+        <w:ind w:left="5040" w:hanging="360"/>
+      </w:pPr>
+      <w:rPr>
+        <w:rFonts w:ascii="Wingdings" w:hAnsi="Wingdings" w:hint="default"/>
+        <w:sz w:val="20"/>
+      </w:rPr>
+    </w:lvl>
+    <w:lvl w:ilvl="7" w:tentative="1">
+      <w:start w:val="1"/>
+      <w:numFmt w:val="bullet"/>
+      <w:lvlText w:val=""/>
+      <w:lvlJc w:val="left"/>
+      <w:pPr>
+        <w:tabs>
+          <w:tab w:val="num" w:pos="5760"/>
+        </w:tabs>
+        <w:ind w:left="5760" w:hanging="360"/>
+      </w:pPr>
+      <w:rPr>
+        <w:rFonts w:ascii="Wingdings" w:hAnsi="Wingdings" w:hint="default"/>
+        <w:sz w:val="20"/>
+      </w:rPr>
+    </w:lvl>
+    <w:lvl w:ilvl="8" w:tentative="1">
+      <w:start w:val="1"/>
+      <w:numFmt w:val="bullet"/>
+      <w:lvlText w:val=""/>
+      <w:lvlJc w:val="left"/>
+      <w:pPr>
+        <w:tabs>
+          <w:tab w:val="num" w:pos="6480"/>
+        </w:tabs>
+        <w:ind w:left="6480" w:hanging="360"/>
+      </w:pPr>
+      <w:rPr>
+        <w:rFonts w:ascii="Wingdings" w:hAnsi="Wingdings" w:hint="default"/>
+        <w:sz w:val="20"/>
+      </w:rPr>
+    </w:lvl>
+  </w:abstractNum>
+  <w:abstractNum w:abstractNumId="1" w15:restartNumberingAfterBreak="0">
     <w:nsid w:val="53E83ABE"/>
     <w:multiLevelType w:val="multilevel"/>
     <w:tmpl w:val="AAC4CE9A"/>
@@ -1135,7 +1389,7 @@
       </w:rPr>
     </w:lvl>
   </w:abstractNum>
-  <w:abstractNum w:abstractNumId="1" w15:restartNumberingAfterBreak="0">
+  <w:abstractNum w:abstractNumId="2" w15:restartNumberingAfterBreak="0">
     <w:nsid w:val="63515E15"/>
     <w:multiLevelType w:val="multilevel"/>
     <w:tmpl w:val="15C47F30"/>
@@ -1284,7 +1538,7 @@
       </w:rPr>
     </w:lvl>
   </w:abstractNum>
-  <w:abstractNum w:abstractNumId="2" w15:restartNumberingAfterBreak="0">
+  <w:abstractNum w:abstractNumId="3" w15:restartNumberingAfterBreak="0">
     <w:nsid w:val="6F6E1BED"/>
     <w:multiLevelType w:val="multilevel"/>
     <w:tmpl w:val="177A00D4"/>
@@ -1433,7 +1687,7 @@
       </w:rPr>
     </w:lvl>
   </w:abstractNum>
-  <w:abstractNum w:abstractNumId="3" w15:restartNumberingAfterBreak="0">
+  <w:abstractNum w:abstractNumId="4" w15:restartNumberingAfterBreak="0">
     <w:nsid w:val="77BF2243"/>
     <w:multiLevelType w:val="multilevel"/>
     <w:tmpl w:val="55C4B848"/>
@@ -1583,16 +1837,19 @@
     </w:lvl>
   </w:abstractNum>
   <w:num w:numId="1" w16cid:durableId="481503757">
+    <w:abstractNumId w:val="3"/>
+  </w:num>
+  <w:num w:numId="2" w16cid:durableId="1531334716">
     <w:abstractNumId w:val="2"/>
   </w:num>
-  <w:num w:numId="2" w16cid:durableId="1531334716">
+  <w:num w:numId="3" w16cid:durableId="1411002046">
     <w:abstractNumId w:val="1"/>
   </w:num>
-  <w:num w:numId="3" w16cid:durableId="1411002046">
+  <w:num w:numId="4" w16cid:durableId="565527345">
+    <w:abstractNumId w:val="4"/>
+  </w:num>
+  <w:num w:numId="5" w16cid:durableId="914433961">
     <w:abstractNumId w:val="0"/>
-  </w:num>
-  <w:num w:numId="4" w16cid:durableId="565527345">
-    <w:abstractNumId w:val="3"/>
   </w:num>
 </w:numbering>
 </file>

</xml_diff>

<commit_message>
Add pattern based analysis for all the 4 services
</commit_message>
<xml_diff>
--- a/Latency Analysis/Comparative_Analysis.docx
+++ b/Latency Analysis/Comparative_Analysis.docx
@@ -1070,6 +1070,456 @@
         </w:rPr>
         <w:t>Combined resource reductions do not always compound latency - in some cases, they trigger efficient adaptations, reducing overheads unexpectedly.</w:t>
       </w:r>
+    </w:p>
+    <w:p>
+      <w:pPr>
+        <w:rPr>
+          <w:lang w:val="en-US"/>
+        </w:rPr>
+      </w:pPr>
+    </w:p>
+    <w:p>
+      <w:pPr>
+        <w:pStyle w:val="Subtitle"/>
+        <w:rPr>
+          <w:b/>
+          <w:bCs/>
+          <w:lang w:val="en-US"/>
+        </w:rPr>
+      </w:pPr>
+      <w:r>
+        <w:rPr>
+          <w:lang w:val="en-US"/>
+        </w:rPr>
+        <w:t>Detailed Pattern-Based Analysis of Resource Reduction Effects on Service Latency</w:t>
+      </w:r>
+    </w:p>
+    <w:p>
+      <w:pPr>
+        <w:rPr>
+          <w:lang w:val="en-US"/>
+        </w:rPr>
+      </w:pPr>
+    </w:p>
+    <w:tbl>
+      <w:tblPr>
+        <w:tblW w:w="9360" w:type="dxa"/>
+        <w:tblCellMar>
+          <w:top w:w="15" w:type="dxa"/>
+          <w:left w:w="15" w:type="dxa"/>
+          <w:bottom w:w="15" w:type="dxa"/>
+          <w:right w:w="15" w:type="dxa"/>
+        </w:tblCellMar>
+        <w:tblLook w:val="04A0" w:firstRow="1" w:lastRow="0" w:firstColumn="1" w:lastColumn="0" w:noHBand="0" w:noVBand="1"/>
+      </w:tblPr>
+      <w:tblGrid>
+        <w:gridCol w:w="1516"/>
+        <w:gridCol w:w="7844"/>
+      </w:tblGrid>
+      <w:tr>
+        <w:tc>
+          <w:tcPr>
+            <w:tcW w:w="0" w:type="auto"/>
+            <w:tcBorders>
+              <w:top w:val="single" w:sz="8" w:space="0" w:color="000000"/>
+              <w:left w:val="single" w:sz="8" w:space="0" w:color="000000"/>
+              <w:bottom w:val="single" w:sz="8" w:space="0" w:color="000000"/>
+              <w:right w:val="single" w:sz="8" w:space="0" w:color="000000"/>
+            </w:tcBorders>
+            <w:tcMar>
+              <w:top w:w="100" w:type="dxa"/>
+              <w:left w:w="100" w:type="dxa"/>
+              <w:bottom w:w="100" w:type="dxa"/>
+              <w:right w:w="100" w:type="dxa"/>
+            </w:tcMar>
+            <w:hideMark/>
+          </w:tcPr>
+          <w:p>
+            <w:pPr>
+              <w:rPr>
+                <w:lang w:val="en-US"/>
+              </w:rPr>
+            </w:pPr>
+            <w:r>
+              <w:rPr>
+                <w:lang w:val="en-US"/>
+              </w:rPr>
+              <w:t>Pattern Type</w:t>
+            </w:r>
+          </w:p>
+        </w:tc>
+        <w:tc>
+          <w:tcPr>
+            <w:tcW w:w="0" w:type="auto"/>
+            <w:tcBorders>
+              <w:top w:val="single" w:sz="8" w:space="0" w:color="000000"/>
+              <w:left w:val="single" w:sz="8" w:space="0" w:color="000000"/>
+              <w:bottom w:val="single" w:sz="8" w:space="0" w:color="000000"/>
+              <w:right w:val="single" w:sz="8" w:space="0" w:color="000000"/>
+            </w:tcBorders>
+            <w:tcMar>
+              <w:top w:w="100" w:type="dxa"/>
+              <w:left w:w="100" w:type="dxa"/>
+              <w:bottom w:w="100" w:type="dxa"/>
+              <w:right w:w="100" w:type="dxa"/>
+            </w:tcMar>
+            <w:hideMark/>
+          </w:tcPr>
+          <w:p>
+            <w:pPr>
+              <w:rPr>
+                <w:lang w:val="en-US"/>
+              </w:rPr>
+            </w:pPr>
+            <w:r>
+              <w:rPr>
+                <w:lang w:val="en-US"/>
+              </w:rPr>
+              <w:t>Detailed Observation &amp; Analysis</w:t>
+            </w:r>
+          </w:p>
+        </w:tc>
+      </w:tr>
+      <w:tr>
+        <w:tc>
+          <w:tcPr>
+            <w:tcW w:w="0" w:type="auto"/>
+            <w:tcBorders>
+              <w:top w:val="single" w:sz="8" w:space="0" w:color="000000"/>
+              <w:left w:val="single" w:sz="8" w:space="0" w:color="000000"/>
+              <w:bottom w:val="single" w:sz="8" w:space="0" w:color="000000"/>
+              <w:right w:val="single" w:sz="8" w:space="0" w:color="000000"/>
+            </w:tcBorders>
+            <w:tcMar>
+              <w:top w:w="100" w:type="dxa"/>
+              <w:left w:w="100" w:type="dxa"/>
+              <w:bottom w:w="100" w:type="dxa"/>
+              <w:right w:w="100" w:type="dxa"/>
+            </w:tcMar>
+            <w:hideMark/>
+          </w:tcPr>
+          <w:p>
+            <w:pPr>
+              <w:rPr>
+                <w:lang w:val="en-US"/>
+              </w:rPr>
+            </w:pPr>
+            <w:r>
+              <w:rPr>
+                <w:lang w:val="en-US"/>
+              </w:rPr>
+              <w:t>Latency Tied to CPU</w:t>
+            </w:r>
+          </w:p>
+        </w:tc>
+        <w:tc>
+          <w:tcPr>
+            <w:tcW w:w="0" w:type="auto"/>
+            <w:tcBorders>
+              <w:top w:val="single" w:sz="8" w:space="0" w:color="000000"/>
+              <w:left w:val="single" w:sz="8" w:space="0" w:color="000000"/>
+              <w:bottom w:val="single" w:sz="8" w:space="0" w:color="000000"/>
+              <w:right w:val="single" w:sz="8" w:space="0" w:color="000000"/>
+            </w:tcBorders>
+            <w:tcMar>
+              <w:top w:w="100" w:type="dxa"/>
+              <w:left w:w="100" w:type="dxa"/>
+              <w:bottom w:w="100" w:type="dxa"/>
+              <w:right w:w="100" w:type="dxa"/>
+            </w:tcMar>
+            <w:hideMark/>
+          </w:tcPr>
+          <w:p>
+            <w:pPr>
+              <w:rPr>
+                <w:lang w:val="en-US"/>
+              </w:rPr>
+            </w:pPr>
+            <w:r>
+              <w:rPr>
+                <w:lang w:val="en-US"/>
+              </w:rPr>
+              <w:t>Services like Prime Verifier and Hash Generator exhibit a high correlation between CPU reduction and latency increase. These services are clearly CPU-bound, where computational load (e.g., prime number checks or cryptographic hashing) demands consistent CPU cycles. As CPU limits are reduced, the latency doesn’t degrade linearly but accelerates sharply due to increased context switching, CPU starvation, and JVM thread queuing. Hash Generator, in particular, shows early latency spikes even at modest CPU drops - implying tight coupling to compute capacity.</w:t>
+            </w:r>
+          </w:p>
+        </w:tc>
+      </w:tr>
+      <w:tr>
+        <w:tc>
+          <w:tcPr>
+            <w:tcW w:w="0" w:type="auto"/>
+            <w:tcBorders>
+              <w:top w:val="single" w:sz="8" w:space="0" w:color="000000"/>
+              <w:left w:val="single" w:sz="8" w:space="0" w:color="000000"/>
+              <w:bottom w:val="single" w:sz="8" w:space="0" w:color="000000"/>
+              <w:right w:val="single" w:sz="8" w:space="0" w:color="000000"/>
+            </w:tcBorders>
+            <w:tcMar>
+              <w:top w:w="100" w:type="dxa"/>
+              <w:left w:w="100" w:type="dxa"/>
+              <w:bottom w:w="100" w:type="dxa"/>
+              <w:right w:w="100" w:type="dxa"/>
+            </w:tcMar>
+            <w:hideMark/>
+          </w:tcPr>
+          <w:p>
+            <w:pPr>
+              <w:rPr>
+                <w:lang w:val="en-US"/>
+              </w:rPr>
+            </w:pPr>
+            <w:r>
+              <w:rPr>
+                <w:lang w:val="en-US"/>
+              </w:rPr>
+              <w:t>Memory Has Plateau</w:t>
+            </w:r>
+          </w:p>
+        </w:tc>
+        <w:tc>
+          <w:tcPr>
+            <w:tcW w:w="0" w:type="auto"/>
+            <w:tcBorders>
+              <w:top w:val="single" w:sz="8" w:space="0" w:color="000000"/>
+              <w:left w:val="single" w:sz="8" w:space="0" w:color="000000"/>
+              <w:bottom w:val="single" w:sz="8" w:space="0" w:color="000000"/>
+              <w:right w:val="single" w:sz="8" w:space="0" w:color="000000"/>
+            </w:tcBorders>
+            <w:tcMar>
+              <w:top w:w="100" w:type="dxa"/>
+              <w:left w:w="100" w:type="dxa"/>
+              <w:bottom w:w="100" w:type="dxa"/>
+              <w:right w:w="100" w:type="dxa"/>
+            </w:tcMar>
+            <w:hideMark/>
+          </w:tcPr>
+          <w:p>
+            <w:pPr>
+              <w:rPr>
+                <w:lang w:val="en-US"/>
+              </w:rPr>
+            </w:pPr>
+            <w:r>
+              <w:rPr>
+                <w:lang w:val="en-US"/>
+              </w:rPr>
+              <w:t>Across most services, memory limit reduction results in no immediate latency spike, forming a plateau in the latency curve. This indicates that these applications are operating with headroom between allocated memory and real-time memory usage. Latency remains stable until memory limits reach a critical threshold, such as JVM heap pressure or Go’s runtime hitting allocation constraints. At that point, latency sharply increases due to garbage collection (GC) churn, OOM risk mitigation (e.g., allocation retries), &amp; increased GC frequency. This is especially visible in Password Generator, where latency surges after crossing a memory usage inflection point.</w:t>
+            </w:r>
+          </w:p>
+        </w:tc>
+      </w:tr>
+      <w:tr>
+        <w:tc>
+          <w:tcPr>
+            <w:tcW w:w="0" w:type="auto"/>
+            <w:tcBorders>
+              <w:top w:val="single" w:sz="8" w:space="0" w:color="000000"/>
+              <w:left w:val="single" w:sz="8" w:space="0" w:color="000000"/>
+              <w:bottom w:val="single" w:sz="8" w:space="0" w:color="000000"/>
+              <w:right w:val="single" w:sz="8" w:space="0" w:color="000000"/>
+            </w:tcBorders>
+            <w:tcMar>
+              <w:top w:w="100" w:type="dxa"/>
+              <w:left w:w="100" w:type="dxa"/>
+              <w:bottom w:w="100" w:type="dxa"/>
+              <w:right w:w="100" w:type="dxa"/>
+            </w:tcMar>
+            <w:hideMark/>
+          </w:tcPr>
+          <w:p>
+            <w:pPr>
+              <w:rPr>
+                <w:lang w:val="en-US"/>
+              </w:rPr>
+            </w:pPr>
+            <w:r>
+              <w:rPr>
+                <w:lang w:val="en-US"/>
+              </w:rPr>
+              <w:t>Combined Reductions</w:t>
+            </w:r>
+          </w:p>
+        </w:tc>
+        <w:tc>
+          <w:tcPr>
+            <w:tcW w:w="0" w:type="auto"/>
+            <w:tcBorders>
+              <w:top w:val="single" w:sz="8" w:space="0" w:color="000000"/>
+              <w:left w:val="single" w:sz="8" w:space="0" w:color="000000"/>
+              <w:bottom w:val="single" w:sz="8" w:space="0" w:color="000000"/>
+              <w:right w:val="single" w:sz="8" w:space="0" w:color="000000"/>
+            </w:tcBorders>
+            <w:tcMar>
+              <w:top w:w="100" w:type="dxa"/>
+              <w:left w:w="100" w:type="dxa"/>
+              <w:bottom w:w="100" w:type="dxa"/>
+              <w:right w:w="100" w:type="dxa"/>
+            </w:tcMar>
+            <w:hideMark/>
+          </w:tcPr>
+          <w:p>
+            <w:pPr>
+              <w:rPr>
+                <w:lang w:val="en-US"/>
+              </w:rPr>
+            </w:pPr>
+            <w:r>
+              <w:rPr>
+                <w:lang w:val="en-US"/>
+              </w:rPr>
+              <w:t>Reducing both CPU and memory limits simultaneously often leads to nonlinear, synergistic latency effects. In several cases, this combined impact is worse than the sum of CPU-only and memory-only reductions. This occurs because both the scheduling (CPU) and memory management (GC/heap/stack) subsystems get stressed simultaneously, particularly in JVM-based services. For example, in Prime Verifier and Hash Generator, this combined reduction causes latency cliffs - sudden jumps in response time due to heap fragmentation, full GC pauses, and thread starvation. However, in some cases (e.g., Password Generator), we observe an unexpected latency dip post deep reductions, due to reduced GC overhead from smaller memory footprints and fewer object allocations.</w:t>
+            </w:r>
+          </w:p>
+        </w:tc>
+      </w:tr>
+      <w:tr>
+        <w:tc>
+          <w:tcPr>
+            <w:tcW w:w="0" w:type="auto"/>
+            <w:tcBorders>
+              <w:top w:val="single" w:sz="8" w:space="0" w:color="000000"/>
+              <w:left w:val="single" w:sz="8" w:space="0" w:color="000000"/>
+              <w:bottom w:val="single" w:sz="8" w:space="0" w:color="000000"/>
+              <w:right w:val="single" w:sz="8" w:space="0" w:color="000000"/>
+            </w:tcBorders>
+            <w:tcMar>
+              <w:top w:w="100" w:type="dxa"/>
+              <w:left w:w="100" w:type="dxa"/>
+              <w:bottom w:w="100" w:type="dxa"/>
+              <w:right w:w="100" w:type="dxa"/>
+            </w:tcMar>
+            <w:hideMark/>
+          </w:tcPr>
+          <w:p>
+            <w:pPr>
+              <w:rPr>
+                <w:lang w:val="en-US"/>
+              </w:rPr>
+            </w:pPr>
+            <w:r>
+              <w:rPr>
+                <w:lang w:val="en-US"/>
+              </w:rPr>
+              <w:t>Echo is Resilient</w:t>
+            </w:r>
+          </w:p>
+        </w:tc>
+        <w:tc>
+          <w:tcPr>
+            <w:tcW w:w="0" w:type="auto"/>
+            <w:tcBorders>
+              <w:top w:val="single" w:sz="8" w:space="0" w:color="000000"/>
+              <w:left w:val="single" w:sz="8" w:space="0" w:color="000000"/>
+              <w:bottom w:val="single" w:sz="8" w:space="0" w:color="000000"/>
+              <w:right w:val="single" w:sz="8" w:space="0" w:color="000000"/>
+            </w:tcBorders>
+            <w:tcMar>
+              <w:top w:w="100" w:type="dxa"/>
+              <w:left w:w="100" w:type="dxa"/>
+              <w:bottom w:w="100" w:type="dxa"/>
+              <w:right w:w="100" w:type="dxa"/>
+            </w:tcMar>
+            <w:hideMark/>
+          </w:tcPr>
+          <w:p>
+            <w:pPr>
+              <w:rPr>
+                <w:lang w:val="en-US"/>
+              </w:rPr>
+            </w:pPr>
+            <w:r>
+              <w:rPr>
+                <w:lang w:val="en-US"/>
+              </w:rPr>
+              <w:t>The Echo service, implemented in Go, remains virtually unaffected across all reduction types. Latency stays flat regardless of how CPU or memory limits are altered. This resilience is likely due to multiple factors: low computational demand, short-lived connections, and Go’s efficient memory model with goroutines and minimal heap pressure. This behavior shows the power of lightweight services that operate well below threshold - where dynamic scaling has no real impact unless artificially constrained to extreme degrees. Echo serves as a baseline or ideal model for autoscaling-resistant service architectures.</w:t>
+            </w:r>
+          </w:p>
+        </w:tc>
+      </w:tr>
+      <w:tr>
+        <w:tc>
+          <w:tcPr>
+            <w:tcW w:w="0" w:type="auto"/>
+            <w:tcBorders>
+              <w:top w:val="single" w:sz="8" w:space="0" w:color="000000"/>
+              <w:left w:val="single" w:sz="8" w:space="0" w:color="000000"/>
+              <w:bottom w:val="single" w:sz="8" w:space="0" w:color="000000"/>
+              <w:right w:val="single" w:sz="8" w:space="0" w:color="000000"/>
+            </w:tcBorders>
+            <w:tcMar>
+              <w:top w:w="100" w:type="dxa"/>
+              <w:left w:w="100" w:type="dxa"/>
+              <w:bottom w:w="100" w:type="dxa"/>
+              <w:right w:w="100" w:type="dxa"/>
+            </w:tcMar>
+            <w:hideMark/>
+          </w:tcPr>
+          <w:p>
+            <w:pPr>
+              <w:rPr>
+                <w:lang w:val="en-US"/>
+              </w:rPr>
+            </w:pPr>
+            <w:r>
+              <w:rPr>
+                <w:lang w:val="en-US"/>
+              </w:rPr>
+              <w:t>Latent Thresholds</w:t>
+            </w:r>
+          </w:p>
+        </w:tc>
+        <w:tc>
+          <w:tcPr>
+            <w:tcW w:w="0" w:type="auto"/>
+            <w:tcBorders>
+              <w:top w:val="single" w:sz="8" w:space="0" w:color="000000"/>
+              <w:left w:val="single" w:sz="8" w:space="0" w:color="000000"/>
+              <w:bottom w:val="single" w:sz="8" w:space="0" w:color="000000"/>
+              <w:right w:val="single" w:sz="8" w:space="0" w:color="000000"/>
+            </w:tcBorders>
+            <w:tcMar>
+              <w:top w:w="100" w:type="dxa"/>
+              <w:left w:w="100" w:type="dxa"/>
+              <w:bottom w:w="100" w:type="dxa"/>
+              <w:right w:w="100" w:type="dxa"/>
+            </w:tcMar>
+            <w:hideMark/>
+          </w:tcPr>
+          <w:p>
+            <w:pPr>
+              <w:rPr>
+                <w:lang w:val="en-US"/>
+              </w:rPr>
+            </w:pPr>
+            <w:r>
+              <w:rPr>
+                <w:lang w:val="en-US"/>
+              </w:rPr>
+              <w:t>Many services (especially Java-based ones like Prime Verifier and Password Generator) show cliff-like latency behavior during CPU reduction. This means latency remains stable through initial reductions, then suddenly spikes after a specific threshold is crossed. </w:t>
+            </w:r>
+          </w:p>
+          <w:p>
+            <w:pPr>
+              <w:rPr>
+                <w:lang w:val="en-US"/>
+              </w:rPr>
+            </w:pPr>
+            <w:r>
+              <w:rPr>
+                <w:lang w:val="en-US"/>
+              </w:rPr>
+              <w:t>This latent behavior occurs due to a tipping point where JVM threads can no longer be scheduled efficiently, &amp; JIT compilation stops optimizing, leading to exponential degradation. These thresholds are not linear - they depend on underlying service structure, load intensity, and runtime conditions. Such behavior underscores the need for fine-grained resource probing rather than uniform reduction policies.</w:t>
+            </w:r>
+          </w:p>
+        </w:tc>
+      </w:tr>
+    </w:tbl>
+    <w:p>
+      <w:pPr>
+        <w:rPr>
+          <w:lang w:val="en-US"/>
+        </w:rPr>
+      </w:pPr>
     </w:p>
     <w:p>
       <w:pPr>

</xml_diff>

<commit_message>
Add advanced takeaways from latency patterns
</commit_message>
<xml_diff>
--- a/Latency Analysis/Comparative_Analysis.docx
+++ b/Latency Analysis/Comparative_Analysis.docx
@@ -1528,6 +1528,1845 @@
         </w:rPr>
       </w:pPr>
     </w:p>
+    <w:p>
+      <w:pPr>
+        <w:pStyle w:val="Subtitle"/>
+        <w:rPr>
+          <w:b/>
+          <w:bCs/>
+          <w:lang w:val="en-US"/>
+        </w:rPr>
+      </w:pPr>
+      <w:r>
+        <w:rPr>
+          <w:lang w:val="en-US"/>
+        </w:rPr>
+        <w:t>Advanced Takeaways from Latency–Resource Reduction Patterns</w:t>
+      </w:r>
+    </w:p>
+    <w:p>
+      <w:pPr>
+        <w:numPr>
+          <w:ilvl w:val="0"/>
+          <w:numId w:val="6"/>
+        </w:numPr>
+        <w:rPr>
+          <w:b/>
+          <w:bCs/>
+          <w:lang w:val="en-US"/>
+        </w:rPr>
+      </w:pPr>
+      <w:r>
+        <w:rPr>
+          <w:b/>
+          <w:bCs/>
+          <w:lang w:val="en-US"/>
+        </w:rPr>
+        <w:t>Critical Reduction Point (CRP)</w:t>
+      </w:r>
+    </w:p>
+    <w:p>
+      <w:pPr>
+        <w:numPr>
+          <w:ilvl w:val="0"/>
+          <w:numId w:val="7"/>
+        </w:numPr>
+        <w:rPr>
+          <w:lang w:val="en-US"/>
+        </w:rPr>
+      </w:pPr>
+      <w:r>
+        <w:rPr>
+          <w:lang w:val="en-US"/>
+        </w:rPr>
+        <w:t xml:space="preserve">The </w:t>
+      </w:r>
+      <w:r>
+        <w:rPr>
+          <w:i/>
+          <w:iCs/>
+          <w:lang w:val="en-US"/>
+        </w:rPr>
+        <w:t>Critical Reduction Point</w:t>
+      </w:r>
+      <w:r>
+        <w:rPr>
+          <w:lang w:val="en-US"/>
+        </w:rPr>
+        <w:t xml:space="preserve"> is a resource threshold (CPU or memory) beyond which a service experiences non-linear latency degradation.</w:t>
+      </w:r>
+    </w:p>
+    <w:p>
+      <w:pPr>
+        <w:numPr>
+          <w:ilvl w:val="0"/>
+          <w:numId w:val="7"/>
+        </w:numPr>
+        <w:rPr>
+          <w:lang w:val="en-US"/>
+        </w:rPr>
+      </w:pPr>
+      <w:r>
+        <w:rPr>
+          <w:lang w:val="en-US"/>
+        </w:rPr>
+        <w:t xml:space="preserve">Until this point, latency may remain relatively stable or increase </w:t>
+      </w:r>
+      <w:proofErr w:type="gramStart"/>
+      <w:r>
+        <w:rPr>
+          <w:lang w:val="en-US"/>
+        </w:rPr>
+        <w:t>slowly.(</w:t>
+      </w:r>
+      <w:proofErr w:type="gramEnd"/>
+      <w:r>
+        <w:rPr>
+          <w:lang w:val="en-US"/>
+        </w:rPr>
+        <w:t>But we can’t guarantee that it is below a certain latency threshold)</w:t>
+      </w:r>
+    </w:p>
+    <w:p>
+      <w:pPr>
+        <w:numPr>
+          <w:ilvl w:val="0"/>
+          <w:numId w:val="7"/>
+        </w:numPr>
+        <w:rPr>
+          <w:lang w:val="en-US"/>
+        </w:rPr>
+      </w:pPr>
+      <w:r>
+        <w:rPr>
+          <w:lang w:val="en-US"/>
+        </w:rPr>
+        <w:t>Beyond it, performance collapses rapidly due to systemic limitations being breached.</w:t>
+      </w:r>
+    </w:p>
+    <w:p>
+      <w:pPr>
+        <w:numPr>
+          <w:ilvl w:val="0"/>
+          <w:numId w:val="7"/>
+        </w:numPr>
+        <w:rPr>
+          <w:lang w:val="en-US"/>
+        </w:rPr>
+      </w:pPr>
+      <w:r>
+        <w:rPr>
+          <w:lang w:val="en-US"/>
+        </w:rPr>
+        <w:t xml:space="preserve">CPU CRP occurs when threads or goroutines begin </w:t>
+      </w:r>
+      <w:r>
+        <w:rPr>
+          <w:b/>
+          <w:bCs/>
+          <w:lang w:val="en-US"/>
+        </w:rPr>
+        <w:t>c</w:t>
+      </w:r>
+      <w:r>
+        <w:rPr>
+          <w:lang w:val="en-US"/>
+        </w:rPr>
+        <w:t>ompeting for a shrinking pool of CPU cycles, triggering context-switch overhead, CPU queuing delays, &amp; starvation.</w:t>
+      </w:r>
+    </w:p>
+    <w:p>
+      <w:pPr>
+        <w:numPr>
+          <w:ilvl w:val="0"/>
+          <w:numId w:val="7"/>
+        </w:numPr>
+        <w:rPr>
+          <w:lang w:val="en-US"/>
+        </w:rPr>
+      </w:pPr>
+      <w:r>
+        <w:rPr>
+          <w:lang w:val="en-US"/>
+        </w:rPr>
+        <w:t>Especially impactful for compute-bound Java services like Prime Verifier and Hash Generator, where multi-threaded execution is the norm.</w:t>
+      </w:r>
+    </w:p>
+    <w:p>
+      <w:pPr>
+        <w:numPr>
+          <w:ilvl w:val="0"/>
+          <w:numId w:val="7"/>
+        </w:numPr>
+        <w:rPr>
+          <w:lang w:val="en-US"/>
+        </w:rPr>
+      </w:pPr>
+      <w:r>
+        <w:rPr>
+          <w:lang w:val="en-US"/>
+        </w:rPr>
+        <w:t>Memory CRP emerges when allocated memory limits approach or fall below the application's live memory usage, causing:</w:t>
+      </w:r>
+    </w:p>
+    <w:p>
+      <w:pPr>
+        <w:numPr>
+          <w:ilvl w:val="1"/>
+          <w:numId w:val="7"/>
+        </w:numPr>
+        <w:rPr>
+          <w:lang w:val="en-US"/>
+        </w:rPr>
+      </w:pPr>
+      <w:r>
+        <w:rPr>
+          <w:lang w:val="en-US"/>
+        </w:rPr>
+        <w:t>JVM heap pressure -&gt; frequent GC</w:t>
+      </w:r>
+    </w:p>
+    <w:p>
+      <w:pPr>
+        <w:numPr>
+          <w:ilvl w:val="1"/>
+          <w:numId w:val="7"/>
+        </w:numPr>
+        <w:rPr>
+          <w:lang w:val="en-US"/>
+        </w:rPr>
+      </w:pPr>
+      <w:r>
+        <w:rPr>
+          <w:lang w:val="en-US"/>
+        </w:rPr>
+        <w:t>Go/Python allocators to trigger out-of-band collection or memory defragmentation</w:t>
+      </w:r>
+    </w:p>
+    <w:p>
+      <w:pPr>
+        <w:numPr>
+          <w:ilvl w:val="1"/>
+          <w:numId w:val="7"/>
+        </w:numPr>
+        <w:rPr>
+          <w:lang w:val="en-US"/>
+        </w:rPr>
+      </w:pPr>
+      <w:r>
+        <w:rPr>
+          <w:lang w:val="en-US"/>
+        </w:rPr>
+        <w:t>Kernel OOM killers or throttling in extreme cases</w:t>
+      </w:r>
+    </w:p>
+    <w:p>
+      <w:pPr>
+        <w:numPr>
+          <w:ilvl w:val="0"/>
+          <w:numId w:val="7"/>
+        </w:numPr>
+        <w:rPr>
+          <w:lang w:val="en-US"/>
+        </w:rPr>
+      </w:pPr>
+      <w:r>
+        <w:rPr>
+          <w:lang w:val="en-US"/>
+        </w:rPr>
+        <w:t>Ex:</w:t>
+      </w:r>
+    </w:p>
+    <w:p>
+      <w:pPr>
+        <w:numPr>
+          <w:ilvl w:val="1"/>
+          <w:numId w:val="7"/>
+        </w:numPr>
+        <w:rPr>
+          <w:lang w:val="en-US"/>
+        </w:rPr>
+      </w:pPr>
+      <w:r>
+        <w:rPr>
+          <w:lang w:val="en-US"/>
+        </w:rPr>
+        <w:t>Hash Generator reaches its CPU CRP very early — even slight reductions cause latency spikes and jitter.</w:t>
+      </w:r>
+    </w:p>
+    <w:p>
+      <w:pPr>
+        <w:numPr>
+          <w:ilvl w:val="1"/>
+          <w:numId w:val="7"/>
+        </w:numPr>
+        <w:rPr>
+          <w:lang w:val="en-US"/>
+        </w:rPr>
+      </w:pPr>
+      <w:r>
+        <w:rPr>
+          <w:lang w:val="en-US"/>
+        </w:rPr>
+        <w:t>Prime Verifier maintains latency well until its CPU limit is reduced past CRP, at which point a sharp latency cliff emerges.</w:t>
+      </w:r>
+    </w:p>
+    <w:p>
+      <w:pPr>
+        <w:numPr>
+          <w:ilvl w:val="0"/>
+          <w:numId w:val="7"/>
+        </w:numPr>
+        <w:rPr>
+          <w:lang w:val="en-US"/>
+        </w:rPr>
+      </w:pPr>
+      <w:r>
+        <w:rPr>
+          <w:lang w:val="en-US"/>
+        </w:rPr>
+        <w:t>Detecting CRPs dynamically via autoscaling policies can prevent catastrophic performance drops.</w:t>
+      </w:r>
+    </w:p>
+    <w:p>
+      <w:pPr>
+        <w:numPr>
+          <w:ilvl w:val="0"/>
+          <w:numId w:val="7"/>
+        </w:numPr>
+        <w:rPr>
+          <w:lang w:val="en-US"/>
+        </w:rPr>
+      </w:pPr>
+      <w:r>
+        <w:rPr>
+          <w:lang w:val="en-US"/>
+        </w:rPr>
+        <w:t xml:space="preserve">Recommend online profiling tools (e.g., </w:t>
+      </w:r>
+      <w:proofErr w:type="spellStart"/>
+      <w:r>
+        <w:rPr>
+          <w:lang w:val="en-US"/>
+        </w:rPr>
+        <w:t>Kubelet</w:t>
+      </w:r>
+      <w:proofErr w:type="spellEnd"/>
+      <w:r>
+        <w:rPr>
+          <w:lang w:val="en-US"/>
+        </w:rPr>
+        <w:t xml:space="preserve"> metrics, JFR, </w:t>
+      </w:r>
+      <w:proofErr w:type="spellStart"/>
+      <w:r>
+        <w:rPr>
+          <w:lang w:val="en-US"/>
+        </w:rPr>
+        <w:t>pprof</w:t>
+      </w:r>
+      <w:proofErr w:type="spellEnd"/>
+      <w:r>
+        <w:rPr>
+          <w:lang w:val="en-US"/>
+        </w:rPr>
+        <w:t>) to identify CRPs in staging.</w:t>
+      </w:r>
+    </w:p>
+    <w:p>
+      <w:pPr>
+        <w:rPr>
+          <w:lang w:val="en-US"/>
+        </w:rPr>
+      </w:pPr>
+      <w:r>
+        <w:rPr>
+          <w:lang w:val="en-US"/>
+        </w:rPr>
+        <w:br/>
+      </w:r>
+    </w:p>
+    <w:p>
+      <w:pPr>
+        <w:numPr>
+          <w:ilvl w:val="0"/>
+          <w:numId w:val="8"/>
+        </w:numPr>
+        <w:rPr>
+          <w:b/>
+          <w:bCs/>
+          <w:lang w:val="en-US"/>
+        </w:rPr>
+      </w:pPr>
+      <w:r>
+        <w:rPr>
+          <w:b/>
+          <w:bCs/>
+          <w:lang w:val="en-US"/>
+        </w:rPr>
+        <w:t>Latency-Resilience Curve (LRC)</w:t>
+      </w:r>
+    </w:p>
+    <w:p>
+      <w:pPr>
+        <w:numPr>
+          <w:ilvl w:val="0"/>
+          <w:numId w:val="9"/>
+        </w:numPr>
+        <w:rPr>
+          <w:lang w:val="en-US"/>
+        </w:rPr>
+      </w:pPr>
+      <w:r>
+        <w:rPr>
+          <w:lang w:val="en-US"/>
+        </w:rPr>
+        <w:t xml:space="preserve">The </w:t>
+      </w:r>
+      <w:r>
+        <w:rPr>
+          <w:i/>
+          <w:iCs/>
+          <w:lang w:val="en-US"/>
+        </w:rPr>
+        <w:t>Latency-Resilience Curve</w:t>
+      </w:r>
+      <w:r>
+        <w:rPr>
+          <w:lang w:val="en-US"/>
+        </w:rPr>
+        <w:t xml:space="preserve"> (LRC) maps how a service’s response latency evolves as its CPU or memory limits are progressively reduced.</w:t>
+      </w:r>
+    </w:p>
+    <w:p>
+      <w:pPr>
+        <w:numPr>
+          <w:ilvl w:val="0"/>
+          <w:numId w:val="9"/>
+        </w:numPr>
+        <w:rPr>
+          <w:lang w:val="en-US"/>
+        </w:rPr>
+      </w:pPr>
+      <w:r>
+        <w:rPr>
+          <w:lang w:val="en-US"/>
+        </w:rPr>
+        <w:t>Service Archetypes:</w:t>
+      </w:r>
+    </w:p>
+    <w:p>
+      <w:pPr>
+        <w:rPr>
+          <w:lang w:val="en-US"/>
+        </w:rPr>
+      </w:pPr>
+    </w:p>
+    <w:tbl>
+      <w:tblPr>
+        <w:tblW w:w="9360" w:type="dxa"/>
+        <w:tblCellMar>
+          <w:top w:w="15" w:type="dxa"/>
+          <w:left w:w="15" w:type="dxa"/>
+          <w:bottom w:w="15" w:type="dxa"/>
+          <w:right w:w="15" w:type="dxa"/>
+        </w:tblCellMar>
+        <w:tblLook w:val="04A0" w:firstRow="1" w:lastRow="0" w:firstColumn="1" w:lastColumn="0" w:noHBand="0" w:noVBand="1"/>
+      </w:tblPr>
+      <w:tblGrid>
+        <w:gridCol w:w="1828"/>
+        <w:gridCol w:w="1824"/>
+        <w:gridCol w:w="5708"/>
+      </w:tblGrid>
+      <w:tr>
+        <w:tc>
+          <w:tcPr>
+            <w:tcW w:w="0" w:type="auto"/>
+            <w:tcBorders>
+              <w:top w:val="single" w:sz="8" w:space="0" w:color="000000"/>
+              <w:left w:val="single" w:sz="8" w:space="0" w:color="000000"/>
+              <w:bottom w:val="single" w:sz="8" w:space="0" w:color="000000"/>
+              <w:right w:val="single" w:sz="8" w:space="0" w:color="000000"/>
+            </w:tcBorders>
+            <w:tcMar>
+              <w:top w:w="100" w:type="dxa"/>
+              <w:left w:w="100" w:type="dxa"/>
+              <w:bottom w:w="100" w:type="dxa"/>
+              <w:right w:w="100" w:type="dxa"/>
+            </w:tcMar>
+            <w:hideMark/>
+          </w:tcPr>
+          <w:p>
+            <w:pPr>
+              <w:rPr>
+                <w:lang w:val="en-US"/>
+              </w:rPr>
+            </w:pPr>
+            <w:r>
+              <w:rPr>
+                <w:lang w:val="en-US"/>
+              </w:rPr>
+              <w:t>Type</w:t>
+            </w:r>
+          </w:p>
+        </w:tc>
+        <w:tc>
+          <w:tcPr>
+            <w:tcW w:w="0" w:type="auto"/>
+            <w:tcBorders>
+              <w:top w:val="single" w:sz="8" w:space="0" w:color="000000"/>
+              <w:left w:val="single" w:sz="8" w:space="0" w:color="000000"/>
+              <w:bottom w:val="single" w:sz="8" w:space="0" w:color="000000"/>
+              <w:right w:val="single" w:sz="8" w:space="0" w:color="000000"/>
+            </w:tcBorders>
+            <w:tcMar>
+              <w:top w:w="100" w:type="dxa"/>
+              <w:left w:w="100" w:type="dxa"/>
+              <w:bottom w:w="100" w:type="dxa"/>
+              <w:right w:w="100" w:type="dxa"/>
+            </w:tcMar>
+            <w:hideMark/>
+          </w:tcPr>
+          <w:p>
+            <w:pPr>
+              <w:rPr>
+                <w:lang w:val="en-US"/>
+              </w:rPr>
+            </w:pPr>
+            <w:r>
+              <w:rPr>
+                <w:lang w:val="en-US"/>
+              </w:rPr>
+              <w:t>Curve Shape</w:t>
+            </w:r>
+          </w:p>
+        </w:tc>
+        <w:tc>
+          <w:tcPr>
+            <w:tcW w:w="0" w:type="auto"/>
+            <w:tcBorders>
+              <w:top w:val="single" w:sz="8" w:space="0" w:color="000000"/>
+              <w:left w:val="single" w:sz="8" w:space="0" w:color="000000"/>
+              <w:bottom w:val="single" w:sz="8" w:space="0" w:color="000000"/>
+              <w:right w:val="single" w:sz="8" w:space="0" w:color="000000"/>
+            </w:tcBorders>
+            <w:tcMar>
+              <w:top w:w="100" w:type="dxa"/>
+              <w:left w:w="100" w:type="dxa"/>
+              <w:bottom w:w="100" w:type="dxa"/>
+              <w:right w:w="100" w:type="dxa"/>
+            </w:tcMar>
+            <w:hideMark/>
+          </w:tcPr>
+          <w:p>
+            <w:pPr>
+              <w:rPr>
+                <w:lang w:val="en-US"/>
+              </w:rPr>
+            </w:pPr>
+            <w:r>
+              <w:rPr>
+                <w:lang w:val="en-US"/>
+              </w:rPr>
+              <w:t>Characteristics</w:t>
+            </w:r>
+          </w:p>
+        </w:tc>
+      </w:tr>
+      <w:tr>
+        <w:tc>
+          <w:tcPr>
+            <w:tcW w:w="0" w:type="auto"/>
+            <w:tcBorders>
+              <w:top w:val="single" w:sz="8" w:space="0" w:color="000000"/>
+              <w:left w:val="single" w:sz="8" w:space="0" w:color="000000"/>
+              <w:bottom w:val="single" w:sz="8" w:space="0" w:color="000000"/>
+              <w:right w:val="single" w:sz="8" w:space="0" w:color="000000"/>
+            </w:tcBorders>
+            <w:tcMar>
+              <w:top w:w="100" w:type="dxa"/>
+              <w:left w:w="100" w:type="dxa"/>
+              <w:bottom w:w="100" w:type="dxa"/>
+              <w:right w:w="100" w:type="dxa"/>
+            </w:tcMar>
+            <w:hideMark/>
+          </w:tcPr>
+          <w:p>
+            <w:pPr>
+              <w:rPr>
+                <w:lang w:val="en-US"/>
+              </w:rPr>
+            </w:pPr>
+            <w:r>
+              <w:rPr>
+                <w:lang w:val="en-US"/>
+              </w:rPr>
+              <w:t>Echo</w:t>
+            </w:r>
+          </w:p>
+        </w:tc>
+        <w:tc>
+          <w:tcPr>
+            <w:tcW w:w="0" w:type="auto"/>
+            <w:tcBorders>
+              <w:top w:val="single" w:sz="8" w:space="0" w:color="000000"/>
+              <w:left w:val="single" w:sz="8" w:space="0" w:color="000000"/>
+              <w:bottom w:val="single" w:sz="8" w:space="0" w:color="000000"/>
+              <w:right w:val="single" w:sz="8" w:space="0" w:color="000000"/>
+            </w:tcBorders>
+            <w:tcMar>
+              <w:top w:w="100" w:type="dxa"/>
+              <w:left w:w="100" w:type="dxa"/>
+              <w:bottom w:w="100" w:type="dxa"/>
+              <w:right w:w="100" w:type="dxa"/>
+            </w:tcMar>
+            <w:hideMark/>
+          </w:tcPr>
+          <w:p>
+            <w:pPr>
+              <w:rPr>
+                <w:lang w:val="en-US"/>
+              </w:rPr>
+            </w:pPr>
+            <w:r>
+              <w:rPr>
+                <w:lang w:val="en-US"/>
+              </w:rPr>
+              <w:t>Flat</w:t>
+            </w:r>
+          </w:p>
+        </w:tc>
+        <w:tc>
+          <w:tcPr>
+            <w:tcW w:w="0" w:type="auto"/>
+            <w:tcBorders>
+              <w:top w:val="single" w:sz="8" w:space="0" w:color="000000"/>
+              <w:left w:val="single" w:sz="8" w:space="0" w:color="000000"/>
+              <w:bottom w:val="single" w:sz="8" w:space="0" w:color="000000"/>
+              <w:right w:val="single" w:sz="8" w:space="0" w:color="000000"/>
+            </w:tcBorders>
+            <w:tcMar>
+              <w:top w:w="100" w:type="dxa"/>
+              <w:left w:w="100" w:type="dxa"/>
+              <w:bottom w:w="100" w:type="dxa"/>
+              <w:right w:w="100" w:type="dxa"/>
+            </w:tcMar>
+            <w:hideMark/>
+          </w:tcPr>
+          <w:p>
+            <w:pPr>
+              <w:rPr>
+                <w:lang w:val="en-US"/>
+              </w:rPr>
+            </w:pPr>
+            <w:r>
+              <w:rPr>
+                <w:lang w:val="en-US"/>
+              </w:rPr>
+              <w:t>Highly resilient; low CPU &amp; memory demands. Insensitive to reductions.</w:t>
+            </w:r>
+          </w:p>
+        </w:tc>
+      </w:tr>
+      <w:tr>
+        <w:tc>
+          <w:tcPr>
+            <w:tcW w:w="0" w:type="auto"/>
+            <w:tcBorders>
+              <w:top w:val="single" w:sz="8" w:space="0" w:color="000000"/>
+              <w:left w:val="single" w:sz="8" w:space="0" w:color="000000"/>
+              <w:bottom w:val="single" w:sz="8" w:space="0" w:color="000000"/>
+              <w:right w:val="single" w:sz="8" w:space="0" w:color="000000"/>
+            </w:tcBorders>
+            <w:tcMar>
+              <w:top w:w="100" w:type="dxa"/>
+              <w:left w:w="100" w:type="dxa"/>
+              <w:bottom w:w="100" w:type="dxa"/>
+              <w:right w:w="100" w:type="dxa"/>
+            </w:tcMar>
+            <w:hideMark/>
+          </w:tcPr>
+          <w:p>
+            <w:pPr>
+              <w:rPr>
+                <w:lang w:val="en-US"/>
+              </w:rPr>
+            </w:pPr>
+            <w:r>
+              <w:rPr>
+                <w:lang w:val="en-US"/>
+              </w:rPr>
+              <w:t>Hash Generator</w:t>
+            </w:r>
+          </w:p>
+        </w:tc>
+        <w:tc>
+          <w:tcPr>
+            <w:tcW w:w="0" w:type="auto"/>
+            <w:tcBorders>
+              <w:top w:val="single" w:sz="8" w:space="0" w:color="000000"/>
+              <w:left w:val="single" w:sz="8" w:space="0" w:color="000000"/>
+              <w:bottom w:val="single" w:sz="8" w:space="0" w:color="000000"/>
+              <w:right w:val="single" w:sz="8" w:space="0" w:color="000000"/>
+            </w:tcBorders>
+            <w:tcMar>
+              <w:top w:w="100" w:type="dxa"/>
+              <w:left w:w="100" w:type="dxa"/>
+              <w:bottom w:w="100" w:type="dxa"/>
+              <w:right w:w="100" w:type="dxa"/>
+            </w:tcMar>
+            <w:hideMark/>
+          </w:tcPr>
+          <w:p>
+            <w:pPr>
+              <w:rPr>
+                <w:lang w:val="en-US"/>
+              </w:rPr>
+            </w:pPr>
+            <w:r>
+              <w:rPr>
+                <w:lang w:val="en-US"/>
+              </w:rPr>
+              <w:t>Steep</w:t>
+            </w:r>
+          </w:p>
+        </w:tc>
+        <w:tc>
+          <w:tcPr>
+            <w:tcW w:w="0" w:type="auto"/>
+            <w:tcBorders>
+              <w:top w:val="single" w:sz="8" w:space="0" w:color="000000"/>
+              <w:left w:val="single" w:sz="8" w:space="0" w:color="000000"/>
+              <w:bottom w:val="single" w:sz="8" w:space="0" w:color="000000"/>
+              <w:right w:val="single" w:sz="8" w:space="0" w:color="000000"/>
+            </w:tcBorders>
+            <w:tcMar>
+              <w:top w:w="100" w:type="dxa"/>
+              <w:left w:w="100" w:type="dxa"/>
+              <w:bottom w:w="100" w:type="dxa"/>
+              <w:right w:w="100" w:type="dxa"/>
+            </w:tcMar>
+            <w:hideMark/>
+          </w:tcPr>
+          <w:p>
+            <w:pPr>
+              <w:rPr>
+                <w:lang w:val="en-US"/>
+              </w:rPr>
+            </w:pPr>
+            <w:r>
+              <w:rPr>
+                <w:lang w:val="en-US"/>
+              </w:rPr>
+              <w:t>Latency grows rapidly; sensitive to both CPU and memory constraints.</w:t>
+            </w:r>
+          </w:p>
+        </w:tc>
+      </w:tr>
+      <w:tr>
+        <w:tc>
+          <w:tcPr>
+            <w:tcW w:w="0" w:type="auto"/>
+            <w:tcBorders>
+              <w:top w:val="single" w:sz="8" w:space="0" w:color="000000"/>
+              <w:left w:val="single" w:sz="8" w:space="0" w:color="000000"/>
+              <w:bottom w:val="single" w:sz="8" w:space="0" w:color="000000"/>
+              <w:right w:val="single" w:sz="8" w:space="0" w:color="000000"/>
+            </w:tcBorders>
+            <w:tcMar>
+              <w:top w:w="100" w:type="dxa"/>
+              <w:left w:w="100" w:type="dxa"/>
+              <w:bottom w:w="100" w:type="dxa"/>
+              <w:right w:w="100" w:type="dxa"/>
+            </w:tcMar>
+            <w:hideMark/>
+          </w:tcPr>
+          <w:p>
+            <w:pPr>
+              <w:rPr>
+                <w:lang w:val="en-US"/>
+              </w:rPr>
+            </w:pPr>
+            <w:r>
+              <w:rPr>
+                <w:lang w:val="en-US"/>
+              </w:rPr>
+              <w:t>Password Generator</w:t>
+            </w:r>
+          </w:p>
+        </w:tc>
+        <w:tc>
+          <w:tcPr>
+            <w:tcW w:w="0" w:type="auto"/>
+            <w:tcBorders>
+              <w:top w:val="single" w:sz="8" w:space="0" w:color="000000"/>
+              <w:left w:val="single" w:sz="8" w:space="0" w:color="000000"/>
+              <w:bottom w:val="single" w:sz="8" w:space="0" w:color="000000"/>
+              <w:right w:val="single" w:sz="8" w:space="0" w:color="000000"/>
+            </w:tcBorders>
+            <w:tcMar>
+              <w:top w:w="100" w:type="dxa"/>
+              <w:left w:w="100" w:type="dxa"/>
+              <w:bottom w:w="100" w:type="dxa"/>
+              <w:right w:w="100" w:type="dxa"/>
+            </w:tcMar>
+            <w:hideMark/>
+          </w:tcPr>
+          <w:p>
+            <w:pPr>
+              <w:rPr>
+                <w:lang w:val="en-US"/>
+              </w:rPr>
+            </w:pPr>
+            <w:r>
+              <w:rPr>
+                <w:lang w:val="en-US"/>
+              </w:rPr>
+              <w:t>Mixed</w:t>
+            </w:r>
+          </w:p>
+        </w:tc>
+        <w:tc>
+          <w:tcPr>
+            <w:tcW w:w="0" w:type="auto"/>
+            <w:tcBorders>
+              <w:top w:val="single" w:sz="8" w:space="0" w:color="000000"/>
+              <w:left w:val="single" w:sz="8" w:space="0" w:color="000000"/>
+              <w:bottom w:val="single" w:sz="8" w:space="0" w:color="000000"/>
+              <w:right w:val="single" w:sz="8" w:space="0" w:color="000000"/>
+            </w:tcBorders>
+            <w:tcMar>
+              <w:top w:w="100" w:type="dxa"/>
+              <w:left w:w="100" w:type="dxa"/>
+              <w:bottom w:w="100" w:type="dxa"/>
+              <w:right w:w="100" w:type="dxa"/>
+            </w:tcMar>
+            <w:hideMark/>
+          </w:tcPr>
+          <w:p>
+            <w:pPr>
+              <w:rPr>
+                <w:lang w:val="en-US"/>
+              </w:rPr>
+            </w:pPr>
+            <w:r>
+              <w:rPr>
+                <w:lang w:val="en-US"/>
+              </w:rPr>
+              <w:t>Spiky due to cryptographic randomness, with sudden latency drops and rebounds.</w:t>
+            </w:r>
+          </w:p>
+        </w:tc>
+      </w:tr>
+      <w:tr>
+        <w:tc>
+          <w:tcPr>
+            <w:tcW w:w="0" w:type="auto"/>
+            <w:tcBorders>
+              <w:top w:val="single" w:sz="8" w:space="0" w:color="000000"/>
+              <w:left w:val="single" w:sz="8" w:space="0" w:color="000000"/>
+              <w:bottom w:val="single" w:sz="8" w:space="0" w:color="000000"/>
+              <w:right w:val="single" w:sz="8" w:space="0" w:color="000000"/>
+            </w:tcBorders>
+            <w:tcMar>
+              <w:top w:w="100" w:type="dxa"/>
+              <w:left w:w="100" w:type="dxa"/>
+              <w:bottom w:w="100" w:type="dxa"/>
+              <w:right w:w="100" w:type="dxa"/>
+            </w:tcMar>
+            <w:hideMark/>
+          </w:tcPr>
+          <w:p>
+            <w:pPr>
+              <w:rPr>
+                <w:lang w:val="en-US"/>
+              </w:rPr>
+            </w:pPr>
+            <w:r>
+              <w:rPr>
+                <w:lang w:val="en-US"/>
+              </w:rPr>
+              <w:t>Prime Verifier</w:t>
+            </w:r>
+          </w:p>
+        </w:tc>
+        <w:tc>
+          <w:tcPr>
+            <w:tcW w:w="0" w:type="auto"/>
+            <w:tcBorders>
+              <w:top w:val="single" w:sz="8" w:space="0" w:color="000000"/>
+              <w:left w:val="single" w:sz="8" w:space="0" w:color="000000"/>
+              <w:bottom w:val="single" w:sz="8" w:space="0" w:color="000000"/>
+              <w:right w:val="single" w:sz="8" w:space="0" w:color="000000"/>
+            </w:tcBorders>
+            <w:tcMar>
+              <w:top w:w="100" w:type="dxa"/>
+              <w:left w:w="100" w:type="dxa"/>
+              <w:bottom w:w="100" w:type="dxa"/>
+              <w:right w:w="100" w:type="dxa"/>
+            </w:tcMar>
+            <w:hideMark/>
+          </w:tcPr>
+          <w:p>
+            <w:pPr>
+              <w:rPr>
+                <w:lang w:val="en-US"/>
+              </w:rPr>
+            </w:pPr>
+            <w:proofErr w:type="spellStart"/>
+            <w:r>
+              <w:rPr>
+                <w:lang w:val="en-US"/>
+              </w:rPr>
+              <w:t>Thresholded</w:t>
+            </w:r>
+            <w:proofErr w:type="spellEnd"/>
+            <w:r>
+              <w:rPr>
+                <w:lang w:val="en-US"/>
+              </w:rPr>
+              <w:t xml:space="preserve"> Curve</w:t>
+            </w:r>
+          </w:p>
+        </w:tc>
+        <w:tc>
+          <w:tcPr>
+            <w:tcW w:w="0" w:type="auto"/>
+            <w:tcBorders>
+              <w:top w:val="single" w:sz="8" w:space="0" w:color="000000"/>
+              <w:left w:val="single" w:sz="8" w:space="0" w:color="000000"/>
+              <w:bottom w:val="single" w:sz="8" w:space="0" w:color="000000"/>
+              <w:right w:val="single" w:sz="8" w:space="0" w:color="000000"/>
+            </w:tcBorders>
+            <w:tcMar>
+              <w:top w:w="100" w:type="dxa"/>
+              <w:left w:w="100" w:type="dxa"/>
+              <w:bottom w:w="100" w:type="dxa"/>
+              <w:right w:w="100" w:type="dxa"/>
+            </w:tcMar>
+            <w:hideMark/>
+          </w:tcPr>
+          <w:p>
+            <w:pPr>
+              <w:rPr>
+                <w:lang w:val="en-US"/>
+              </w:rPr>
+            </w:pPr>
+            <w:r>
+              <w:rPr>
+                <w:lang w:val="en-US"/>
+              </w:rPr>
+              <w:t>Stable initially; then crosses a latency cliff beyond CRP.</w:t>
+            </w:r>
+          </w:p>
+        </w:tc>
+      </w:tr>
+    </w:tbl>
+    <w:p>
+      <w:pPr>
+        <w:rPr>
+          <w:lang w:val="en-US"/>
+        </w:rPr>
+      </w:pPr>
+      <w:r>
+        <w:rPr>
+          <w:lang w:val="en-US"/>
+        </w:rPr>
+        <w:br/>
+      </w:r>
+    </w:p>
+    <w:p>
+      <w:pPr>
+        <w:numPr>
+          <w:ilvl w:val="0"/>
+          <w:numId w:val="10"/>
+        </w:numPr>
+        <w:rPr>
+          <w:lang w:val="en-US"/>
+        </w:rPr>
+      </w:pPr>
+      <w:r>
+        <w:rPr>
+          <w:lang w:val="en-US"/>
+        </w:rPr>
+        <w:t>The slope of the LRC serves as an indicator for:</w:t>
+      </w:r>
+    </w:p>
+    <w:p>
+      <w:pPr>
+        <w:numPr>
+          <w:ilvl w:val="1"/>
+          <w:numId w:val="10"/>
+        </w:numPr>
+        <w:rPr>
+          <w:lang w:val="en-US"/>
+        </w:rPr>
+      </w:pPr>
+      <w:proofErr w:type="spellStart"/>
+      <w:r>
+        <w:rPr>
+          <w:lang w:val="en-US"/>
+        </w:rPr>
+        <w:t>Autoscaler</w:t>
+      </w:r>
+      <w:proofErr w:type="spellEnd"/>
+      <w:r>
+        <w:rPr>
+          <w:lang w:val="en-US"/>
+        </w:rPr>
+        <w:t xml:space="preserve"> aggressiveness</w:t>
+      </w:r>
+    </w:p>
+    <w:p>
+      <w:pPr>
+        <w:numPr>
+          <w:ilvl w:val="1"/>
+          <w:numId w:val="10"/>
+        </w:numPr>
+        <w:rPr>
+          <w:lang w:val="en-US"/>
+        </w:rPr>
+      </w:pPr>
+      <w:r>
+        <w:rPr>
+          <w:lang w:val="en-US"/>
+        </w:rPr>
+        <w:t>Safe reduction windows</w:t>
+      </w:r>
+    </w:p>
+    <w:p>
+      <w:pPr>
+        <w:numPr>
+          <w:ilvl w:val="1"/>
+          <w:numId w:val="10"/>
+        </w:numPr>
+        <w:rPr>
+          <w:lang w:val="en-US"/>
+        </w:rPr>
+      </w:pPr>
+      <w:r>
+        <w:rPr>
+          <w:lang w:val="en-US"/>
+        </w:rPr>
+        <w:t>Threshold-based alerting</w:t>
+      </w:r>
+    </w:p>
+    <w:p>
+      <w:pPr>
+        <w:numPr>
+          <w:ilvl w:val="0"/>
+          <w:numId w:val="10"/>
+        </w:numPr>
+        <w:rPr>
+          <w:lang w:val="en-US"/>
+        </w:rPr>
+      </w:pPr>
+      <w:r>
+        <w:rPr>
+          <w:lang w:val="en-US"/>
+        </w:rPr>
+        <w:t xml:space="preserve">For Echo-like services, </w:t>
+      </w:r>
+      <w:proofErr w:type="spellStart"/>
+      <w:r>
+        <w:rPr>
+          <w:lang w:val="en-US"/>
+        </w:rPr>
+        <w:t>autoscalers</w:t>
+      </w:r>
+      <w:proofErr w:type="spellEnd"/>
+      <w:r>
+        <w:rPr>
+          <w:lang w:val="en-US"/>
+        </w:rPr>
+        <w:t xml:space="preserve"> can aggressively reduce limits without impacting latency.</w:t>
+      </w:r>
+    </w:p>
+    <w:p>
+      <w:pPr>
+        <w:numPr>
+          <w:ilvl w:val="0"/>
+          <w:numId w:val="10"/>
+        </w:numPr>
+        <w:rPr>
+          <w:lang w:val="en-US"/>
+        </w:rPr>
+      </w:pPr>
+      <w:r>
+        <w:rPr>
+          <w:lang w:val="en-US"/>
+        </w:rPr>
+        <w:t>For steep LRC services like Hash Generator, even moderate reductions require real-time latency tracking and rollback mechanisms.</w:t>
+      </w:r>
+    </w:p>
+    <w:p>
+      <w:pPr>
+        <w:rPr>
+          <w:lang w:val="en-US"/>
+        </w:rPr>
+      </w:pPr>
+      <w:r>
+        <w:rPr>
+          <w:lang w:val="en-US"/>
+        </w:rPr>
+        <w:br/>
+      </w:r>
+    </w:p>
+    <w:p>
+      <w:pPr>
+        <w:numPr>
+          <w:ilvl w:val="0"/>
+          <w:numId w:val="11"/>
+        </w:numPr>
+        <w:rPr>
+          <w:b/>
+          <w:bCs/>
+          <w:lang w:val="en-US"/>
+        </w:rPr>
+      </w:pPr>
+      <w:r>
+        <w:rPr>
+          <w:b/>
+          <w:bCs/>
+          <w:lang w:val="en-US"/>
+        </w:rPr>
+        <w:t>Memory vs CPU Latency Response Curve</w:t>
+      </w:r>
+    </w:p>
+    <w:p>
+      <w:pPr>
+        <w:numPr>
+          <w:ilvl w:val="0"/>
+          <w:numId w:val="12"/>
+        </w:numPr>
+        <w:rPr>
+          <w:lang w:val="en-US"/>
+        </w:rPr>
+      </w:pPr>
+      <w:r>
+        <w:rPr>
+          <w:lang w:val="en-US"/>
+        </w:rPr>
+        <w:t>Key Differences in Response Characteristics:</w:t>
+      </w:r>
+    </w:p>
+    <w:p>
+      <w:pPr>
+        <w:rPr>
+          <w:lang w:val="en-US"/>
+        </w:rPr>
+      </w:pPr>
+    </w:p>
+    <w:tbl>
+      <w:tblPr>
+        <w:tblW w:w="9360" w:type="dxa"/>
+        <w:tblCellMar>
+          <w:top w:w="15" w:type="dxa"/>
+          <w:left w:w="15" w:type="dxa"/>
+          <w:bottom w:w="15" w:type="dxa"/>
+          <w:right w:w="15" w:type="dxa"/>
+        </w:tblCellMar>
+        <w:tblLook w:val="04A0" w:firstRow="1" w:lastRow="0" w:firstColumn="1" w:lastColumn="0" w:noHBand="0" w:noVBand="1"/>
+      </w:tblPr>
+      <w:tblGrid>
+        <w:gridCol w:w="1869"/>
+        <w:gridCol w:w="3172"/>
+        <w:gridCol w:w="4319"/>
+      </w:tblGrid>
+      <w:tr>
+        <w:tc>
+          <w:tcPr>
+            <w:tcW w:w="0" w:type="auto"/>
+            <w:tcBorders>
+              <w:top w:val="single" w:sz="8" w:space="0" w:color="000000"/>
+              <w:left w:val="single" w:sz="8" w:space="0" w:color="000000"/>
+              <w:bottom w:val="single" w:sz="8" w:space="0" w:color="000000"/>
+              <w:right w:val="single" w:sz="8" w:space="0" w:color="000000"/>
+            </w:tcBorders>
+            <w:tcMar>
+              <w:top w:w="100" w:type="dxa"/>
+              <w:left w:w="100" w:type="dxa"/>
+              <w:bottom w:w="100" w:type="dxa"/>
+              <w:right w:w="100" w:type="dxa"/>
+            </w:tcMar>
+            <w:hideMark/>
+          </w:tcPr>
+          <w:p>
+            <w:pPr>
+              <w:rPr>
+                <w:lang w:val="en-US"/>
+              </w:rPr>
+            </w:pPr>
+            <w:r>
+              <w:rPr>
+                <w:lang w:val="en-US"/>
+              </w:rPr>
+              <w:t>Property</w:t>
+            </w:r>
+          </w:p>
+        </w:tc>
+        <w:tc>
+          <w:tcPr>
+            <w:tcW w:w="0" w:type="auto"/>
+            <w:tcBorders>
+              <w:top w:val="single" w:sz="8" w:space="0" w:color="000000"/>
+              <w:left w:val="single" w:sz="8" w:space="0" w:color="000000"/>
+              <w:bottom w:val="single" w:sz="8" w:space="0" w:color="000000"/>
+              <w:right w:val="single" w:sz="8" w:space="0" w:color="000000"/>
+            </w:tcBorders>
+            <w:tcMar>
+              <w:top w:w="100" w:type="dxa"/>
+              <w:left w:w="100" w:type="dxa"/>
+              <w:bottom w:w="100" w:type="dxa"/>
+              <w:right w:w="100" w:type="dxa"/>
+            </w:tcMar>
+            <w:hideMark/>
+          </w:tcPr>
+          <w:p>
+            <w:pPr>
+              <w:rPr>
+                <w:lang w:val="en-US"/>
+              </w:rPr>
+            </w:pPr>
+            <w:r>
+              <w:rPr>
+                <w:lang w:val="en-US"/>
+              </w:rPr>
+              <w:t>CPU Reduction</w:t>
+            </w:r>
+          </w:p>
+        </w:tc>
+        <w:tc>
+          <w:tcPr>
+            <w:tcW w:w="0" w:type="auto"/>
+            <w:tcBorders>
+              <w:top w:val="single" w:sz="8" w:space="0" w:color="000000"/>
+              <w:left w:val="single" w:sz="8" w:space="0" w:color="000000"/>
+              <w:bottom w:val="single" w:sz="8" w:space="0" w:color="000000"/>
+              <w:right w:val="single" w:sz="8" w:space="0" w:color="000000"/>
+            </w:tcBorders>
+            <w:tcMar>
+              <w:top w:w="100" w:type="dxa"/>
+              <w:left w:w="100" w:type="dxa"/>
+              <w:bottom w:w="100" w:type="dxa"/>
+              <w:right w:w="100" w:type="dxa"/>
+            </w:tcMar>
+            <w:hideMark/>
+          </w:tcPr>
+          <w:p>
+            <w:pPr>
+              <w:rPr>
+                <w:lang w:val="en-US"/>
+              </w:rPr>
+            </w:pPr>
+            <w:r>
+              <w:rPr>
+                <w:lang w:val="en-US"/>
+              </w:rPr>
+              <w:t>Memory Reduction</w:t>
+            </w:r>
+          </w:p>
+        </w:tc>
+      </w:tr>
+      <w:tr>
+        <w:tc>
+          <w:tcPr>
+            <w:tcW w:w="0" w:type="auto"/>
+            <w:tcBorders>
+              <w:top w:val="single" w:sz="8" w:space="0" w:color="000000"/>
+              <w:left w:val="single" w:sz="8" w:space="0" w:color="000000"/>
+              <w:bottom w:val="single" w:sz="8" w:space="0" w:color="000000"/>
+              <w:right w:val="single" w:sz="8" w:space="0" w:color="000000"/>
+            </w:tcBorders>
+            <w:tcMar>
+              <w:top w:w="100" w:type="dxa"/>
+              <w:left w:w="100" w:type="dxa"/>
+              <w:bottom w:w="100" w:type="dxa"/>
+              <w:right w:w="100" w:type="dxa"/>
+            </w:tcMar>
+            <w:hideMark/>
+          </w:tcPr>
+          <w:p>
+            <w:pPr>
+              <w:rPr>
+                <w:lang w:val="en-US"/>
+              </w:rPr>
+            </w:pPr>
+            <w:r>
+              <w:rPr>
+                <w:lang w:val="en-US"/>
+              </w:rPr>
+              <w:t>Latency Onset</w:t>
+            </w:r>
+          </w:p>
+        </w:tc>
+        <w:tc>
+          <w:tcPr>
+            <w:tcW w:w="0" w:type="auto"/>
+            <w:tcBorders>
+              <w:top w:val="single" w:sz="8" w:space="0" w:color="000000"/>
+              <w:left w:val="single" w:sz="8" w:space="0" w:color="000000"/>
+              <w:bottom w:val="single" w:sz="8" w:space="0" w:color="000000"/>
+              <w:right w:val="single" w:sz="8" w:space="0" w:color="000000"/>
+            </w:tcBorders>
+            <w:tcMar>
+              <w:top w:w="100" w:type="dxa"/>
+              <w:left w:w="100" w:type="dxa"/>
+              <w:bottom w:w="100" w:type="dxa"/>
+              <w:right w:w="100" w:type="dxa"/>
+            </w:tcMar>
+            <w:hideMark/>
+          </w:tcPr>
+          <w:p>
+            <w:pPr>
+              <w:rPr>
+                <w:lang w:val="en-US"/>
+              </w:rPr>
+            </w:pPr>
+            <w:r>
+              <w:rPr>
+                <w:lang w:val="en-US"/>
+              </w:rPr>
+              <w:t>Immediate or near-immediate</w:t>
+            </w:r>
+          </w:p>
+        </w:tc>
+        <w:tc>
+          <w:tcPr>
+            <w:tcW w:w="0" w:type="auto"/>
+            <w:tcBorders>
+              <w:top w:val="single" w:sz="8" w:space="0" w:color="000000"/>
+              <w:left w:val="single" w:sz="8" w:space="0" w:color="000000"/>
+              <w:bottom w:val="single" w:sz="8" w:space="0" w:color="000000"/>
+              <w:right w:val="single" w:sz="8" w:space="0" w:color="000000"/>
+            </w:tcBorders>
+            <w:tcMar>
+              <w:top w:w="100" w:type="dxa"/>
+              <w:left w:w="100" w:type="dxa"/>
+              <w:bottom w:w="100" w:type="dxa"/>
+              <w:right w:w="100" w:type="dxa"/>
+            </w:tcMar>
+            <w:hideMark/>
+          </w:tcPr>
+          <w:p>
+            <w:pPr>
+              <w:rPr>
+                <w:lang w:val="en-US"/>
+              </w:rPr>
+            </w:pPr>
+            <w:r>
+              <w:rPr>
+                <w:lang w:val="en-US"/>
+              </w:rPr>
+              <w:t>Delayed; shows buffered or stepwise increase</w:t>
+            </w:r>
+          </w:p>
+        </w:tc>
+      </w:tr>
+      <w:tr>
+        <w:tc>
+          <w:tcPr>
+            <w:tcW w:w="0" w:type="auto"/>
+            <w:tcBorders>
+              <w:top w:val="single" w:sz="8" w:space="0" w:color="000000"/>
+              <w:left w:val="single" w:sz="8" w:space="0" w:color="000000"/>
+              <w:bottom w:val="single" w:sz="8" w:space="0" w:color="000000"/>
+              <w:right w:val="single" w:sz="8" w:space="0" w:color="000000"/>
+            </w:tcBorders>
+            <w:tcMar>
+              <w:top w:w="100" w:type="dxa"/>
+              <w:left w:w="100" w:type="dxa"/>
+              <w:bottom w:w="100" w:type="dxa"/>
+              <w:right w:w="100" w:type="dxa"/>
+            </w:tcMar>
+            <w:hideMark/>
+          </w:tcPr>
+          <w:p>
+            <w:pPr>
+              <w:rPr>
+                <w:lang w:val="en-US"/>
+              </w:rPr>
+            </w:pPr>
+            <w:r>
+              <w:rPr>
+                <w:lang w:val="en-US"/>
+              </w:rPr>
+              <w:t>Root Cause</w:t>
+            </w:r>
+          </w:p>
+        </w:tc>
+        <w:tc>
+          <w:tcPr>
+            <w:tcW w:w="0" w:type="auto"/>
+            <w:tcBorders>
+              <w:top w:val="single" w:sz="8" w:space="0" w:color="000000"/>
+              <w:left w:val="single" w:sz="8" w:space="0" w:color="000000"/>
+              <w:bottom w:val="single" w:sz="8" w:space="0" w:color="000000"/>
+              <w:right w:val="single" w:sz="8" w:space="0" w:color="000000"/>
+            </w:tcBorders>
+            <w:tcMar>
+              <w:top w:w="100" w:type="dxa"/>
+              <w:left w:w="100" w:type="dxa"/>
+              <w:bottom w:w="100" w:type="dxa"/>
+              <w:right w:w="100" w:type="dxa"/>
+            </w:tcMar>
+            <w:hideMark/>
+          </w:tcPr>
+          <w:p>
+            <w:pPr>
+              <w:rPr>
+                <w:lang w:val="en-US"/>
+              </w:rPr>
+            </w:pPr>
+            <w:r>
+              <w:rPr>
+                <w:lang w:val="en-US"/>
+              </w:rPr>
+              <w:t>Thread queuing, preemption, throttling</w:t>
+            </w:r>
+          </w:p>
+        </w:tc>
+        <w:tc>
+          <w:tcPr>
+            <w:tcW w:w="0" w:type="auto"/>
+            <w:tcBorders>
+              <w:top w:val="single" w:sz="8" w:space="0" w:color="000000"/>
+              <w:left w:val="single" w:sz="8" w:space="0" w:color="000000"/>
+              <w:bottom w:val="single" w:sz="8" w:space="0" w:color="000000"/>
+              <w:right w:val="single" w:sz="8" w:space="0" w:color="000000"/>
+            </w:tcBorders>
+            <w:tcMar>
+              <w:top w:w="100" w:type="dxa"/>
+              <w:left w:w="100" w:type="dxa"/>
+              <w:bottom w:w="100" w:type="dxa"/>
+              <w:right w:w="100" w:type="dxa"/>
+            </w:tcMar>
+            <w:hideMark/>
+          </w:tcPr>
+          <w:p>
+            <w:pPr>
+              <w:rPr>
+                <w:lang w:val="en-US"/>
+              </w:rPr>
+            </w:pPr>
+            <w:r>
+              <w:rPr>
+                <w:lang w:val="en-US"/>
+              </w:rPr>
+              <w:t>GC frequency, heap pressure, memory fragmentation</w:t>
+            </w:r>
+          </w:p>
+        </w:tc>
+      </w:tr>
+      <w:tr>
+        <w:tc>
+          <w:tcPr>
+            <w:tcW w:w="0" w:type="auto"/>
+            <w:tcBorders>
+              <w:top w:val="single" w:sz="8" w:space="0" w:color="000000"/>
+              <w:left w:val="single" w:sz="8" w:space="0" w:color="000000"/>
+              <w:bottom w:val="single" w:sz="8" w:space="0" w:color="000000"/>
+              <w:right w:val="single" w:sz="8" w:space="0" w:color="000000"/>
+            </w:tcBorders>
+            <w:tcMar>
+              <w:top w:w="100" w:type="dxa"/>
+              <w:left w:w="100" w:type="dxa"/>
+              <w:bottom w:w="100" w:type="dxa"/>
+              <w:right w:w="100" w:type="dxa"/>
+            </w:tcMar>
+            <w:hideMark/>
+          </w:tcPr>
+          <w:p>
+            <w:pPr>
+              <w:rPr>
+                <w:lang w:val="en-US"/>
+              </w:rPr>
+            </w:pPr>
+            <w:r>
+              <w:rPr>
+                <w:lang w:val="en-US"/>
+              </w:rPr>
+              <w:t>Behavior Pattern</w:t>
+            </w:r>
+          </w:p>
+        </w:tc>
+        <w:tc>
+          <w:tcPr>
+            <w:tcW w:w="0" w:type="auto"/>
+            <w:tcBorders>
+              <w:top w:val="single" w:sz="8" w:space="0" w:color="000000"/>
+              <w:left w:val="single" w:sz="8" w:space="0" w:color="000000"/>
+              <w:bottom w:val="single" w:sz="8" w:space="0" w:color="000000"/>
+              <w:right w:val="single" w:sz="8" w:space="0" w:color="000000"/>
+            </w:tcBorders>
+            <w:tcMar>
+              <w:top w:w="100" w:type="dxa"/>
+              <w:left w:w="100" w:type="dxa"/>
+              <w:bottom w:w="100" w:type="dxa"/>
+              <w:right w:w="100" w:type="dxa"/>
+            </w:tcMar>
+            <w:hideMark/>
+          </w:tcPr>
+          <w:p>
+            <w:pPr>
+              <w:rPr>
+                <w:lang w:val="en-US"/>
+              </w:rPr>
+            </w:pPr>
+            <w:r>
+              <w:rPr>
+                <w:lang w:val="en-US"/>
+              </w:rPr>
+              <w:t>Linear until CRP, then sharp spike</w:t>
+            </w:r>
+          </w:p>
+        </w:tc>
+        <w:tc>
+          <w:tcPr>
+            <w:tcW w:w="0" w:type="auto"/>
+            <w:tcBorders>
+              <w:top w:val="single" w:sz="8" w:space="0" w:color="000000"/>
+              <w:left w:val="single" w:sz="8" w:space="0" w:color="000000"/>
+              <w:bottom w:val="single" w:sz="8" w:space="0" w:color="000000"/>
+              <w:right w:val="single" w:sz="8" w:space="0" w:color="000000"/>
+            </w:tcBorders>
+            <w:tcMar>
+              <w:top w:w="100" w:type="dxa"/>
+              <w:left w:w="100" w:type="dxa"/>
+              <w:bottom w:w="100" w:type="dxa"/>
+              <w:right w:w="100" w:type="dxa"/>
+            </w:tcMar>
+            <w:hideMark/>
+          </w:tcPr>
+          <w:p>
+            <w:pPr>
+              <w:rPr>
+                <w:lang w:val="en-US"/>
+              </w:rPr>
+            </w:pPr>
+            <w:r>
+              <w:rPr>
+                <w:lang w:val="en-US"/>
+              </w:rPr>
+              <w:t>Flat plateau, then sudden jump post-threshold</w:t>
+            </w:r>
+          </w:p>
+        </w:tc>
+      </w:tr>
+      <w:tr>
+        <w:tc>
+          <w:tcPr>
+            <w:tcW w:w="0" w:type="auto"/>
+            <w:tcBorders>
+              <w:top w:val="single" w:sz="8" w:space="0" w:color="000000"/>
+              <w:left w:val="single" w:sz="8" w:space="0" w:color="000000"/>
+              <w:bottom w:val="single" w:sz="8" w:space="0" w:color="000000"/>
+              <w:right w:val="single" w:sz="8" w:space="0" w:color="000000"/>
+            </w:tcBorders>
+            <w:tcMar>
+              <w:top w:w="100" w:type="dxa"/>
+              <w:left w:w="100" w:type="dxa"/>
+              <w:bottom w:w="100" w:type="dxa"/>
+              <w:right w:w="100" w:type="dxa"/>
+            </w:tcMar>
+            <w:hideMark/>
+          </w:tcPr>
+          <w:p>
+            <w:pPr>
+              <w:rPr>
+                <w:lang w:val="en-US"/>
+              </w:rPr>
+            </w:pPr>
+            <w:r>
+              <w:rPr>
+                <w:lang w:val="en-US"/>
+              </w:rPr>
+              <w:t>Latency Signature</w:t>
+            </w:r>
+          </w:p>
+        </w:tc>
+        <w:tc>
+          <w:tcPr>
+            <w:tcW w:w="0" w:type="auto"/>
+            <w:tcBorders>
+              <w:top w:val="single" w:sz="8" w:space="0" w:color="000000"/>
+              <w:left w:val="single" w:sz="8" w:space="0" w:color="000000"/>
+              <w:bottom w:val="single" w:sz="8" w:space="0" w:color="000000"/>
+              <w:right w:val="single" w:sz="8" w:space="0" w:color="000000"/>
+            </w:tcBorders>
+            <w:tcMar>
+              <w:top w:w="100" w:type="dxa"/>
+              <w:left w:w="100" w:type="dxa"/>
+              <w:bottom w:w="100" w:type="dxa"/>
+              <w:right w:w="100" w:type="dxa"/>
+            </w:tcMar>
+            <w:hideMark/>
+          </w:tcPr>
+          <w:p>
+            <w:pPr>
+              <w:rPr>
+                <w:lang w:val="en-US"/>
+              </w:rPr>
+            </w:pPr>
+            <w:r>
+              <w:rPr>
+                <w:lang w:val="en-US"/>
+              </w:rPr>
+              <w:t>Jittery, spiky (thread starvation)</w:t>
+            </w:r>
+          </w:p>
+        </w:tc>
+        <w:tc>
+          <w:tcPr>
+            <w:tcW w:w="0" w:type="auto"/>
+            <w:tcBorders>
+              <w:top w:val="single" w:sz="8" w:space="0" w:color="000000"/>
+              <w:left w:val="single" w:sz="8" w:space="0" w:color="000000"/>
+              <w:bottom w:val="single" w:sz="8" w:space="0" w:color="000000"/>
+              <w:right w:val="single" w:sz="8" w:space="0" w:color="000000"/>
+            </w:tcBorders>
+            <w:tcMar>
+              <w:top w:w="100" w:type="dxa"/>
+              <w:left w:w="100" w:type="dxa"/>
+              <w:bottom w:w="100" w:type="dxa"/>
+              <w:right w:w="100" w:type="dxa"/>
+            </w:tcMar>
+            <w:hideMark/>
+          </w:tcPr>
+          <w:p>
+            <w:pPr>
+              <w:rPr>
+                <w:lang w:val="en-US"/>
+              </w:rPr>
+            </w:pPr>
+            <w:r>
+              <w:rPr>
+                <w:lang w:val="en-US"/>
+              </w:rPr>
+              <w:t>Gradual shift; often visible as smooth curve then sudden GC spike</w:t>
+            </w:r>
+          </w:p>
+        </w:tc>
+      </w:tr>
+      <w:tr>
+        <w:tc>
+          <w:tcPr>
+            <w:tcW w:w="0" w:type="auto"/>
+            <w:tcBorders>
+              <w:top w:val="single" w:sz="8" w:space="0" w:color="000000"/>
+              <w:left w:val="single" w:sz="8" w:space="0" w:color="000000"/>
+              <w:bottom w:val="single" w:sz="8" w:space="0" w:color="000000"/>
+              <w:right w:val="single" w:sz="8" w:space="0" w:color="000000"/>
+            </w:tcBorders>
+            <w:tcMar>
+              <w:top w:w="100" w:type="dxa"/>
+              <w:left w:w="100" w:type="dxa"/>
+              <w:bottom w:w="100" w:type="dxa"/>
+              <w:right w:w="100" w:type="dxa"/>
+            </w:tcMar>
+            <w:hideMark/>
+          </w:tcPr>
+          <w:p>
+            <w:pPr>
+              <w:rPr>
+                <w:lang w:val="en-US"/>
+              </w:rPr>
+            </w:pPr>
+            <w:r>
+              <w:rPr>
+                <w:lang w:val="en-US"/>
+              </w:rPr>
+              <w:t>Sensitivity by Language</w:t>
+            </w:r>
+          </w:p>
+        </w:tc>
+        <w:tc>
+          <w:tcPr>
+            <w:tcW w:w="0" w:type="auto"/>
+            <w:tcBorders>
+              <w:top w:val="single" w:sz="8" w:space="0" w:color="000000"/>
+              <w:left w:val="single" w:sz="8" w:space="0" w:color="000000"/>
+              <w:bottom w:val="single" w:sz="8" w:space="0" w:color="000000"/>
+              <w:right w:val="single" w:sz="8" w:space="0" w:color="000000"/>
+            </w:tcBorders>
+            <w:tcMar>
+              <w:top w:w="100" w:type="dxa"/>
+              <w:left w:w="100" w:type="dxa"/>
+              <w:bottom w:w="100" w:type="dxa"/>
+              <w:right w:w="100" w:type="dxa"/>
+            </w:tcMar>
+            <w:hideMark/>
+          </w:tcPr>
+          <w:p>
+            <w:pPr>
+              <w:rPr>
+                <w:lang w:val="en-US"/>
+              </w:rPr>
+            </w:pPr>
+            <w:r>
+              <w:rPr>
+                <w:lang w:val="en-US"/>
+              </w:rPr>
+              <w:t>Java &gt; Python &gt; Go (in terms of CPU sensitivity)</w:t>
+            </w:r>
+          </w:p>
+        </w:tc>
+        <w:tc>
+          <w:tcPr>
+            <w:tcW w:w="0" w:type="auto"/>
+            <w:tcBorders>
+              <w:top w:val="single" w:sz="8" w:space="0" w:color="000000"/>
+              <w:left w:val="single" w:sz="8" w:space="0" w:color="000000"/>
+              <w:bottom w:val="single" w:sz="8" w:space="0" w:color="000000"/>
+              <w:right w:val="single" w:sz="8" w:space="0" w:color="000000"/>
+            </w:tcBorders>
+            <w:tcMar>
+              <w:top w:w="100" w:type="dxa"/>
+              <w:left w:w="100" w:type="dxa"/>
+              <w:bottom w:w="100" w:type="dxa"/>
+              <w:right w:w="100" w:type="dxa"/>
+            </w:tcMar>
+            <w:hideMark/>
+          </w:tcPr>
+          <w:p>
+            <w:pPr>
+              <w:rPr>
+                <w:lang w:val="en-US"/>
+              </w:rPr>
+            </w:pPr>
+            <w:r>
+              <w:rPr>
+                <w:lang w:val="en-US"/>
+              </w:rPr>
+              <w:t>Java (highly GC-sensitive), Go (delayed), Python (varies by workload)</w:t>
+            </w:r>
+          </w:p>
+        </w:tc>
+      </w:tr>
+    </w:tbl>
+    <w:p>
+      <w:pPr>
+        <w:rPr>
+          <w:lang w:val="en-US"/>
+        </w:rPr>
+      </w:pPr>
+      <w:r>
+        <w:rPr>
+          <w:lang w:val="en-US"/>
+        </w:rPr>
+        <w:br/>
+      </w:r>
+    </w:p>
+    <w:p>
+      <w:pPr>
+        <w:numPr>
+          <w:ilvl w:val="0"/>
+          <w:numId w:val="13"/>
+        </w:numPr>
+        <w:rPr>
+          <w:lang w:val="en-US"/>
+        </w:rPr>
+      </w:pPr>
+      <w:r>
+        <w:rPr>
+          <w:lang w:val="en-US"/>
+        </w:rPr>
+        <w:t>CPU reduction interrupts the application’s core execution loop. In Java, this translates to thread contention; in Go, goroutine delays.</w:t>
+      </w:r>
+    </w:p>
+    <w:p>
+      <w:pPr>
+        <w:numPr>
+          <w:ilvl w:val="0"/>
+          <w:numId w:val="13"/>
+        </w:numPr>
+        <w:rPr>
+          <w:lang w:val="en-US"/>
+        </w:rPr>
+      </w:pPr>
+      <w:proofErr w:type="gramStart"/>
+      <w:r>
+        <w:rPr>
+          <w:lang w:val="en-US"/>
+        </w:rPr>
+        <w:t>Thus</w:t>
+      </w:r>
+      <w:proofErr w:type="gramEnd"/>
+      <w:r>
+        <w:rPr>
+          <w:lang w:val="en-US"/>
+        </w:rPr>
+        <w:t xml:space="preserve"> latency increases almost instantly when CPU quotas are squeezed.</w:t>
+      </w:r>
+    </w:p>
+    <w:p>
+      <w:pPr>
+        <w:numPr>
+          <w:ilvl w:val="0"/>
+          <w:numId w:val="13"/>
+        </w:numPr>
+        <w:rPr>
+          <w:lang w:val="en-US"/>
+        </w:rPr>
+      </w:pPr>
+      <w:r>
+        <w:rPr>
+          <w:lang w:val="en-US"/>
+        </w:rPr>
+        <w:t>Memory reduction often allows the app to “tread water” for a while. Caching, object reuse, and delayed GC provide a temporary buffer - the app works within constraints until GC frequency hits a threshold and performance drops.</w:t>
+      </w:r>
+    </w:p>
+    <w:p>
+      <w:pPr>
+        <w:numPr>
+          <w:ilvl w:val="0"/>
+          <w:numId w:val="13"/>
+        </w:numPr>
+        <w:rPr>
+          <w:lang w:val="en-US"/>
+        </w:rPr>
+      </w:pPr>
+      <w:r>
+        <w:rPr>
+          <w:lang w:val="en-US"/>
+        </w:rPr>
+        <w:t>Ex:</w:t>
+      </w:r>
+    </w:p>
+    <w:p>
+      <w:pPr>
+        <w:numPr>
+          <w:ilvl w:val="1"/>
+          <w:numId w:val="13"/>
+        </w:numPr>
+        <w:rPr>
+          <w:lang w:val="en-US"/>
+        </w:rPr>
+      </w:pPr>
+      <w:r>
+        <w:rPr>
+          <w:lang w:val="en-US"/>
+        </w:rPr>
+        <w:t>Password Generator shows delayed latency shift under memory pressure, aligning with increased GC time.</w:t>
+      </w:r>
+    </w:p>
+    <w:p>
+      <w:pPr>
+        <w:numPr>
+          <w:ilvl w:val="1"/>
+          <w:numId w:val="13"/>
+        </w:numPr>
+        <w:rPr>
+          <w:lang w:val="en-US"/>
+        </w:rPr>
+      </w:pPr>
+      <w:r>
+        <w:rPr>
+          <w:lang w:val="en-US"/>
+        </w:rPr>
+        <w:t>Prime Verifier exhibits instantaneous latency rise with CPU reduction, marking CPU as the limiting factor.</w:t>
+      </w:r>
+    </w:p>
     <w:p/>
     <w:sectPr>
       <w:pgSz w:w="12240" w:h="15840"/>
@@ -1542,6 +3381,268 @@
 <file path=word/numbering.xml><?xml version="1.0" encoding="utf-8"?>
 <w:numbering xmlns:wpc="http://schemas.microsoft.com/office/word/2010/wordprocessingCanvas" xmlns:cx="http://schemas.microsoft.com/office/drawing/2014/chartex" xmlns:cx1="http://schemas.microsoft.com/office/drawing/2015/9/8/chartex" xmlns:cx2="http://schemas.microsoft.com/office/drawing/2015/10/21/chartex" xmlns:cx3="http://schemas.microsoft.com/office/drawing/2016/5/9/chartex" xmlns:cx4="http://schemas.microsoft.com/office/drawing/2016/5/10/chartex" xmlns:cx5="http://schemas.microsoft.com/office/drawing/2016/5/11/chartex" xmlns:cx6="http://schemas.microsoft.com/office/drawing/2016/5/12/chartex" xmlns:cx7="http://schemas.microsoft.com/office/drawing/2016/5/13/chartex" xmlns:cx8="http://schemas.microsoft.com/office/drawing/2016/5/14/chartex" xmlns:mc="http://schemas.openxmlformats.org/markup-compatibility/2006" xmlns:aink="http://schemas.microsoft.com/office/drawing/2016/ink" xmlns:am3d="http://schemas.microsoft.com/office/drawing/2017/model3d" xmlns:o="urn:schemas-microsoft-com:office:office" xmlns:oel="http://schemas.microsoft.com/office/2019/extlst" xmlns:r="http://schemas.openxmlformats.org/officeDocument/2006/relationships" xmlns:m="http://schemas.openxmlformats.org/officeDocument/2006/math" xmlns:v="urn:schemas-microsoft-com:vml" xmlns:wp14="http://schemas.microsoft.com/office/word/2010/wordprocessingDrawing" xmlns:wp="http://schemas.openxmlformats.org/drawingml/2006/wordprocessingDrawing" xmlns:w10="urn:schemas-microsoft-com:office:word" xmlns:w="http://schemas.openxmlformats.org/wordprocessingml/2006/main" xmlns:w14="http://schemas.microsoft.com/office/word/2010/wordml" xmlns:w15="http://schemas.microsoft.com/office/word/2012/wordml" xmlns:w16cex="http://schemas.microsoft.com/office/word/2018/wordml/cex" xmlns:w16cid="http://schemas.microsoft.com/office/word/2016/wordml/cid" xmlns:w16="http://schemas.microsoft.com/office/word/2018/wordml" xmlns:w16du="http://schemas.microsoft.com/office/word/2023/wordml/word16du" xmlns:w16sdtdh="http://schemas.microsoft.com/office/word/2020/wordml/sdtdatahash" xmlns:w16sdtfl="http://schemas.microsoft.com/office/word/2024/wordml/sdtformatlock" xmlns:w16se="http://schemas.microsoft.com/office/word/2015/wordml/symex" xmlns:wpg="http://schemas.microsoft.com/office/word/2010/wordprocessingGroup" xmlns:wpi="http://schemas.microsoft.com/office/word/2010/wordprocessingInk" xmlns:wne="http://schemas.microsoft.com/office/word/2006/wordml" xmlns:wps="http://schemas.microsoft.com/office/word/2010/wordprocessingShape" mc:Ignorable="w14 w15 w16se w16cid w16 w16cex w16sdtdh w16sdtfl w16du wp14">
   <w:abstractNum w:abstractNumId="0" w15:restartNumberingAfterBreak="0">
+    <w:nsid w:val="1D8C388D"/>
+    <w:multiLevelType w:val="multilevel"/>
+    <w:tmpl w:val="513CC858"/>
+    <w:lvl w:ilvl="0">
+      <w:start w:val="1"/>
+      <w:numFmt w:val="bullet"/>
+      <w:lvlText w:val=""/>
+      <w:lvlJc w:val="left"/>
+      <w:pPr>
+        <w:tabs>
+          <w:tab w:val="num" w:pos="720"/>
+        </w:tabs>
+        <w:ind w:left="720" w:hanging="360"/>
+      </w:pPr>
+      <w:rPr>
+        <w:rFonts w:ascii="Symbol" w:hAnsi="Symbol" w:hint="default"/>
+        <w:sz w:val="20"/>
+      </w:rPr>
+    </w:lvl>
+    <w:lvl w:ilvl="1" w:tentative="1">
+      <w:start w:val="1"/>
+      <w:numFmt w:val="bullet"/>
+      <w:lvlText w:val="o"/>
+      <w:lvlJc w:val="left"/>
+      <w:pPr>
+        <w:tabs>
+          <w:tab w:val="num" w:pos="1440"/>
+        </w:tabs>
+        <w:ind w:left="1440" w:hanging="360"/>
+      </w:pPr>
+      <w:rPr>
+        <w:rFonts w:ascii="Courier New" w:hAnsi="Courier New" w:hint="default"/>
+        <w:sz w:val="20"/>
+      </w:rPr>
+    </w:lvl>
+    <w:lvl w:ilvl="2" w:tentative="1">
+      <w:start w:val="1"/>
+      <w:numFmt w:val="bullet"/>
+      <w:lvlText w:val=""/>
+      <w:lvlJc w:val="left"/>
+      <w:pPr>
+        <w:tabs>
+          <w:tab w:val="num" w:pos="2160"/>
+        </w:tabs>
+        <w:ind w:left="2160" w:hanging="360"/>
+      </w:pPr>
+      <w:rPr>
+        <w:rFonts w:ascii="Wingdings" w:hAnsi="Wingdings" w:hint="default"/>
+        <w:sz w:val="20"/>
+      </w:rPr>
+    </w:lvl>
+    <w:lvl w:ilvl="3" w:tentative="1">
+      <w:start w:val="1"/>
+      <w:numFmt w:val="bullet"/>
+      <w:lvlText w:val=""/>
+      <w:lvlJc w:val="left"/>
+      <w:pPr>
+        <w:tabs>
+          <w:tab w:val="num" w:pos="2880"/>
+        </w:tabs>
+        <w:ind w:left="2880" w:hanging="360"/>
+      </w:pPr>
+      <w:rPr>
+        <w:rFonts w:ascii="Wingdings" w:hAnsi="Wingdings" w:hint="default"/>
+        <w:sz w:val="20"/>
+      </w:rPr>
+    </w:lvl>
+    <w:lvl w:ilvl="4" w:tentative="1">
+      <w:start w:val="1"/>
+      <w:numFmt w:val="bullet"/>
+      <w:lvlText w:val=""/>
+      <w:lvlJc w:val="left"/>
+      <w:pPr>
+        <w:tabs>
+          <w:tab w:val="num" w:pos="3600"/>
+        </w:tabs>
+        <w:ind w:left="3600" w:hanging="360"/>
+      </w:pPr>
+      <w:rPr>
+        <w:rFonts w:ascii="Wingdings" w:hAnsi="Wingdings" w:hint="default"/>
+        <w:sz w:val="20"/>
+      </w:rPr>
+    </w:lvl>
+    <w:lvl w:ilvl="5" w:tentative="1">
+      <w:start w:val="1"/>
+      <w:numFmt w:val="bullet"/>
+      <w:lvlText w:val=""/>
+      <w:lvlJc w:val="left"/>
+      <w:pPr>
+        <w:tabs>
+          <w:tab w:val="num" w:pos="4320"/>
+        </w:tabs>
+        <w:ind w:left="4320" w:hanging="360"/>
+      </w:pPr>
+      <w:rPr>
+        <w:rFonts w:ascii="Wingdings" w:hAnsi="Wingdings" w:hint="default"/>
+        <w:sz w:val="20"/>
+      </w:rPr>
+    </w:lvl>
+    <w:lvl w:ilvl="6" w:tentative="1">
+      <w:start w:val="1"/>
+      <w:numFmt w:val="bullet"/>
+      <w:lvlText w:val=""/>
+      <w:lvlJc w:val="left"/>
+      <w:pPr>
+        <w:tabs>
+          <w:tab w:val="num" w:pos="5040"/>
+        </w:tabs>
+        <w:ind w:left="5040" w:hanging="360"/>
+      </w:pPr>
+      <w:rPr>
+        <w:rFonts w:ascii="Wingdings" w:hAnsi="Wingdings" w:hint="default"/>
+        <w:sz w:val="20"/>
+      </w:rPr>
+    </w:lvl>
+    <w:lvl w:ilvl="7" w:tentative="1">
+      <w:start w:val="1"/>
+      <w:numFmt w:val="bullet"/>
+      <w:lvlText w:val=""/>
+      <w:lvlJc w:val="left"/>
+      <w:pPr>
+        <w:tabs>
+          <w:tab w:val="num" w:pos="5760"/>
+        </w:tabs>
+        <w:ind w:left="5760" w:hanging="360"/>
+      </w:pPr>
+      <w:rPr>
+        <w:rFonts w:ascii="Wingdings" w:hAnsi="Wingdings" w:hint="default"/>
+        <w:sz w:val="20"/>
+      </w:rPr>
+    </w:lvl>
+    <w:lvl w:ilvl="8" w:tentative="1">
+      <w:start w:val="1"/>
+      <w:numFmt w:val="bullet"/>
+      <w:lvlText w:val=""/>
+      <w:lvlJc w:val="left"/>
+      <w:pPr>
+        <w:tabs>
+          <w:tab w:val="num" w:pos="6480"/>
+        </w:tabs>
+        <w:ind w:left="6480" w:hanging="360"/>
+      </w:pPr>
+      <w:rPr>
+        <w:rFonts w:ascii="Wingdings" w:hAnsi="Wingdings" w:hint="default"/>
+        <w:sz w:val="20"/>
+      </w:rPr>
+    </w:lvl>
+  </w:abstractNum>
+  <w:abstractNum w:abstractNumId="1" w15:restartNumberingAfterBreak="0">
+    <w:nsid w:val="1FB0580C"/>
+    <w:multiLevelType w:val="multilevel"/>
+    <w:tmpl w:val="0FDCB80A"/>
+    <w:lvl w:ilvl="0">
+      <w:start w:val="1"/>
+      <w:numFmt w:val="decimal"/>
+      <w:lvlText w:val="%1."/>
+      <w:lvlJc w:val="left"/>
+      <w:pPr>
+        <w:tabs>
+          <w:tab w:val="num" w:pos="720"/>
+        </w:tabs>
+        <w:ind w:left="720" w:hanging="360"/>
+      </w:pPr>
+    </w:lvl>
+    <w:lvl w:ilvl="1" w:tentative="1">
+      <w:start w:val="1"/>
+      <w:numFmt w:val="decimal"/>
+      <w:lvlText w:val="%2."/>
+      <w:lvlJc w:val="left"/>
+      <w:pPr>
+        <w:tabs>
+          <w:tab w:val="num" w:pos="1440"/>
+        </w:tabs>
+        <w:ind w:left="1440" w:hanging="360"/>
+      </w:pPr>
+    </w:lvl>
+    <w:lvl w:ilvl="2" w:tentative="1">
+      <w:start w:val="1"/>
+      <w:numFmt w:val="decimal"/>
+      <w:lvlText w:val="%3."/>
+      <w:lvlJc w:val="left"/>
+      <w:pPr>
+        <w:tabs>
+          <w:tab w:val="num" w:pos="2160"/>
+        </w:tabs>
+        <w:ind w:left="2160" w:hanging="360"/>
+      </w:pPr>
+    </w:lvl>
+    <w:lvl w:ilvl="3" w:tentative="1">
+      <w:start w:val="1"/>
+      <w:numFmt w:val="decimal"/>
+      <w:lvlText w:val="%4."/>
+      <w:lvlJc w:val="left"/>
+      <w:pPr>
+        <w:tabs>
+          <w:tab w:val="num" w:pos="2880"/>
+        </w:tabs>
+        <w:ind w:left="2880" w:hanging="360"/>
+      </w:pPr>
+    </w:lvl>
+    <w:lvl w:ilvl="4" w:tentative="1">
+      <w:start w:val="1"/>
+      <w:numFmt w:val="decimal"/>
+      <w:lvlText w:val="%5."/>
+      <w:lvlJc w:val="left"/>
+      <w:pPr>
+        <w:tabs>
+          <w:tab w:val="num" w:pos="3600"/>
+        </w:tabs>
+        <w:ind w:left="3600" w:hanging="360"/>
+      </w:pPr>
+    </w:lvl>
+    <w:lvl w:ilvl="5" w:tentative="1">
+      <w:start w:val="1"/>
+      <w:numFmt w:val="decimal"/>
+      <w:lvlText w:val="%6."/>
+      <w:lvlJc w:val="left"/>
+      <w:pPr>
+        <w:tabs>
+          <w:tab w:val="num" w:pos="4320"/>
+        </w:tabs>
+        <w:ind w:left="4320" w:hanging="360"/>
+      </w:pPr>
+    </w:lvl>
+    <w:lvl w:ilvl="6" w:tentative="1">
+      <w:start w:val="1"/>
+      <w:numFmt w:val="decimal"/>
+      <w:lvlText w:val="%7."/>
+      <w:lvlJc w:val="left"/>
+      <w:pPr>
+        <w:tabs>
+          <w:tab w:val="num" w:pos="5040"/>
+        </w:tabs>
+        <w:ind w:left="5040" w:hanging="360"/>
+      </w:pPr>
+    </w:lvl>
+    <w:lvl w:ilvl="7" w:tentative="1">
+      <w:start w:val="1"/>
+      <w:numFmt w:val="decimal"/>
+      <w:lvlText w:val="%8."/>
+      <w:lvlJc w:val="left"/>
+      <w:pPr>
+        <w:tabs>
+          <w:tab w:val="num" w:pos="5760"/>
+        </w:tabs>
+        <w:ind w:left="5760" w:hanging="360"/>
+      </w:pPr>
+    </w:lvl>
+    <w:lvl w:ilvl="8" w:tentative="1">
+      <w:start w:val="1"/>
+      <w:numFmt w:val="decimal"/>
+      <w:lvlText w:val="%9."/>
+      <w:lvlJc w:val="left"/>
+      <w:pPr>
+        <w:tabs>
+          <w:tab w:val="num" w:pos="6480"/>
+        </w:tabs>
+        <w:ind w:left="6480" w:hanging="360"/>
+      </w:pPr>
+    </w:lvl>
+  </w:abstractNum>
+  <w:abstractNum w:abstractNumId="2" w15:restartNumberingAfterBreak="0">
     <w:nsid w:val="34F25FDF"/>
     <w:multiLevelType w:val="multilevel"/>
     <w:tmpl w:val="557E3108"/>
@@ -1690,7 +3791,120 @@
       </w:rPr>
     </w:lvl>
   </w:abstractNum>
-  <w:abstractNum w:abstractNumId="1" w15:restartNumberingAfterBreak="0">
+  <w:abstractNum w:abstractNumId="3" w15:restartNumberingAfterBreak="0">
+    <w:nsid w:val="52901CBE"/>
+    <w:multiLevelType w:val="multilevel"/>
+    <w:tmpl w:val="CE74CF08"/>
+    <w:lvl w:ilvl="0">
+      <w:start w:val="3"/>
+      <w:numFmt w:val="decimal"/>
+      <w:lvlText w:val="%1."/>
+      <w:lvlJc w:val="left"/>
+      <w:pPr>
+        <w:tabs>
+          <w:tab w:val="num" w:pos="720"/>
+        </w:tabs>
+        <w:ind w:left="720" w:hanging="360"/>
+      </w:pPr>
+    </w:lvl>
+    <w:lvl w:ilvl="1" w:tentative="1">
+      <w:start w:val="1"/>
+      <w:numFmt w:val="decimal"/>
+      <w:lvlText w:val="%2."/>
+      <w:lvlJc w:val="left"/>
+      <w:pPr>
+        <w:tabs>
+          <w:tab w:val="num" w:pos="1440"/>
+        </w:tabs>
+        <w:ind w:left="1440" w:hanging="360"/>
+      </w:pPr>
+    </w:lvl>
+    <w:lvl w:ilvl="2" w:tentative="1">
+      <w:start w:val="1"/>
+      <w:numFmt w:val="decimal"/>
+      <w:lvlText w:val="%3."/>
+      <w:lvlJc w:val="left"/>
+      <w:pPr>
+        <w:tabs>
+          <w:tab w:val="num" w:pos="2160"/>
+        </w:tabs>
+        <w:ind w:left="2160" w:hanging="360"/>
+      </w:pPr>
+    </w:lvl>
+    <w:lvl w:ilvl="3" w:tentative="1">
+      <w:start w:val="1"/>
+      <w:numFmt w:val="decimal"/>
+      <w:lvlText w:val="%4."/>
+      <w:lvlJc w:val="left"/>
+      <w:pPr>
+        <w:tabs>
+          <w:tab w:val="num" w:pos="2880"/>
+        </w:tabs>
+        <w:ind w:left="2880" w:hanging="360"/>
+      </w:pPr>
+    </w:lvl>
+    <w:lvl w:ilvl="4" w:tentative="1">
+      <w:start w:val="1"/>
+      <w:numFmt w:val="decimal"/>
+      <w:lvlText w:val="%5."/>
+      <w:lvlJc w:val="left"/>
+      <w:pPr>
+        <w:tabs>
+          <w:tab w:val="num" w:pos="3600"/>
+        </w:tabs>
+        <w:ind w:left="3600" w:hanging="360"/>
+      </w:pPr>
+    </w:lvl>
+    <w:lvl w:ilvl="5" w:tentative="1">
+      <w:start w:val="1"/>
+      <w:numFmt w:val="decimal"/>
+      <w:lvlText w:val="%6."/>
+      <w:lvlJc w:val="left"/>
+      <w:pPr>
+        <w:tabs>
+          <w:tab w:val="num" w:pos="4320"/>
+        </w:tabs>
+        <w:ind w:left="4320" w:hanging="360"/>
+      </w:pPr>
+    </w:lvl>
+    <w:lvl w:ilvl="6" w:tentative="1">
+      <w:start w:val="1"/>
+      <w:numFmt w:val="decimal"/>
+      <w:lvlText w:val="%7."/>
+      <w:lvlJc w:val="left"/>
+      <w:pPr>
+        <w:tabs>
+          <w:tab w:val="num" w:pos="5040"/>
+        </w:tabs>
+        <w:ind w:left="5040" w:hanging="360"/>
+      </w:pPr>
+    </w:lvl>
+    <w:lvl w:ilvl="7" w:tentative="1">
+      <w:start w:val="1"/>
+      <w:numFmt w:val="decimal"/>
+      <w:lvlText w:val="%8."/>
+      <w:lvlJc w:val="left"/>
+      <w:pPr>
+        <w:tabs>
+          <w:tab w:val="num" w:pos="5760"/>
+        </w:tabs>
+        <w:ind w:left="5760" w:hanging="360"/>
+      </w:pPr>
+    </w:lvl>
+    <w:lvl w:ilvl="8" w:tentative="1">
+      <w:start w:val="1"/>
+      <w:numFmt w:val="decimal"/>
+      <w:lvlText w:val="%9."/>
+      <w:lvlJc w:val="left"/>
+      <w:pPr>
+        <w:tabs>
+          <w:tab w:val="num" w:pos="6480"/>
+        </w:tabs>
+        <w:ind w:left="6480" w:hanging="360"/>
+      </w:pPr>
+    </w:lvl>
+  </w:abstractNum>
+  <w:abstractNum w:abstractNumId="4" w15:restartNumberingAfterBreak="0">
     <w:nsid w:val="53E83ABE"/>
     <w:multiLevelType w:val="multilevel"/>
     <w:tmpl w:val="AAC4CE9A"/>
@@ -1839,7 +4053,603 @@
       </w:rPr>
     </w:lvl>
   </w:abstractNum>
-  <w:abstractNum w:abstractNumId="2" w15:restartNumberingAfterBreak="0">
+  <w:abstractNum w:abstractNumId="5" w15:restartNumberingAfterBreak="0">
+    <w:nsid w:val="5BBB6717"/>
+    <w:multiLevelType w:val="multilevel"/>
+    <w:tmpl w:val="503EAB7C"/>
+    <w:lvl w:ilvl="0">
+      <w:start w:val="1"/>
+      <w:numFmt w:val="bullet"/>
+      <w:lvlText w:val=""/>
+      <w:lvlJc w:val="left"/>
+      <w:pPr>
+        <w:tabs>
+          <w:tab w:val="num" w:pos="720"/>
+        </w:tabs>
+        <w:ind w:left="720" w:hanging="360"/>
+      </w:pPr>
+      <w:rPr>
+        <w:rFonts w:ascii="Symbol" w:hAnsi="Symbol" w:hint="default"/>
+        <w:sz w:val="20"/>
+      </w:rPr>
+    </w:lvl>
+    <w:lvl w:ilvl="1">
+      <w:start w:val="1"/>
+      <w:numFmt w:val="bullet"/>
+      <w:lvlText w:val="o"/>
+      <w:lvlJc w:val="left"/>
+      <w:pPr>
+        <w:tabs>
+          <w:tab w:val="num" w:pos="1440"/>
+        </w:tabs>
+        <w:ind w:left="1440" w:hanging="360"/>
+      </w:pPr>
+      <w:rPr>
+        <w:rFonts w:ascii="Courier New" w:hAnsi="Courier New" w:hint="default"/>
+        <w:sz w:val="20"/>
+      </w:rPr>
+    </w:lvl>
+    <w:lvl w:ilvl="2" w:tentative="1">
+      <w:start w:val="1"/>
+      <w:numFmt w:val="bullet"/>
+      <w:lvlText w:val=""/>
+      <w:lvlJc w:val="left"/>
+      <w:pPr>
+        <w:tabs>
+          <w:tab w:val="num" w:pos="2160"/>
+        </w:tabs>
+        <w:ind w:left="2160" w:hanging="360"/>
+      </w:pPr>
+      <w:rPr>
+        <w:rFonts w:ascii="Wingdings" w:hAnsi="Wingdings" w:hint="default"/>
+        <w:sz w:val="20"/>
+      </w:rPr>
+    </w:lvl>
+    <w:lvl w:ilvl="3" w:tentative="1">
+      <w:start w:val="1"/>
+      <w:numFmt w:val="bullet"/>
+      <w:lvlText w:val=""/>
+      <w:lvlJc w:val="left"/>
+      <w:pPr>
+        <w:tabs>
+          <w:tab w:val="num" w:pos="2880"/>
+        </w:tabs>
+        <w:ind w:left="2880" w:hanging="360"/>
+      </w:pPr>
+      <w:rPr>
+        <w:rFonts w:ascii="Wingdings" w:hAnsi="Wingdings" w:hint="default"/>
+        <w:sz w:val="20"/>
+      </w:rPr>
+    </w:lvl>
+    <w:lvl w:ilvl="4" w:tentative="1">
+      <w:start w:val="1"/>
+      <w:numFmt w:val="bullet"/>
+      <w:lvlText w:val=""/>
+      <w:lvlJc w:val="left"/>
+      <w:pPr>
+        <w:tabs>
+          <w:tab w:val="num" w:pos="3600"/>
+        </w:tabs>
+        <w:ind w:left="3600" w:hanging="360"/>
+      </w:pPr>
+      <w:rPr>
+        <w:rFonts w:ascii="Wingdings" w:hAnsi="Wingdings" w:hint="default"/>
+        <w:sz w:val="20"/>
+      </w:rPr>
+    </w:lvl>
+    <w:lvl w:ilvl="5" w:tentative="1">
+      <w:start w:val="1"/>
+      <w:numFmt w:val="bullet"/>
+      <w:lvlText w:val=""/>
+      <w:lvlJc w:val="left"/>
+      <w:pPr>
+        <w:tabs>
+          <w:tab w:val="num" w:pos="4320"/>
+        </w:tabs>
+        <w:ind w:left="4320" w:hanging="360"/>
+      </w:pPr>
+      <w:rPr>
+        <w:rFonts w:ascii="Wingdings" w:hAnsi="Wingdings" w:hint="default"/>
+        <w:sz w:val="20"/>
+      </w:rPr>
+    </w:lvl>
+    <w:lvl w:ilvl="6" w:tentative="1">
+      <w:start w:val="1"/>
+      <w:numFmt w:val="bullet"/>
+      <w:lvlText w:val=""/>
+      <w:lvlJc w:val="left"/>
+      <w:pPr>
+        <w:tabs>
+          <w:tab w:val="num" w:pos="5040"/>
+        </w:tabs>
+        <w:ind w:left="5040" w:hanging="360"/>
+      </w:pPr>
+      <w:rPr>
+        <w:rFonts w:ascii="Wingdings" w:hAnsi="Wingdings" w:hint="default"/>
+        <w:sz w:val="20"/>
+      </w:rPr>
+    </w:lvl>
+    <w:lvl w:ilvl="7" w:tentative="1">
+      <w:start w:val="1"/>
+      <w:numFmt w:val="bullet"/>
+      <w:lvlText w:val=""/>
+      <w:lvlJc w:val="left"/>
+      <w:pPr>
+        <w:tabs>
+          <w:tab w:val="num" w:pos="5760"/>
+        </w:tabs>
+        <w:ind w:left="5760" w:hanging="360"/>
+      </w:pPr>
+      <w:rPr>
+        <w:rFonts w:ascii="Wingdings" w:hAnsi="Wingdings" w:hint="default"/>
+        <w:sz w:val="20"/>
+      </w:rPr>
+    </w:lvl>
+    <w:lvl w:ilvl="8" w:tentative="1">
+      <w:start w:val="1"/>
+      <w:numFmt w:val="bullet"/>
+      <w:lvlText w:val=""/>
+      <w:lvlJc w:val="left"/>
+      <w:pPr>
+        <w:tabs>
+          <w:tab w:val="num" w:pos="6480"/>
+        </w:tabs>
+        <w:ind w:left="6480" w:hanging="360"/>
+      </w:pPr>
+      <w:rPr>
+        <w:rFonts w:ascii="Wingdings" w:hAnsi="Wingdings" w:hint="default"/>
+        <w:sz w:val="20"/>
+      </w:rPr>
+    </w:lvl>
+  </w:abstractNum>
+  <w:abstractNum w:abstractNumId="6" w15:restartNumberingAfterBreak="0">
+    <w:nsid w:val="5CF3319B"/>
+    <w:multiLevelType w:val="multilevel"/>
+    <w:tmpl w:val="96CA50D6"/>
+    <w:lvl w:ilvl="0">
+      <w:start w:val="1"/>
+      <w:numFmt w:val="bullet"/>
+      <w:lvlText w:val=""/>
+      <w:lvlJc w:val="left"/>
+      <w:pPr>
+        <w:tabs>
+          <w:tab w:val="num" w:pos="720"/>
+        </w:tabs>
+        <w:ind w:left="720" w:hanging="360"/>
+      </w:pPr>
+      <w:rPr>
+        <w:rFonts w:ascii="Symbol" w:hAnsi="Symbol" w:hint="default"/>
+        <w:sz w:val="20"/>
+      </w:rPr>
+    </w:lvl>
+    <w:lvl w:ilvl="1">
+      <w:start w:val="1"/>
+      <w:numFmt w:val="bullet"/>
+      <w:lvlText w:val="o"/>
+      <w:lvlJc w:val="left"/>
+      <w:pPr>
+        <w:tabs>
+          <w:tab w:val="num" w:pos="1440"/>
+        </w:tabs>
+        <w:ind w:left="1440" w:hanging="360"/>
+      </w:pPr>
+      <w:rPr>
+        <w:rFonts w:ascii="Courier New" w:hAnsi="Courier New" w:hint="default"/>
+        <w:sz w:val="20"/>
+      </w:rPr>
+    </w:lvl>
+    <w:lvl w:ilvl="2" w:tentative="1">
+      <w:start w:val="1"/>
+      <w:numFmt w:val="bullet"/>
+      <w:lvlText w:val=""/>
+      <w:lvlJc w:val="left"/>
+      <w:pPr>
+        <w:tabs>
+          <w:tab w:val="num" w:pos="2160"/>
+        </w:tabs>
+        <w:ind w:left="2160" w:hanging="360"/>
+      </w:pPr>
+      <w:rPr>
+        <w:rFonts w:ascii="Wingdings" w:hAnsi="Wingdings" w:hint="default"/>
+        <w:sz w:val="20"/>
+      </w:rPr>
+    </w:lvl>
+    <w:lvl w:ilvl="3" w:tentative="1">
+      <w:start w:val="1"/>
+      <w:numFmt w:val="bullet"/>
+      <w:lvlText w:val=""/>
+      <w:lvlJc w:val="left"/>
+      <w:pPr>
+        <w:tabs>
+          <w:tab w:val="num" w:pos="2880"/>
+        </w:tabs>
+        <w:ind w:left="2880" w:hanging="360"/>
+      </w:pPr>
+      <w:rPr>
+        <w:rFonts w:ascii="Wingdings" w:hAnsi="Wingdings" w:hint="default"/>
+        <w:sz w:val="20"/>
+      </w:rPr>
+    </w:lvl>
+    <w:lvl w:ilvl="4" w:tentative="1">
+      <w:start w:val="1"/>
+      <w:numFmt w:val="bullet"/>
+      <w:lvlText w:val=""/>
+      <w:lvlJc w:val="left"/>
+      <w:pPr>
+        <w:tabs>
+          <w:tab w:val="num" w:pos="3600"/>
+        </w:tabs>
+        <w:ind w:left="3600" w:hanging="360"/>
+      </w:pPr>
+      <w:rPr>
+        <w:rFonts w:ascii="Wingdings" w:hAnsi="Wingdings" w:hint="default"/>
+        <w:sz w:val="20"/>
+      </w:rPr>
+    </w:lvl>
+    <w:lvl w:ilvl="5" w:tentative="1">
+      <w:start w:val="1"/>
+      <w:numFmt w:val="bullet"/>
+      <w:lvlText w:val=""/>
+      <w:lvlJc w:val="left"/>
+      <w:pPr>
+        <w:tabs>
+          <w:tab w:val="num" w:pos="4320"/>
+        </w:tabs>
+        <w:ind w:left="4320" w:hanging="360"/>
+      </w:pPr>
+      <w:rPr>
+        <w:rFonts w:ascii="Wingdings" w:hAnsi="Wingdings" w:hint="default"/>
+        <w:sz w:val="20"/>
+      </w:rPr>
+    </w:lvl>
+    <w:lvl w:ilvl="6" w:tentative="1">
+      <w:start w:val="1"/>
+      <w:numFmt w:val="bullet"/>
+      <w:lvlText w:val=""/>
+      <w:lvlJc w:val="left"/>
+      <w:pPr>
+        <w:tabs>
+          <w:tab w:val="num" w:pos="5040"/>
+        </w:tabs>
+        <w:ind w:left="5040" w:hanging="360"/>
+      </w:pPr>
+      <w:rPr>
+        <w:rFonts w:ascii="Wingdings" w:hAnsi="Wingdings" w:hint="default"/>
+        <w:sz w:val="20"/>
+      </w:rPr>
+    </w:lvl>
+    <w:lvl w:ilvl="7" w:tentative="1">
+      <w:start w:val="1"/>
+      <w:numFmt w:val="bullet"/>
+      <w:lvlText w:val=""/>
+      <w:lvlJc w:val="left"/>
+      <w:pPr>
+        <w:tabs>
+          <w:tab w:val="num" w:pos="5760"/>
+        </w:tabs>
+        <w:ind w:left="5760" w:hanging="360"/>
+      </w:pPr>
+      <w:rPr>
+        <w:rFonts w:ascii="Wingdings" w:hAnsi="Wingdings" w:hint="default"/>
+        <w:sz w:val="20"/>
+      </w:rPr>
+    </w:lvl>
+    <w:lvl w:ilvl="8" w:tentative="1">
+      <w:start w:val="1"/>
+      <w:numFmt w:val="bullet"/>
+      <w:lvlText w:val=""/>
+      <w:lvlJc w:val="left"/>
+      <w:pPr>
+        <w:tabs>
+          <w:tab w:val="num" w:pos="6480"/>
+        </w:tabs>
+        <w:ind w:left="6480" w:hanging="360"/>
+      </w:pPr>
+      <w:rPr>
+        <w:rFonts w:ascii="Wingdings" w:hAnsi="Wingdings" w:hint="default"/>
+        <w:sz w:val="20"/>
+      </w:rPr>
+    </w:lvl>
+  </w:abstractNum>
+  <w:abstractNum w:abstractNumId="7" w15:restartNumberingAfterBreak="0">
+    <w:nsid w:val="5E8A0FEB"/>
+    <w:multiLevelType w:val="multilevel"/>
+    <w:tmpl w:val="CC902CE4"/>
+    <w:lvl w:ilvl="0">
+      <w:start w:val="1"/>
+      <w:numFmt w:val="bullet"/>
+      <w:lvlText w:val=""/>
+      <w:lvlJc w:val="left"/>
+      <w:pPr>
+        <w:tabs>
+          <w:tab w:val="num" w:pos="720"/>
+        </w:tabs>
+        <w:ind w:left="720" w:hanging="360"/>
+      </w:pPr>
+      <w:rPr>
+        <w:rFonts w:ascii="Symbol" w:hAnsi="Symbol" w:hint="default"/>
+        <w:sz w:val="20"/>
+      </w:rPr>
+    </w:lvl>
+    <w:lvl w:ilvl="1" w:tentative="1">
+      <w:start w:val="1"/>
+      <w:numFmt w:val="bullet"/>
+      <w:lvlText w:val="o"/>
+      <w:lvlJc w:val="left"/>
+      <w:pPr>
+        <w:tabs>
+          <w:tab w:val="num" w:pos="1440"/>
+        </w:tabs>
+        <w:ind w:left="1440" w:hanging="360"/>
+      </w:pPr>
+      <w:rPr>
+        <w:rFonts w:ascii="Courier New" w:hAnsi="Courier New" w:hint="default"/>
+        <w:sz w:val="20"/>
+      </w:rPr>
+    </w:lvl>
+    <w:lvl w:ilvl="2" w:tentative="1">
+      <w:start w:val="1"/>
+      <w:numFmt w:val="bullet"/>
+      <w:lvlText w:val=""/>
+      <w:lvlJc w:val="left"/>
+      <w:pPr>
+        <w:tabs>
+          <w:tab w:val="num" w:pos="2160"/>
+        </w:tabs>
+        <w:ind w:left="2160" w:hanging="360"/>
+      </w:pPr>
+      <w:rPr>
+        <w:rFonts w:ascii="Wingdings" w:hAnsi="Wingdings" w:hint="default"/>
+        <w:sz w:val="20"/>
+      </w:rPr>
+    </w:lvl>
+    <w:lvl w:ilvl="3" w:tentative="1">
+      <w:start w:val="1"/>
+      <w:numFmt w:val="bullet"/>
+      <w:lvlText w:val=""/>
+      <w:lvlJc w:val="left"/>
+      <w:pPr>
+        <w:tabs>
+          <w:tab w:val="num" w:pos="2880"/>
+        </w:tabs>
+        <w:ind w:left="2880" w:hanging="360"/>
+      </w:pPr>
+      <w:rPr>
+        <w:rFonts w:ascii="Wingdings" w:hAnsi="Wingdings" w:hint="default"/>
+        <w:sz w:val="20"/>
+      </w:rPr>
+    </w:lvl>
+    <w:lvl w:ilvl="4" w:tentative="1">
+      <w:start w:val="1"/>
+      <w:numFmt w:val="bullet"/>
+      <w:lvlText w:val=""/>
+      <w:lvlJc w:val="left"/>
+      <w:pPr>
+        <w:tabs>
+          <w:tab w:val="num" w:pos="3600"/>
+        </w:tabs>
+        <w:ind w:left="3600" w:hanging="360"/>
+      </w:pPr>
+      <w:rPr>
+        <w:rFonts w:ascii="Wingdings" w:hAnsi="Wingdings" w:hint="default"/>
+        <w:sz w:val="20"/>
+      </w:rPr>
+    </w:lvl>
+    <w:lvl w:ilvl="5" w:tentative="1">
+      <w:start w:val="1"/>
+      <w:numFmt w:val="bullet"/>
+      <w:lvlText w:val=""/>
+      <w:lvlJc w:val="left"/>
+      <w:pPr>
+        <w:tabs>
+          <w:tab w:val="num" w:pos="4320"/>
+        </w:tabs>
+        <w:ind w:left="4320" w:hanging="360"/>
+      </w:pPr>
+      <w:rPr>
+        <w:rFonts w:ascii="Wingdings" w:hAnsi="Wingdings" w:hint="default"/>
+        <w:sz w:val="20"/>
+      </w:rPr>
+    </w:lvl>
+    <w:lvl w:ilvl="6" w:tentative="1">
+      <w:start w:val="1"/>
+      <w:numFmt w:val="bullet"/>
+      <w:lvlText w:val=""/>
+      <w:lvlJc w:val="left"/>
+      <w:pPr>
+        <w:tabs>
+          <w:tab w:val="num" w:pos="5040"/>
+        </w:tabs>
+        <w:ind w:left="5040" w:hanging="360"/>
+      </w:pPr>
+      <w:rPr>
+        <w:rFonts w:ascii="Wingdings" w:hAnsi="Wingdings" w:hint="default"/>
+        <w:sz w:val="20"/>
+      </w:rPr>
+    </w:lvl>
+    <w:lvl w:ilvl="7" w:tentative="1">
+      <w:start w:val="1"/>
+      <w:numFmt w:val="bullet"/>
+      <w:lvlText w:val=""/>
+      <w:lvlJc w:val="left"/>
+      <w:pPr>
+        <w:tabs>
+          <w:tab w:val="num" w:pos="5760"/>
+        </w:tabs>
+        <w:ind w:left="5760" w:hanging="360"/>
+      </w:pPr>
+      <w:rPr>
+        <w:rFonts w:ascii="Wingdings" w:hAnsi="Wingdings" w:hint="default"/>
+        <w:sz w:val="20"/>
+      </w:rPr>
+    </w:lvl>
+    <w:lvl w:ilvl="8" w:tentative="1">
+      <w:start w:val="1"/>
+      <w:numFmt w:val="bullet"/>
+      <w:lvlText w:val=""/>
+      <w:lvlJc w:val="left"/>
+      <w:pPr>
+        <w:tabs>
+          <w:tab w:val="num" w:pos="6480"/>
+        </w:tabs>
+        <w:ind w:left="6480" w:hanging="360"/>
+      </w:pPr>
+      <w:rPr>
+        <w:rFonts w:ascii="Wingdings" w:hAnsi="Wingdings" w:hint="default"/>
+        <w:sz w:val="20"/>
+      </w:rPr>
+    </w:lvl>
+  </w:abstractNum>
+  <w:abstractNum w:abstractNumId="8" w15:restartNumberingAfterBreak="0">
+    <w:nsid w:val="5F341E26"/>
+    <w:multiLevelType w:val="multilevel"/>
+    <w:tmpl w:val="80A26E1A"/>
+    <w:lvl w:ilvl="0">
+      <w:start w:val="1"/>
+      <w:numFmt w:val="bullet"/>
+      <w:lvlText w:val=""/>
+      <w:lvlJc w:val="left"/>
+      <w:pPr>
+        <w:tabs>
+          <w:tab w:val="num" w:pos="720"/>
+        </w:tabs>
+        <w:ind w:left="720" w:hanging="360"/>
+      </w:pPr>
+      <w:rPr>
+        <w:rFonts w:ascii="Symbol" w:hAnsi="Symbol" w:hint="default"/>
+        <w:sz w:val="20"/>
+      </w:rPr>
+    </w:lvl>
+    <w:lvl w:ilvl="1">
+      <w:start w:val="1"/>
+      <w:numFmt w:val="bullet"/>
+      <w:lvlText w:val="o"/>
+      <w:lvlJc w:val="left"/>
+      <w:pPr>
+        <w:tabs>
+          <w:tab w:val="num" w:pos="1440"/>
+        </w:tabs>
+        <w:ind w:left="1440" w:hanging="360"/>
+      </w:pPr>
+      <w:rPr>
+        <w:rFonts w:ascii="Courier New" w:hAnsi="Courier New" w:hint="default"/>
+        <w:sz w:val="20"/>
+      </w:rPr>
+    </w:lvl>
+    <w:lvl w:ilvl="2" w:tentative="1">
+      <w:start w:val="1"/>
+      <w:numFmt w:val="bullet"/>
+      <w:lvlText w:val=""/>
+      <w:lvlJc w:val="left"/>
+      <w:pPr>
+        <w:tabs>
+          <w:tab w:val="num" w:pos="2160"/>
+        </w:tabs>
+        <w:ind w:left="2160" w:hanging="360"/>
+      </w:pPr>
+      <w:rPr>
+        <w:rFonts w:ascii="Wingdings" w:hAnsi="Wingdings" w:hint="default"/>
+        <w:sz w:val="20"/>
+      </w:rPr>
+    </w:lvl>
+    <w:lvl w:ilvl="3" w:tentative="1">
+      <w:start w:val="1"/>
+      <w:numFmt w:val="bullet"/>
+      <w:lvlText w:val=""/>
+      <w:lvlJc w:val="left"/>
+      <w:pPr>
+        <w:tabs>
+          <w:tab w:val="num" w:pos="2880"/>
+        </w:tabs>
+        <w:ind w:left="2880" w:hanging="360"/>
+      </w:pPr>
+      <w:rPr>
+        <w:rFonts w:ascii="Wingdings" w:hAnsi="Wingdings" w:hint="default"/>
+        <w:sz w:val="20"/>
+      </w:rPr>
+    </w:lvl>
+    <w:lvl w:ilvl="4" w:tentative="1">
+      <w:start w:val="1"/>
+      <w:numFmt w:val="bullet"/>
+      <w:lvlText w:val=""/>
+      <w:lvlJc w:val="left"/>
+      <w:pPr>
+        <w:tabs>
+          <w:tab w:val="num" w:pos="3600"/>
+        </w:tabs>
+        <w:ind w:left="3600" w:hanging="360"/>
+      </w:pPr>
+      <w:rPr>
+        <w:rFonts w:ascii="Wingdings" w:hAnsi="Wingdings" w:hint="default"/>
+        <w:sz w:val="20"/>
+      </w:rPr>
+    </w:lvl>
+    <w:lvl w:ilvl="5" w:tentative="1">
+      <w:start w:val="1"/>
+      <w:numFmt w:val="bullet"/>
+      <w:lvlText w:val=""/>
+      <w:lvlJc w:val="left"/>
+      <w:pPr>
+        <w:tabs>
+          <w:tab w:val="num" w:pos="4320"/>
+        </w:tabs>
+        <w:ind w:left="4320" w:hanging="360"/>
+      </w:pPr>
+      <w:rPr>
+        <w:rFonts w:ascii="Wingdings" w:hAnsi="Wingdings" w:hint="default"/>
+        <w:sz w:val="20"/>
+      </w:rPr>
+    </w:lvl>
+    <w:lvl w:ilvl="6" w:tentative="1">
+      <w:start w:val="1"/>
+      <w:numFmt w:val="bullet"/>
+      <w:lvlText w:val=""/>
+      <w:lvlJc w:val="left"/>
+      <w:pPr>
+        <w:tabs>
+          <w:tab w:val="num" w:pos="5040"/>
+        </w:tabs>
+        <w:ind w:left="5040" w:hanging="360"/>
+      </w:pPr>
+      <w:rPr>
+        <w:rFonts w:ascii="Wingdings" w:hAnsi="Wingdings" w:hint="default"/>
+        <w:sz w:val="20"/>
+      </w:rPr>
+    </w:lvl>
+    <w:lvl w:ilvl="7" w:tentative="1">
+      <w:start w:val="1"/>
+      <w:numFmt w:val="bullet"/>
+      <w:lvlText w:val=""/>
+      <w:lvlJc w:val="left"/>
+      <w:pPr>
+        <w:tabs>
+          <w:tab w:val="num" w:pos="5760"/>
+        </w:tabs>
+        <w:ind w:left="5760" w:hanging="360"/>
+      </w:pPr>
+      <w:rPr>
+        <w:rFonts w:ascii="Wingdings" w:hAnsi="Wingdings" w:hint="default"/>
+        <w:sz w:val="20"/>
+      </w:rPr>
+    </w:lvl>
+    <w:lvl w:ilvl="8" w:tentative="1">
+      <w:start w:val="1"/>
+      <w:numFmt w:val="bullet"/>
+      <w:lvlText w:val=""/>
+      <w:lvlJc w:val="left"/>
+      <w:pPr>
+        <w:tabs>
+          <w:tab w:val="num" w:pos="6480"/>
+        </w:tabs>
+        <w:ind w:left="6480" w:hanging="360"/>
+      </w:pPr>
+      <w:rPr>
+        <w:rFonts w:ascii="Wingdings" w:hAnsi="Wingdings" w:hint="default"/>
+        <w:sz w:val="20"/>
+      </w:rPr>
+    </w:lvl>
+  </w:abstractNum>
+  <w:abstractNum w:abstractNumId="9" w15:restartNumberingAfterBreak="0">
     <w:nsid w:val="63515E15"/>
     <w:multiLevelType w:val="multilevel"/>
     <w:tmpl w:val="15C47F30"/>
@@ -1988,7 +4798,120 @@
       </w:rPr>
     </w:lvl>
   </w:abstractNum>
-  <w:abstractNum w:abstractNumId="3" w15:restartNumberingAfterBreak="0">
+  <w:abstractNum w:abstractNumId="10" w15:restartNumberingAfterBreak="0">
+    <w:nsid w:val="69D55125"/>
+    <w:multiLevelType w:val="multilevel"/>
+    <w:tmpl w:val="79A07366"/>
+    <w:lvl w:ilvl="0">
+      <w:start w:val="2"/>
+      <w:numFmt w:val="decimal"/>
+      <w:lvlText w:val="%1."/>
+      <w:lvlJc w:val="left"/>
+      <w:pPr>
+        <w:tabs>
+          <w:tab w:val="num" w:pos="720"/>
+        </w:tabs>
+        <w:ind w:left="720" w:hanging="360"/>
+      </w:pPr>
+    </w:lvl>
+    <w:lvl w:ilvl="1" w:tentative="1">
+      <w:start w:val="1"/>
+      <w:numFmt w:val="decimal"/>
+      <w:lvlText w:val="%2."/>
+      <w:lvlJc w:val="left"/>
+      <w:pPr>
+        <w:tabs>
+          <w:tab w:val="num" w:pos="1440"/>
+        </w:tabs>
+        <w:ind w:left="1440" w:hanging="360"/>
+      </w:pPr>
+    </w:lvl>
+    <w:lvl w:ilvl="2" w:tentative="1">
+      <w:start w:val="1"/>
+      <w:numFmt w:val="decimal"/>
+      <w:lvlText w:val="%3."/>
+      <w:lvlJc w:val="left"/>
+      <w:pPr>
+        <w:tabs>
+          <w:tab w:val="num" w:pos="2160"/>
+        </w:tabs>
+        <w:ind w:left="2160" w:hanging="360"/>
+      </w:pPr>
+    </w:lvl>
+    <w:lvl w:ilvl="3" w:tentative="1">
+      <w:start w:val="1"/>
+      <w:numFmt w:val="decimal"/>
+      <w:lvlText w:val="%4."/>
+      <w:lvlJc w:val="left"/>
+      <w:pPr>
+        <w:tabs>
+          <w:tab w:val="num" w:pos="2880"/>
+        </w:tabs>
+        <w:ind w:left="2880" w:hanging="360"/>
+      </w:pPr>
+    </w:lvl>
+    <w:lvl w:ilvl="4" w:tentative="1">
+      <w:start w:val="1"/>
+      <w:numFmt w:val="decimal"/>
+      <w:lvlText w:val="%5."/>
+      <w:lvlJc w:val="left"/>
+      <w:pPr>
+        <w:tabs>
+          <w:tab w:val="num" w:pos="3600"/>
+        </w:tabs>
+        <w:ind w:left="3600" w:hanging="360"/>
+      </w:pPr>
+    </w:lvl>
+    <w:lvl w:ilvl="5" w:tentative="1">
+      <w:start w:val="1"/>
+      <w:numFmt w:val="decimal"/>
+      <w:lvlText w:val="%6."/>
+      <w:lvlJc w:val="left"/>
+      <w:pPr>
+        <w:tabs>
+          <w:tab w:val="num" w:pos="4320"/>
+        </w:tabs>
+        <w:ind w:left="4320" w:hanging="360"/>
+      </w:pPr>
+    </w:lvl>
+    <w:lvl w:ilvl="6" w:tentative="1">
+      <w:start w:val="1"/>
+      <w:numFmt w:val="decimal"/>
+      <w:lvlText w:val="%7."/>
+      <w:lvlJc w:val="left"/>
+      <w:pPr>
+        <w:tabs>
+          <w:tab w:val="num" w:pos="5040"/>
+        </w:tabs>
+        <w:ind w:left="5040" w:hanging="360"/>
+      </w:pPr>
+    </w:lvl>
+    <w:lvl w:ilvl="7" w:tentative="1">
+      <w:start w:val="1"/>
+      <w:numFmt w:val="decimal"/>
+      <w:lvlText w:val="%8."/>
+      <w:lvlJc w:val="left"/>
+      <w:pPr>
+        <w:tabs>
+          <w:tab w:val="num" w:pos="5760"/>
+        </w:tabs>
+        <w:ind w:left="5760" w:hanging="360"/>
+      </w:pPr>
+    </w:lvl>
+    <w:lvl w:ilvl="8" w:tentative="1">
+      <w:start w:val="1"/>
+      <w:numFmt w:val="decimal"/>
+      <w:lvlText w:val="%9."/>
+      <w:lvlJc w:val="left"/>
+      <w:pPr>
+        <w:tabs>
+          <w:tab w:val="num" w:pos="6480"/>
+        </w:tabs>
+        <w:ind w:left="6480" w:hanging="360"/>
+      </w:pPr>
+    </w:lvl>
+  </w:abstractNum>
+  <w:abstractNum w:abstractNumId="11" w15:restartNumberingAfterBreak="0">
     <w:nsid w:val="6F6E1BED"/>
     <w:multiLevelType w:val="multilevel"/>
     <w:tmpl w:val="177A00D4"/>
@@ -2137,7 +5060,7 @@
       </w:rPr>
     </w:lvl>
   </w:abstractNum>
-  <w:abstractNum w:abstractNumId="4" w15:restartNumberingAfterBreak="0">
+  <w:abstractNum w:abstractNumId="12" w15:restartNumberingAfterBreak="0">
     <w:nsid w:val="77BF2243"/>
     <w:multiLevelType w:val="multilevel"/>
     <w:tmpl w:val="55C4B848"/>
@@ -2287,19 +5210,57 @@
     </w:lvl>
   </w:abstractNum>
   <w:num w:numId="1" w16cid:durableId="481503757">
-    <w:abstractNumId w:val="3"/>
+    <w:abstractNumId w:val="11"/>
   </w:num>
   <w:num w:numId="2" w16cid:durableId="1531334716">
+    <w:abstractNumId w:val="9"/>
+  </w:num>
+  <w:num w:numId="3" w16cid:durableId="1411002046">
+    <w:abstractNumId w:val="4"/>
+  </w:num>
+  <w:num w:numId="4" w16cid:durableId="565527345">
+    <w:abstractNumId w:val="12"/>
+  </w:num>
+  <w:num w:numId="5" w16cid:durableId="914433961">
     <w:abstractNumId w:val="2"/>
   </w:num>
-  <w:num w:numId="3" w16cid:durableId="1411002046">
+  <w:num w:numId="6" w16cid:durableId="1894000721">
     <w:abstractNumId w:val="1"/>
   </w:num>
-  <w:num w:numId="4" w16cid:durableId="565527345">
-    <w:abstractNumId w:val="4"/>
+  <w:num w:numId="7" w16cid:durableId="1262644477">
+    <w:abstractNumId w:val="6"/>
   </w:num>
-  <w:num w:numId="5" w16cid:durableId="914433961">
+  <w:num w:numId="8" w16cid:durableId="1771125056">
+    <w:abstractNumId w:val="10"/>
+    <w:lvlOverride w:ilvl="0">
+      <w:lvl w:ilvl="0">
+        <w:numFmt w:val="decimal"/>
+        <w:lvlText w:val="%1."/>
+        <w:lvlJc w:val="left"/>
+      </w:lvl>
+    </w:lvlOverride>
+  </w:num>
+  <w:num w:numId="9" w16cid:durableId="1158500243">
     <w:abstractNumId w:val="0"/>
+  </w:num>
+  <w:num w:numId="10" w16cid:durableId="525100974">
+    <w:abstractNumId w:val="5"/>
+  </w:num>
+  <w:num w:numId="11" w16cid:durableId="1479228662">
+    <w:abstractNumId w:val="3"/>
+    <w:lvlOverride w:ilvl="0">
+      <w:lvl w:ilvl="0">
+        <w:numFmt w:val="decimal"/>
+        <w:lvlText w:val="%1."/>
+        <w:lvlJc w:val="left"/>
+      </w:lvl>
+    </w:lvlOverride>
+  </w:num>
+  <w:num w:numId="12" w16cid:durableId="1233085523">
+    <w:abstractNumId w:val="7"/>
+  </w:num>
+  <w:num w:numId="13" w16cid:durableId="895359279">
+    <w:abstractNumId w:val="8"/>
   </w:num>
 </w:numbering>
 </file>

</xml_diff>

<commit_message>
Add thoughts for the system design
</commit_message>
<xml_diff>
--- a/Latency Analysis/Comparative_Analysis.docx
+++ b/Latency Analysis/Comparative_Analysis.docx
@@ -3368,6 +3368,121 @@
       </w:r>
     </w:p>
     <w:p/>
+    <w:p/>
+    <w:p>
+      <w:pPr>
+        <w:pStyle w:val="Subtitle"/>
+        <w:rPr>
+          <w:lang w:val="en-US"/>
+        </w:rPr>
+      </w:pPr>
+      <w:r>
+        <w:rPr>
+          <w:lang w:val="en-US"/>
+        </w:rPr>
+        <w:t>Final Thoughts for System Design</w:t>
+      </w:r>
+    </w:p>
+    <w:p>
+      <w:pPr>
+        <w:numPr>
+          <w:ilvl w:val="0"/>
+          <w:numId w:val="14"/>
+        </w:numPr>
+        <w:rPr>
+          <w:lang w:val="en-US"/>
+        </w:rPr>
+      </w:pPr>
+      <w:r>
+        <w:rPr>
+          <w:lang w:val="en-US"/>
+        </w:rPr>
+        <w:t xml:space="preserve">Never treat CPU and memory reductions as symmetrical: CPU reductions affect execution directly; memory reductions affect it </w:t>
+      </w:r>
+      <w:r>
+        <w:rPr>
+          <w:i/>
+          <w:iCs/>
+          <w:lang w:val="en-US"/>
+        </w:rPr>
+        <w:t>indirectly</w:t>
+      </w:r>
+      <w:r>
+        <w:rPr>
+          <w:lang w:val="en-US"/>
+        </w:rPr>
+        <w:t xml:space="preserve"> through GC and system memory allocators.</w:t>
+      </w:r>
+    </w:p>
+    <w:p>
+      <w:pPr>
+        <w:numPr>
+          <w:ilvl w:val="0"/>
+          <w:numId w:val="14"/>
+        </w:numPr>
+        <w:rPr>
+          <w:lang w:val="en-US"/>
+        </w:rPr>
+      </w:pPr>
+      <w:r>
+        <w:rPr>
+          <w:lang w:val="en-US"/>
+        </w:rPr>
+        <w:t>Use dynamic limit adaptation algorithms that incorporate latency, usage efficiency, and memory/CPU reserve buffers.</w:t>
+      </w:r>
+    </w:p>
+    <w:p>
+      <w:pPr>
+        <w:numPr>
+          <w:ilvl w:val="0"/>
+          <w:numId w:val="14"/>
+        </w:numPr>
+        <w:rPr>
+          <w:lang w:val="en-US"/>
+        </w:rPr>
+      </w:pPr>
+      <w:r>
+        <w:rPr>
+          <w:lang w:val="en-US"/>
+        </w:rPr>
+        <w:t>Model each service's LRC and CRP zones for intelligent, service-aware autoscaling.</w:t>
+      </w:r>
+    </w:p>
+    <w:p>
+      <w:pPr>
+        <w:numPr>
+          <w:ilvl w:val="0"/>
+          <w:numId w:val="14"/>
+        </w:numPr>
+        <w:rPr>
+          <w:lang w:val="en-US"/>
+        </w:rPr>
+      </w:pPr>
+      <w:r>
+        <w:rPr>
+          <w:lang w:val="en-US"/>
+        </w:rPr>
+        <w:t>Consider hybrid strategies: reduce memory first in compute-bound apps, reduce CPU in memory-light services, and only reduce both with caution.</w:t>
+      </w:r>
+    </w:p>
+    <w:p>
+      <w:pPr>
+        <w:numPr>
+          <w:ilvl w:val="0"/>
+          <w:numId w:val="14"/>
+        </w:numPr>
+        <w:rPr>
+          <w:lang w:val="en-US"/>
+        </w:rPr>
+      </w:pPr>
+      <w:r>
+        <w:rPr>
+          <w:lang w:val="en-US"/>
+        </w:rPr>
+        <w:t>Future research should explore AI/ML-based limit-tuning agents that learn LRCs and CRPs in real-time and adapt accordingly.</w:t>
+      </w:r>
+    </w:p>
+    <w:p/>
     <w:sectPr>
       <w:pgSz w:w="12240" w:h="15840"/>
       <w:pgMar w:top="1440" w:right="1440" w:bottom="1440" w:left="1440" w:header="720" w:footer="720" w:gutter="0"/>
@@ -4054,6 +4169,155 @@
     </w:lvl>
   </w:abstractNum>
   <w:abstractNum w:abstractNumId="5" w15:restartNumberingAfterBreak="0">
+    <w:nsid w:val="5B49360E"/>
+    <w:multiLevelType w:val="multilevel"/>
+    <w:tmpl w:val="E8300E0E"/>
+    <w:lvl w:ilvl="0">
+      <w:start w:val="1"/>
+      <w:numFmt w:val="bullet"/>
+      <w:lvlText w:val=""/>
+      <w:lvlJc w:val="left"/>
+      <w:pPr>
+        <w:tabs>
+          <w:tab w:val="num" w:pos="720"/>
+        </w:tabs>
+        <w:ind w:left="720" w:hanging="360"/>
+      </w:pPr>
+      <w:rPr>
+        <w:rFonts w:ascii="Symbol" w:hAnsi="Symbol" w:hint="default"/>
+        <w:sz w:val="20"/>
+      </w:rPr>
+    </w:lvl>
+    <w:lvl w:ilvl="1" w:tentative="1">
+      <w:start w:val="1"/>
+      <w:numFmt w:val="bullet"/>
+      <w:lvlText w:val="o"/>
+      <w:lvlJc w:val="left"/>
+      <w:pPr>
+        <w:tabs>
+          <w:tab w:val="num" w:pos="1440"/>
+        </w:tabs>
+        <w:ind w:left="1440" w:hanging="360"/>
+      </w:pPr>
+      <w:rPr>
+        <w:rFonts w:ascii="Courier New" w:hAnsi="Courier New" w:hint="default"/>
+        <w:sz w:val="20"/>
+      </w:rPr>
+    </w:lvl>
+    <w:lvl w:ilvl="2" w:tentative="1">
+      <w:start w:val="1"/>
+      <w:numFmt w:val="bullet"/>
+      <w:lvlText w:val=""/>
+      <w:lvlJc w:val="left"/>
+      <w:pPr>
+        <w:tabs>
+          <w:tab w:val="num" w:pos="2160"/>
+        </w:tabs>
+        <w:ind w:left="2160" w:hanging="360"/>
+      </w:pPr>
+      <w:rPr>
+        <w:rFonts w:ascii="Wingdings" w:hAnsi="Wingdings" w:hint="default"/>
+        <w:sz w:val="20"/>
+      </w:rPr>
+    </w:lvl>
+    <w:lvl w:ilvl="3" w:tentative="1">
+      <w:start w:val="1"/>
+      <w:numFmt w:val="bullet"/>
+      <w:lvlText w:val=""/>
+      <w:lvlJc w:val="left"/>
+      <w:pPr>
+        <w:tabs>
+          <w:tab w:val="num" w:pos="2880"/>
+        </w:tabs>
+        <w:ind w:left="2880" w:hanging="360"/>
+      </w:pPr>
+      <w:rPr>
+        <w:rFonts w:ascii="Wingdings" w:hAnsi="Wingdings" w:hint="default"/>
+        <w:sz w:val="20"/>
+      </w:rPr>
+    </w:lvl>
+    <w:lvl w:ilvl="4" w:tentative="1">
+      <w:start w:val="1"/>
+      <w:numFmt w:val="bullet"/>
+      <w:lvlText w:val=""/>
+      <w:lvlJc w:val="left"/>
+      <w:pPr>
+        <w:tabs>
+          <w:tab w:val="num" w:pos="3600"/>
+        </w:tabs>
+        <w:ind w:left="3600" w:hanging="360"/>
+      </w:pPr>
+      <w:rPr>
+        <w:rFonts w:ascii="Wingdings" w:hAnsi="Wingdings" w:hint="default"/>
+        <w:sz w:val="20"/>
+      </w:rPr>
+    </w:lvl>
+    <w:lvl w:ilvl="5" w:tentative="1">
+      <w:start w:val="1"/>
+      <w:numFmt w:val="bullet"/>
+      <w:lvlText w:val=""/>
+      <w:lvlJc w:val="left"/>
+      <w:pPr>
+        <w:tabs>
+          <w:tab w:val="num" w:pos="4320"/>
+        </w:tabs>
+        <w:ind w:left="4320" w:hanging="360"/>
+      </w:pPr>
+      <w:rPr>
+        <w:rFonts w:ascii="Wingdings" w:hAnsi="Wingdings" w:hint="default"/>
+        <w:sz w:val="20"/>
+      </w:rPr>
+    </w:lvl>
+    <w:lvl w:ilvl="6" w:tentative="1">
+      <w:start w:val="1"/>
+      <w:numFmt w:val="bullet"/>
+      <w:lvlText w:val=""/>
+      <w:lvlJc w:val="left"/>
+      <w:pPr>
+        <w:tabs>
+          <w:tab w:val="num" w:pos="5040"/>
+        </w:tabs>
+        <w:ind w:left="5040" w:hanging="360"/>
+      </w:pPr>
+      <w:rPr>
+        <w:rFonts w:ascii="Wingdings" w:hAnsi="Wingdings" w:hint="default"/>
+        <w:sz w:val="20"/>
+      </w:rPr>
+    </w:lvl>
+    <w:lvl w:ilvl="7" w:tentative="1">
+      <w:start w:val="1"/>
+      <w:numFmt w:val="bullet"/>
+      <w:lvlText w:val=""/>
+      <w:lvlJc w:val="left"/>
+      <w:pPr>
+        <w:tabs>
+          <w:tab w:val="num" w:pos="5760"/>
+        </w:tabs>
+        <w:ind w:left="5760" w:hanging="360"/>
+      </w:pPr>
+      <w:rPr>
+        <w:rFonts w:ascii="Wingdings" w:hAnsi="Wingdings" w:hint="default"/>
+        <w:sz w:val="20"/>
+      </w:rPr>
+    </w:lvl>
+    <w:lvl w:ilvl="8" w:tentative="1">
+      <w:start w:val="1"/>
+      <w:numFmt w:val="bullet"/>
+      <w:lvlText w:val=""/>
+      <w:lvlJc w:val="left"/>
+      <w:pPr>
+        <w:tabs>
+          <w:tab w:val="num" w:pos="6480"/>
+        </w:tabs>
+        <w:ind w:left="6480" w:hanging="360"/>
+      </w:pPr>
+      <w:rPr>
+        <w:rFonts w:ascii="Wingdings" w:hAnsi="Wingdings" w:hint="default"/>
+        <w:sz w:val="20"/>
+      </w:rPr>
+    </w:lvl>
+  </w:abstractNum>
+  <w:abstractNum w:abstractNumId="6" w15:restartNumberingAfterBreak="0">
     <w:nsid w:val="5BBB6717"/>
     <w:multiLevelType w:val="multilevel"/>
     <w:tmpl w:val="503EAB7C"/>
@@ -4202,7 +4466,7 @@
       </w:rPr>
     </w:lvl>
   </w:abstractNum>
-  <w:abstractNum w:abstractNumId="6" w15:restartNumberingAfterBreak="0">
+  <w:abstractNum w:abstractNumId="7" w15:restartNumberingAfterBreak="0">
     <w:nsid w:val="5CF3319B"/>
     <w:multiLevelType w:val="multilevel"/>
     <w:tmpl w:val="96CA50D6"/>
@@ -4351,7 +4615,7 @@
       </w:rPr>
     </w:lvl>
   </w:abstractNum>
-  <w:abstractNum w:abstractNumId="7" w15:restartNumberingAfterBreak="0">
+  <w:abstractNum w:abstractNumId="8" w15:restartNumberingAfterBreak="0">
     <w:nsid w:val="5E8A0FEB"/>
     <w:multiLevelType w:val="multilevel"/>
     <w:tmpl w:val="CC902CE4"/>
@@ -4500,7 +4764,7 @@
       </w:rPr>
     </w:lvl>
   </w:abstractNum>
-  <w:abstractNum w:abstractNumId="8" w15:restartNumberingAfterBreak="0">
+  <w:abstractNum w:abstractNumId="9" w15:restartNumberingAfterBreak="0">
     <w:nsid w:val="5F341E26"/>
     <w:multiLevelType w:val="multilevel"/>
     <w:tmpl w:val="80A26E1A"/>
@@ -4649,7 +4913,7 @@
       </w:rPr>
     </w:lvl>
   </w:abstractNum>
-  <w:abstractNum w:abstractNumId="9" w15:restartNumberingAfterBreak="0">
+  <w:abstractNum w:abstractNumId="10" w15:restartNumberingAfterBreak="0">
     <w:nsid w:val="63515E15"/>
     <w:multiLevelType w:val="multilevel"/>
     <w:tmpl w:val="15C47F30"/>
@@ -4798,7 +5062,7 @@
       </w:rPr>
     </w:lvl>
   </w:abstractNum>
-  <w:abstractNum w:abstractNumId="10" w15:restartNumberingAfterBreak="0">
+  <w:abstractNum w:abstractNumId="11" w15:restartNumberingAfterBreak="0">
     <w:nsid w:val="69D55125"/>
     <w:multiLevelType w:val="multilevel"/>
     <w:tmpl w:val="79A07366"/>
@@ -4911,7 +5175,7 @@
       </w:pPr>
     </w:lvl>
   </w:abstractNum>
-  <w:abstractNum w:abstractNumId="11" w15:restartNumberingAfterBreak="0">
+  <w:abstractNum w:abstractNumId="12" w15:restartNumberingAfterBreak="0">
     <w:nsid w:val="6F6E1BED"/>
     <w:multiLevelType w:val="multilevel"/>
     <w:tmpl w:val="177A00D4"/>
@@ -5060,7 +5324,7 @@
       </w:rPr>
     </w:lvl>
   </w:abstractNum>
-  <w:abstractNum w:abstractNumId="12" w15:restartNumberingAfterBreak="0">
+  <w:abstractNum w:abstractNumId="13" w15:restartNumberingAfterBreak="0">
     <w:nsid w:val="77BF2243"/>
     <w:multiLevelType w:val="multilevel"/>
     <w:tmpl w:val="55C4B848"/>
@@ -5210,16 +5474,16 @@
     </w:lvl>
   </w:abstractNum>
   <w:num w:numId="1" w16cid:durableId="481503757">
-    <w:abstractNumId w:val="11"/>
+    <w:abstractNumId w:val="12"/>
   </w:num>
   <w:num w:numId="2" w16cid:durableId="1531334716">
-    <w:abstractNumId w:val="9"/>
+    <w:abstractNumId w:val="10"/>
   </w:num>
   <w:num w:numId="3" w16cid:durableId="1411002046">
     <w:abstractNumId w:val="4"/>
   </w:num>
   <w:num w:numId="4" w16cid:durableId="565527345">
-    <w:abstractNumId w:val="12"/>
+    <w:abstractNumId w:val="13"/>
   </w:num>
   <w:num w:numId="5" w16cid:durableId="914433961">
     <w:abstractNumId w:val="2"/>
@@ -5228,10 +5492,10 @@
     <w:abstractNumId w:val="1"/>
   </w:num>
   <w:num w:numId="7" w16cid:durableId="1262644477">
-    <w:abstractNumId w:val="6"/>
+    <w:abstractNumId w:val="7"/>
   </w:num>
   <w:num w:numId="8" w16cid:durableId="1771125056">
-    <w:abstractNumId w:val="10"/>
+    <w:abstractNumId w:val="11"/>
     <w:lvlOverride w:ilvl="0">
       <w:lvl w:ilvl="0">
         <w:numFmt w:val="decimal"/>
@@ -5244,7 +5508,7 @@
     <w:abstractNumId w:val="0"/>
   </w:num>
   <w:num w:numId="10" w16cid:durableId="525100974">
-    <w:abstractNumId w:val="5"/>
+    <w:abstractNumId w:val="6"/>
   </w:num>
   <w:num w:numId="11" w16cid:durableId="1479228662">
     <w:abstractNumId w:val="3"/>
@@ -5257,10 +5521,13 @@
     </w:lvlOverride>
   </w:num>
   <w:num w:numId="12" w16cid:durableId="1233085523">
-    <w:abstractNumId w:val="7"/>
+    <w:abstractNumId w:val="8"/>
   </w:num>
   <w:num w:numId="13" w16cid:durableId="895359279">
-    <w:abstractNumId w:val="8"/>
+    <w:abstractNumId w:val="9"/>
+  </w:num>
+  <w:num w:numId="14" w16cid:durableId="1031805466">
+    <w:abstractNumId w:val="5"/>
   </w:num>
 </w:numbering>
 </file>

</xml_diff>

<commit_message>
Add combined constraints behaviour of services
</commit_message>
<xml_diff>
--- a/Latency Analysis/Comparative_Analysis.docx
+++ b/Latency Analysis/Comparative_Analysis.docx
@@ -1842,35 +1842,7 @@
         <w:rPr>
           <w:lang w:val="en-US"/>
         </w:rPr>
-        <w:t xml:space="preserve">Recommend online profiling tools (e.g., </w:t>
-      </w:r>
-      <w:proofErr w:type="spellStart"/>
-      <w:r>
-        <w:rPr>
-          <w:lang w:val="en-US"/>
-        </w:rPr>
-        <w:t>Kubelet</w:t>
-      </w:r>
-      <w:proofErr w:type="spellEnd"/>
-      <w:r>
-        <w:rPr>
-          <w:lang w:val="en-US"/>
-        </w:rPr>
-        <w:t xml:space="preserve"> metrics, JFR, </w:t>
-      </w:r>
-      <w:proofErr w:type="spellStart"/>
-      <w:r>
-        <w:rPr>
-          <w:lang w:val="en-US"/>
-        </w:rPr>
-        <w:t>pprof</w:t>
-      </w:r>
-      <w:proofErr w:type="spellEnd"/>
-      <w:r>
-        <w:rPr>
-          <w:lang w:val="en-US"/>
-        </w:rPr>
-        <w:t>) to identify CRPs in staging.</w:t>
+        <w:t>Recommend online profiling tools (e.g., Kubelet metrics, JFR, pprof) to identify CRPs in staging.</w:t>
       </w:r>
     </w:p>
     <w:p>
@@ -2413,19 +2385,11 @@
                 <w:lang w:val="en-US"/>
               </w:rPr>
             </w:pPr>
-            <w:proofErr w:type="spellStart"/>
             <w:r>
               <w:rPr>
                 <w:lang w:val="en-US"/>
               </w:rPr>
-              <w:t>Thresholded</w:t>
-            </w:r>
-            <w:proofErr w:type="spellEnd"/>
-            <w:r>
-              <w:rPr>
-                <w:lang w:val="en-US"/>
-              </w:rPr>
-              <w:t xml:space="preserve"> Curve</w:t>
+              <w:t>Thresholded Curve</w:t>
             </w:r>
           </w:p>
         </w:tc>
@@ -2502,19 +2466,11 @@
           <w:lang w:val="en-US"/>
         </w:rPr>
       </w:pPr>
-      <w:proofErr w:type="spellStart"/>
-      <w:r>
-        <w:rPr>
-          <w:lang w:val="en-US"/>
-        </w:rPr>
-        <w:t>Autoscaler</w:t>
-      </w:r>
-      <w:proofErr w:type="spellEnd"/>
-      <w:r>
-        <w:rPr>
-          <w:lang w:val="en-US"/>
-        </w:rPr>
-        <w:t xml:space="preserve"> aggressiveness</w:t>
+      <w:r>
+        <w:rPr>
+          <w:lang w:val="en-US"/>
+        </w:rPr>
+        <w:t>Autoscaler aggressiveness</w:t>
       </w:r>
     </w:p>
     <w:p>
@@ -2565,21 +2521,7 @@
         <w:rPr>
           <w:lang w:val="en-US"/>
         </w:rPr>
-        <w:t xml:space="preserve">For Echo-like services, </w:t>
-      </w:r>
-      <w:proofErr w:type="spellStart"/>
-      <w:r>
-        <w:rPr>
-          <w:lang w:val="en-US"/>
-        </w:rPr>
-        <w:t>autoscalers</w:t>
-      </w:r>
-      <w:proofErr w:type="spellEnd"/>
-      <w:r>
-        <w:rPr>
-          <w:lang w:val="en-US"/>
-        </w:rPr>
-        <w:t xml:space="preserve"> can aggressively reduce limits without impacting latency.</w:t>
+        <w:t>For Echo-like services, autoscalers can aggressively reduce limits without impacting latency.</w:t>
       </w:r>
     </w:p>
     <w:p>
@@ -3367,6 +3309,990 @@
         <w:t>Prime Verifier exhibits instantaneous latency rise with CPU reduction, marking CPU as the limiting factor.</w:t>
       </w:r>
     </w:p>
+    <w:p>
+      <w:pPr>
+        <w:rPr>
+          <w:lang w:val="en-US"/>
+        </w:rPr>
+      </w:pPr>
+    </w:p>
+    <w:p>
+      <w:pPr>
+        <w:pStyle w:val="Subtitle"/>
+        <w:rPr>
+          <w:b/>
+          <w:bCs/>
+          <w:lang w:val="en-US"/>
+        </w:rPr>
+      </w:pPr>
+      <w:r>
+        <w:rPr>
+          <w:lang w:val="en-US"/>
+        </w:rPr>
+        <w:t>Advanced Interpretation of Latency Behavior Under Combined Resource Constraints</w:t>
+      </w:r>
+    </w:p>
+    <w:p>
+      <w:pPr>
+        <w:numPr>
+          <w:ilvl w:val="0"/>
+          <w:numId w:val="15"/>
+        </w:numPr>
+        <w:rPr>
+          <w:b/>
+          <w:bCs/>
+          <w:lang w:val="en-US"/>
+        </w:rPr>
+      </w:pPr>
+      <w:r>
+        <w:rPr>
+          <w:b/>
+          <w:bCs/>
+          <w:lang w:val="en-US"/>
+        </w:rPr>
+        <w:t>Dual Resource Reduction ≠ Additive Degradation</w:t>
+      </w:r>
+    </w:p>
+    <w:p>
+      <w:pPr>
+        <w:numPr>
+          <w:ilvl w:val="0"/>
+          <w:numId w:val="16"/>
+        </w:numPr>
+        <w:rPr>
+          <w:lang w:val="en-US"/>
+        </w:rPr>
+      </w:pPr>
+      <w:r>
+        <w:rPr>
+          <w:lang w:val="en-US"/>
+        </w:rPr>
+        <w:t>When both CPU and memory resource limits are reduced simultaneously, the resulting latency behavior is not necessarily the sum or worse than CPU-only or memory-only reductions.</w:t>
+      </w:r>
+    </w:p>
+    <w:p>
+      <w:pPr>
+        <w:numPr>
+          <w:ilvl w:val="0"/>
+          <w:numId w:val="16"/>
+        </w:numPr>
+        <w:rPr>
+          <w:lang w:val="en-US"/>
+        </w:rPr>
+      </w:pPr>
+      <w:r>
+        <w:rPr>
+          <w:lang w:val="en-US"/>
+        </w:rPr>
+        <w:t> In several observed cases, latency actually stabilized or improved slightly under dual-reduction compared to single-axis reductions.</w:t>
+      </w:r>
+    </w:p>
+    <w:p>
+      <w:pPr>
+        <w:numPr>
+          <w:ilvl w:val="0"/>
+          <w:numId w:val="16"/>
+        </w:numPr>
+        <w:rPr>
+          <w:lang w:val="en-US"/>
+        </w:rPr>
+      </w:pPr>
+      <w:r>
+        <w:rPr>
+          <w:lang w:val="en-US"/>
+        </w:rPr>
+        <w:t>Most assume that reducing both CPU and memory together would compound stress, yielding maximum latency penalties.</w:t>
+      </w:r>
+    </w:p>
+    <w:p>
+      <w:pPr>
+        <w:numPr>
+          <w:ilvl w:val="0"/>
+          <w:numId w:val="16"/>
+        </w:numPr>
+        <w:rPr>
+          <w:lang w:val="en-US"/>
+        </w:rPr>
+      </w:pPr>
+      <w:r>
+        <w:rPr>
+          <w:lang w:val="en-US"/>
+        </w:rPr>
+        <w:t>However, in real-world systems - especially JVM-based services - the interplay between CPU scheduling and memory management is more complex:</w:t>
+      </w:r>
+    </w:p>
+    <w:p>
+      <w:pPr>
+        <w:numPr>
+          <w:ilvl w:val="1"/>
+          <w:numId w:val="16"/>
+        </w:numPr>
+        <w:rPr>
+          <w:lang w:val="en-US"/>
+        </w:rPr>
+      </w:pPr>
+      <w:r>
+        <w:rPr>
+          <w:lang w:val="en-US"/>
+        </w:rPr>
+        <w:t>JVM garbage collectors (GC), like G1GC or ParallelGC, are CPU-bound processes.</w:t>
+      </w:r>
+    </w:p>
+    <w:p>
+      <w:pPr>
+        <w:numPr>
+          <w:ilvl w:val="1"/>
+          <w:numId w:val="16"/>
+        </w:numPr>
+        <w:rPr>
+          <w:lang w:val="en-US"/>
+        </w:rPr>
+      </w:pPr>
+      <w:r>
+        <w:rPr>
+          <w:lang w:val="en-US"/>
+        </w:rPr>
+        <w:t>When memory is constrained and GC cycles increase, throttling CPU at the same time can slow GC, paradoxically reducing GC overhead per second.</w:t>
+      </w:r>
+    </w:p>
+    <w:p>
+      <w:pPr>
+        <w:numPr>
+          <w:ilvl w:val="1"/>
+          <w:numId w:val="16"/>
+        </w:numPr>
+        <w:rPr>
+          <w:lang w:val="en-US"/>
+        </w:rPr>
+      </w:pPr>
+      <w:r>
+        <w:rPr>
+          <w:lang w:val="en-US"/>
+        </w:rPr>
+        <w:t>Additionally, lower available memory forces the application to use memory more efficiently, such as:</w:t>
+      </w:r>
+    </w:p>
+    <w:p>
+      <w:pPr>
+        <w:numPr>
+          <w:ilvl w:val="2"/>
+          <w:numId w:val="16"/>
+        </w:numPr>
+        <w:rPr>
+          <w:lang w:val="en-US"/>
+        </w:rPr>
+      </w:pPr>
+      <w:r>
+        <w:rPr>
+          <w:lang w:val="en-US"/>
+        </w:rPr>
+        <w:t>Reusing objects more frequently</w:t>
+      </w:r>
+    </w:p>
+    <w:p>
+      <w:pPr>
+        <w:numPr>
+          <w:ilvl w:val="2"/>
+          <w:numId w:val="16"/>
+        </w:numPr>
+        <w:rPr>
+          <w:lang w:val="en-US"/>
+        </w:rPr>
+      </w:pPr>
+      <w:r>
+        <w:rPr>
+          <w:lang w:val="en-US"/>
+        </w:rPr>
+        <w:t>Reducing cache sizes</w:t>
+      </w:r>
+    </w:p>
+    <w:p>
+      <w:pPr>
+        <w:numPr>
+          <w:ilvl w:val="2"/>
+          <w:numId w:val="16"/>
+        </w:numPr>
+        <w:rPr>
+          <w:lang w:val="en-US"/>
+        </w:rPr>
+      </w:pPr>
+      <w:r>
+        <w:rPr>
+          <w:lang w:val="en-US"/>
+        </w:rPr>
+        <w:t>Shortening object lifetimes</w:t>
+      </w:r>
+    </w:p>
+    <w:p>
+      <w:pPr>
+        <w:numPr>
+          <w:ilvl w:val="1"/>
+          <w:numId w:val="16"/>
+        </w:numPr>
+        <w:rPr>
+          <w:lang w:val="en-US"/>
+        </w:rPr>
+      </w:pPr>
+      <w:r>
+        <w:rPr>
+          <w:lang w:val="en-US"/>
+        </w:rPr>
+        <w:t>This can flatten memory pressure, indirectly reducing CPU demand (e.g., fewer allocations -&gt; fewer CPU cycles in GC -&gt; less pressure).</w:t>
+      </w:r>
+    </w:p>
+    <w:p>
+      <w:pPr>
+        <w:numPr>
+          <w:ilvl w:val="0"/>
+          <w:numId w:val="16"/>
+        </w:numPr>
+        <w:rPr>
+          <w:lang w:val="en-US"/>
+        </w:rPr>
+      </w:pPr>
+      <w:r>
+        <w:rPr>
+          <w:lang w:val="en-US"/>
+        </w:rPr>
+        <w:t>Ex:</w:t>
+      </w:r>
+    </w:p>
+    <w:p>
+      <w:pPr>
+        <w:numPr>
+          <w:ilvl w:val="1"/>
+          <w:numId w:val="16"/>
+        </w:numPr>
+        <w:rPr>
+          <w:lang w:val="en-US"/>
+        </w:rPr>
+      </w:pPr>
+      <w:r>
+        <w:rPr>
+          <w:lang w:val="en-US"/>
+        </w:rPr>
+        <w:t>In our Hash Generator and Random Password Generator services, combined reductions led to less latency variability and even lower spikes compared to CPU-only reductions.</w:t>
+      </w:r>
+    </w:p>
+    <w:p>
+      <w:pPr>
+        <w:numPr>
+          <w:ilvl w:val="1"/>
+          <w:numId w:val="16"/>
+        </w:numPr>
+        <w:rPr>
+          <w:lang w:val="en-US"/>
+        </w:rPr>
+      </w:pPr>
+      <w:r>
+        <w:rPr>
+          <w:lang w:val="en-US"/>
+        </w:rPr>
+        <w:t>This suggests a runtime adaptation effect, where the application, JVM, and OS are forced into resource-optimal paths under joint constraints.</w:t>
+      </w:r>
+    </w:p>
+    <w:p>
+      <w:pPr>
+        <w:numPr>
+          <w:ilvl w:val="0"/>
+          <w:numId w:val="17"/>
+        </w:numPr>
+        <w:rPr>
+          <w:b/>
+          <w:bCs/>
+          <w:lang w:val="en-US"/>
+        </w:rPr>
+      </w:pPr>
+      <w:r>
+        <w:rPr>
+          <w:b/>
+          <w:bCs/>
+          <w:lang w:val="en-US"/>
+        </w:rPr>
+        <w:t>JVM Services Exhibit Non-Linear Responses to Resource Constraints</w:t>
+      </w:r>
+    </w:p>
+    <w:p>
+      <w:pPr>
+        <w:numPr>
+          <w:ilvl w:val="0"/>
+          <w:numId w:val="18"/>
+        </w:numPr>
+        <w:rPr>
+          <w:lang w:val="en-US"/>
+        </w:rPr>
+      </w:pPr>
+      <w:r>
+        <w:rPr>
+          <w:lang w:val="en-US"/>
+        </w:rPr>
+        <w:t>The Java Virtual Machine operates on a model that is heavily reliant on just-in-time (JIT) compilation, garbage collection, and threaded parallelism.</w:t>
+      </w:r>
+    </w:p>
+    <w:p>
+      <w:pPr>
+        <w:numPr>
+          <w:ilvl w:val="0"/>
+          <w:numId w:val="18"/>
+        </w:numPr>
+        <w:rPr>
+          <w:lang w:val="en-US"/>
+        </w:rPr>
+      </w:pPr>
+      <w:r>
+        <w:rPr>
+          <w:lang w:val="en-US"/>
+        </w:rPr>
+        <w:t xml:space="preserve">These components react </w:t>
+      </w:r>
+      <w:r>
+        <w:rPr>
+          <w:b/>
+          <w:bCs/>
+          <w:lang w:val="en-US"/>
+        </w:rPr>
+        <w:t>n</w:t>
+      </w:r>
+      <w:r>
+        <w:rPr>
+          <w:lang w:val="en-US"/>
+        </w:rPr>
+        <w:t>on-linearly when their underlying resources (CPU, memory) are constrained.</w:t>
+      </w:r>
+    </w:p>
+    <w:p>
+      <w:pPr>
+        <w:numPr>
+          <w:ilvl w:val="0"/>
+          <w:numId w:val="18"/>
+        </w:numPr>
+        <w:rPr>
+          <w:lang w:val="en-US"/>
+        </w:rPr>
+      </w:pPr>
+      <w:r>
+        <w:rPr>
+          <w:lang w:val="en-US"/>
+        </w:rPr>
+        <w:t>GC Overhead Isn’t Linear:</w:t>
+      </w:r>
+    </w:p>
+    <w:p>
+      <w:pPr>
+        <w:numPr>
+          <w:ilvl w:val="1"/>
+          <w:numId w:val="18"/>
+        </w:numPr>
+        <w:rPr>
+          <w:lang w:val="en-US"/>
+        </w:rPr>
+      </w:pPr>
+      <w:r>
+        <w:rPr>
+          <w:lang w:val="en-US"/>
+        </w:rPr>
+        <w:t>GC doesn't scale proportionally with memory reductions.</w:t>
+      </w:r>
+    </w:p>
+    <w:p>
+      <w:pPr>
+        <w:numPr>
+          <w:ilvl w:val="1"/>
+          <w:numId w:val="18"/>
+        </w:numPr>
+        <w:rPr>
+          <w:lang w:val="en-US"/>
+        </w:rPr>
+      </w:pPr>
+      <w:r>
+        <w:rPr>
+          <w:lang w:val="en-US"/>
+        </w:rPr>
+        <w:t>Small reductions may increase GC frequency slightly; larger reductions may completely alter GC behavior (e.g., triggering full GC, compaction).</w:t>
+      </w:r>
+    </w:p>
+    <w:p>
+      <w:pPr>
+        <w:numPr>
+          <w:ilvl w:val="0"/>
+          <w:numId w:val="18"/>
+        </w:numPr>
+        <w:rPr>
+          <w:lang w:val="en-US"/>
+        </w:rPr>
+      </w:pPr>
+      <w:r>
+        <w:rPr>
+          <w:lang w:val="en-US"/>
+        </w:rPr>
+        <w:t>JIT Optimizations May Be Skipped:</w:t>
+      </w:r>
+    </w:p>
+    <w:p>
+      <w:pPr>
+        <w:numPr>
+          <w:ilvl w:val="1"/>
+          <w:numId w:val="18"/>
+        </w:numPr>
+        <w:rPr>
+          <w:lang w:val="en-US"/>
+        </w:rPr>
+      </w:pPr>
+      <w:r>
+        <w:rPr>
+          <w:lang w:val="en-US"/>
+        </w:rPr>
+        <w:t>Under CPU constraint, the JVM may skip or delay JIT compilation, executing in interpreted mode longer.</w:t>
+      </w:r>
+    </w:p>
+    <w:p>
+      <w:pPr>
+        <w:numPr>
+          <w:ilvl w:val="1"/>
+          <w:numId w:val="18"/>
+        </w:numPr>
+        <w:rPr>
+          <w:lang w:val="en-US"/>
+        </w:rPr>
+      </w:pPr>
+      <w:r>
+        <w:rPr>
+          <w:lang w:val="en-US"/>
+        </w:rPr>
+        <w:t>This causes execution time to fluctuate, possibly stabilizing latency (slower execution -&gt; fewer allocations -&gt; less GC).</w:t>
+      </w:r>
+    </w:p>
+    <w:p>
+      <w:pPr>
+        <w:numPr>
+          <w:ilvl w:val="0"/>
+          <w:numId w:val="18"/>
+        </w:numPr>
+        <w:rPr>
+          <w:lang w:val="en-US"/>
+        </w:rPr>
+      </w:pPr>
+      <w:r>
+        <w:rPr>
+          <w:lang w:val="en-US"/>
+        </w:rPr>
+        <w:t>Thread Pool Dynamics:</w:t>
+      </w:r>
+    </w:p>
+    <w:p>
+      <w:pPr>
+        <w:numPr>
+          <w:ilvl w:val="1"/>
+          <w:numId w:val="18"/>
+        </w:numPr>
+        <w:rPr>
+          <w:lang w:val="en-US"/>
+        </w:rPr>
+      </w:pPr>
+      <w:r>
+        <w:rPr>
+          <w:lang w:val="en-US"/>
+        </w:rPr>
+        <w:t>With constrained CPU, thread pools throttle naturally.</w:t>
+      </w:r>
+    </w:p>
+    <w:p>
+      <w:pPr>
+        <w:numPr>
+          <w:ilvl w:val="1"/>
+          <w:numId w:val="18"/>
+        </w:numPr>
+        <w:rPr>
+          <w:lang w:val="en-US"/>
+        </w:rPr>
+      </w:pPr>
+      <w:r>
+        <w:rPr>
+          <w:lang w:val="en-US"/>
+        </w:rPr>
+        <w:t xml:space="preserve">This </w:t>
+      </w:r>
+      <w:proofErr w:type="gramStart"/>
+      <w:r>
+        <w:rPr>
+          <w:lang w:val="en-US"/>
+        </w:rPr>
+        <w:t>reduce</w:t>
+      </w:r>
+      <w:proofErr w:type="gramEnd"/>
+      <w:r>
+        <w:rPr>
+          <w:lang w:val="en-US"/>
+        </w:rPr>
+        <w:t xml:space="preserve"> CPU context switches, which lower latency spikes for short-burst workloads.</w:t>
+      </w:r>
+    </w:p>
+    <w:p>
+      <w:pPr>
+        <w:numPr>
+          <w:ilvl w:val="0"/>
+          <w:numId w:val="18"/>
+        </w:numPr>
+        <w:rPr>
+          <w:lang w:val="en-US"/>
+        </w:rPr>
+      </w:pPr>
+      <w:r>
+        <w:rPr>
+          <w:lang w:val="en-US"/>
+        </w:rPr>
+        <w:t>Services like Prime Verifier and Hash Generator show that under combined CPU and memory reductions, the system may settle into a more predictable, throttled state, avoiding the erratic behavior seen when only one axis is constrained.</w:t>
+      </w:r>
+    </w:p>
+    <w:p>
+      <w:pPr>
+        <w:rPr>
+          <w:lang w:val="en-US"/>
+        </w:rPr>
+      </w:pPr>
+      <w:r>
+        <w:rPr>
+          <w:lang w:val="en-US"/>
+        </w:rPr>
+        <w:br/>
+      </w:r>
+    </w:p>
+    <w:p>
+      <w:pPr>
+        <w:numPr>
+          <w:ilvl w:val="0"/>
+          <w:numId w:val="19"/>
+        </w:numPr>
+        <w:rPr>
+          <w:b/>
+          <w:bCs/>
+          <w:lang w:val="en-US"/>
+        </w:rPr>
+      </w:pPr>
+      <w:r>
+        <w:rPr>
+          <w:b/>
+          <w:bCs/>
+          <w:lang w:val="en-US"/>
+        </w:rPr>
+        <w:t>Empirical, Data-Driven Tuning Is Essential</w:t>
+      </w:r>
+    </w:p>
+    <w:p>
+      <w:pPr>
+        <w:numPr>
+          <w:ilvl w:val="0"/>
+          <w:numId w:val="20"/>
+        </w:numPr>
+        <w:rPr>
+          <w:lang w:val="en-US"/>
+        </w:rPr>
+      </w:pPr>
+      <w:r>
+        <w:rPr>
+          <w:lang w:val="en-US"/>
+        </w:rPr>
+        <w:t>Traditional scaling strategies often rely on orthogonal resource assumptions - they treat CPU and memory constraints independently.</w:t>
+      </w:r>
+    </w:p>
+    <w:p>
+      <w:pPr>
+        <w:numPr>
+          <w:ilvl w:val="0"/>
+          <w:numId w:val="20"/>
+        </w:numPr>
+        <w:rPr>
+          <w:lang w:val="en-US"/>
+        </w:rPr>
+      </w:pPr>
+      <w:r>
+        <w:rPr>
+          <w:lang w:val="en-US"/>
+        </w:rPr>
+        <w:t>However, empirical data shows that latency impact from CPU and memory are tightly coupled in real microservices.</w:t>
+      </w:r>
+    </w:p>
+    <w:p>
+      <w:pPr>
+        <w:numPr>
+          <w:ilvl w:val="0"/>
+          <w:numId w:val="20"/>
+        </w:numPr>
+        <w:rPr>
+          <w:lang w:val="en-US"/>
+        </w:rPr>
+      </w:pPr>
+      <w:r>
+        <w:rPr>
+          <w:lang w:val="en-US"/>
+        </w:rPr>
+        <w:t>Why We Can’t Rely on Intuition Alone:</w:t>
+      </w:r>
+    </w:p>
+    <w:p>
+      <w:pPr>
+        <w:numPr>
+          <w:ilvl w:val="1"/>
+          <w:numId w:val="20"/>
+        </w:numPr>
+        <w:rPr>
+          <w:lang w:val="en-US"/>
+        </w:rPr>
+      </w:pPr>
+      <w:r>
+        <w:rPr>
+          <w:lang w:val="en-US"/>
+        </w:rPr>
+        <w:t>Reducing CPU might show a 30% latency increase.</w:t>
+      </w:r>
+    </w:p>
+    <w:p>
+      <w:pPr>
+        <w:numPr>
+          <w:ilvl w:val="1"/>
+          <w:numId w:val="20"/>
+        </w:numPr>
+        <w:rPr>
+          <w:lang w:val="en-US"/>
+        </w:rPr>
+      </w:pPr>
+      <w:r>
+        <w:rPr>
+          <w:lang w:val="en-US"/>
+        </w:rPr>
+        <w:t>Reducing memory might show a 10% latency increase.</w:t>
+      </w:r>
+    </w:p>
+    <w:p>
+      <w:pPr>
+        <w:numPr>
+          <w:ilvl w:val="1"/>
+          <w:numId w:val="20"/>
+        </w:numPr>
+        <w:rPr>
+          <w:lang w:val="en-US"/>
+        </w:rPr>
+      </w:pPr>
+      <w:r>
+        <w:rPr>
+          <w:lang w:val="en-US"/>
+        </w:rPr>
+        <w:t>But reducing both together doesn’t necessarily cause 40% - it could be:</w:t>
+      </w:r>
+    </w:p>
+    <w:p>
+      <w:pPr>
+        <w:numPr>
+          <w:ilvl w:val="2"/>
+          <w:numId w:val="20"/>
+        </w:numPr>
+        <w:rPr>
+          <w:lang w:val="en-US"/>
+        </w:rPr>
+      </w:pPr>
+      <w:r>
+        <w:rPr>
+          <w:lang w:val="en-US"/>
+        </w:rPr>
+        <w:t>20% (adaptive behavior),</w:t>
+      </w:r>
+    </w:p>
+    <w:p>
+      <w:pPr>
+        <w:numPr>
+          <w:ilvl w:val="2"/>
+          <w:numId w:val="20"/>
+        </w:numPr>
+        <w:rPr>
+          <w:lang w:val="en-US"/>
+        </w:rPr>
+      </w:pPr>
+      <w:r>
+        <w:rPr>
+          <w:lang w:val="en-US"/>
+        </w:rPr>
+        <w:t>10% (beneficial coupling),</w:t>
+      </w:r>
+    </w:p>
+    <w:p>
+      <w:pPr>
+        <w:numPr>
+          <w:ilvl w:val="2"/>
+          <w:numId w:val="20"/>
+        </w:numPr>
+        <w:rPr>
+          <w:lang w:val="en-US"/>
+        </w:rPr>
+      </w:pPr>
+      <w:r>
+        <w:rPr>
+          <w:lang w:val="en-US"/>
+        </w:rPr>
+        <w:t>or 60% (non-linear explosion).</w:t>
+      </w:r>
+    </w:p>
+    <w:p>
+      <w:pPr>
+        <w:numPr>
+          <w:ilvl w:val="0"/>
+          <w:numId w:val="20"/>
+        </w:numPr>
+        <w:rPr>
+          <w:lang w:val="en-US"/>
+        </w:rPr>
+      </w:pPr>
+      <w:r>
+        <w:rPr>
+          <w:lang w:val="en-US"/>
+        </w:rPr>
+        <w:t>Our Observations Highlight:</w:t>
+      </w:r>
+    </w:p>
+    <w:p>
+      <w:pPr>
+        <w:numPr>
+          <w:ilvl w:val="1"/>
+          <w:numId w:val="20"/>
+        </w:numPr>
+        <w:rPr>
+          <w:lang w:val="en-US"/>
+        </w:rPr>
+      </w:pPr>
+      <w:r>
+        <w:rPr>
+          <w:lang w:val="en-US"/>
+        </w:rPr>
+        <w:t>The inadequacy of rule-based autoscaling policies, such as Kubernetes' Horizontal Pod Autoscaler (HPA), which often triggers based on CPU or memory independently.</w:t>
+      </w:r>
+    </w:p>
+    <w:p>
+      <w:pPr>
+        <w:numPr>
+          <w:ilvl w:val="1"/>
+          <w:numId w:val="20"/>
+        </w:numPr>
+        <w:rPr>
+          <w:lang w:val="en-US"/>
+        </w:rPr>
+      </w:pPr>
+      <w:r>
+        <w:rPr>
+          <w:lang w:val="en-US"/>
+        </w:rPr>
+        <w:t>The need for intelligent limit tuning, possibly using:</w:t>
+      </w:r>
+    </w:p>
+    <w:p>
+      <w:pPr>
+        <w:numPr>
+          <w:ilvl w:val="2"/>
+          <w:numId w:val="20"/>
+        </w:numPr>
+        <w:rPr>
+          <w:lang w:val="en-US"/>
+        </w:rPr>
+      </w:pPr>
+      <w:r>
+        <w:rPr>
+          <w:lang w:val="en-US"/>
+        </w:rPr>
+        <w:t>ML-based regression models</w:t>
+      </w:r>
+    </w:p>
+    <w:p>
+      <w:pPr>
+        <w:numPr>
+          <w:ilvl w:val="2"/>
+          <w:numId w:val="20"/>
+        </w:numPr>
+        <w:rPr>
+          <w:lang w:val="en-US"/>
+        </w:rPr>
+      </w:pPr>
+      <w:r>
+        <w:rPr>
+          <w:lang w:val="en-US"/>
+        </w:rPr>
+        <w:t>Reinforcement learning policies</w:t>
+      </w:r>
+    </w:p>
+    <w:p>
+      <w:pPr>
+        <w:numPr>
+          <w:ilvl w:val="2"/>
+          <w:numId w:val="20"/>
+        </w:numPr>
+        <w:rPr>
+          <w:lang w:val="en-US"/>
+        </w:rPr>
+      </w:pPr>
+      <w:r>
+        <w:rPr>
+          <w:lang w:val="en-US"/>
+        </w:rPr>
+        <w:t>Heuristics guided by service-specific latency/resource efficiency curves</w:t>
+      </w:r>
+    </w:p>
+    <w:p>
+      <w:pPr>
+        <w:numPr>
+          <w:ilvl w:val="0"/>
+          <w:numId w:val="20"/>
+        </w:numPr>
+        <w:rPr>
+          <w:lang w:val="en-US"/>
+        </w:rPr>
+      </w:pPr>
+      <w:r>
+        <w:rPr>
+          <w:lang w:val="en-US"/>
+        </w:rPr>
+        <w:t>What’s next:</w:t>
+      </w:r>
+    </w:p>
+    <w:p>
+      <w:pPr>
+        <w:numPr>
+          <w:ilvl w:val="1"/>
+          <w:numId w:val="20"/>
+        </w:numPr>
+        <w:rPr>
+          <w:lang w:val="en-US"/>
+        </w:rPr>
+      </w:pPr>
+      <w:r>
+        <w:rPr>
+          <w:lang w:val="en-US"/>
+        </w:rPr>
+        <w:t>Build latency-sensitivity profiles for each service by plotting latency vs resource reduction for CPU, memory, and both.</w:t>
+      </w:r>
+    </w:p>
+    <w:p>
+      <w:pPr>
+        <w:numPr>
+          <w:ilvl w:val="1"/>
+          <w:numId w:val="20"/>
+        </w:numPr>
+        <w:rPr>
+          <w:lang w:val="en-US"/>
+        </w:rPr>
+      </w:pPr>
+      <w:r>
+        <w:rPr>
+          <w:lang w:val="en-US"/>
+        </w:rPr>
+        <w:t>Use these profiles to define:</w:t>
+      </w:r>
+    </w:p>
+    <w:p>
+      <w:pPr>
+        <w:numPr>
+          <w:ilvl w:val="2"/>
+          <w:numId w:val="20"/>
+        </w:numPr>
+        <w:rPr>
+          <w:lang w:val="en-US"/>
+        </w:rPr>
+      </w:pPr>
+      <w:r>
+        <w:rPr>
+          <w:lang w:val="en-US"/>
+        </w:rPr>
+        <w:t>Safe operating windows</w:t>
+      </w:r>
+    </w:p>
+    <w:p>
+      <w:pPr>
+        <w:numPr>
+          <w:ilvl w:val="2"/>
+          <w:numId w:val="20"/>
+        </w:numPr>
+        <w:rPr>
+          <w:lang w:val="en-US"/>
+        </w:rPr>
+      </w:pPr>
+      <w:r>
+        <w:rPr>
+          <w:lang w:val="en-US"/>
+        </w:rPr>
+        <w:t>Critical reduction points (CRPs)</w:t>
+      </w:r>
+    </w:p>
+    <w:p>
+      <w:pPr>
+        <w:numPr>
+          <w:ilvl w:val="2"/>
+          <w:numId w:val="20"/>
+        </w:numPr>
+        <w:rPr>
+          <w:lang w:val="en-US"/>
+        </w:rPr>
+      </w:pPr>
+      <w:r>
+        <w:rPr>
+          <w:lang w:val="en-US"/>
+        </w:rPr>
+        <w:t>Latency-resilience zones</w:t>
+      </w:r>
+    </w:p>
+    <w:p>
+      <w:pPr>
+        <w:numPr>
+          <w:ilvl w:val="1"/>
+          <w:numId w:val="20"/>
+        </w:numPr>
+        <w:rPr>
+          <w:lang w:val="en-US"/>
+        </w:rPr>
+      </w:pPr>
+      <w:r>
+        <w:rPr>
+          <w:lang w:val="en-US"/>
+        </w:rPr>
+        <w:t>Integrate with autoscalers or controllers that are:</w:t>
+      </w:r>
+    </w:p>
+    <w:p>
+      <w:pPr>
+        <w:numPr>
+          <w:ilvl w:val="2"/>
+          <w:numId w:val="20"/>
+        </w:numPr>
+        <w:rPr>
+          <w:lang w:val="en-US"/>
+        </w:rPr>
+      </w:pPr>
+      <w:r>
+        <w:rPr>
+          <w:lang w:val="en-US"/>
+        </w:rPr>
+        <w:t>Aware of both latency and resource usage</w:t>
+      </w:r>
+    </w:p>
+    <w:p>
+      <w:pPr>
+        <w:numPr>
+          <w:ilvl w:val="2"/>
+          <w:numId w:val="20"/>
+        </w:numPr>
+        <w:rPr>
+          <w:lang w:val="en-US"/>
+        </w:rPr>
+      </w:pPr>
+      <w:r>
+        <w:rPr>
+          <w:lang w:val="en-US"/>
+        </w:rPr>
+        <w:t>Capable of undoing reductions if latency exceeds a threshold</w:t>
+      </w:r>
+    </w:p>
+    <w:p>
+      <w:pPr>
+        <w:rPr>
+          <w:lang w:val="en-US"/>
+        </w:rPr>
+      </w:pPr>
+    </w:p>
     <w:p/>
     <w:p/>
     <w:p>
@@ -3496,6 +4422,119 @@
 <file path=word/numbering.xml><?xml version="1.0" encoding="utf-8"?>
 <w:numbering xmlns:wpc="http://schemas.microsoft.com/office/word/2010/wordprocessingCanvas" xmlns:cx="http://schemas.microsoft.com/office/drawing/2014/chartex" xmlns:cx1="http://schemas.microsoft.com/office/drawing/2015/9/8/chartex" xmlns:cx2="http://schemas.microsoft.com/office/drawing/2015/10/21/chartex" xmlns:cx3="http://schemas.microsoft.com/office/drawing/2016/5/9/chartex" xmlns:cx4="http://schemas.microsoft.com/office/drawing/2016/5/10/chartex" xmlns:cx5="http://schemas.microsoft.com/office/drawing/2016/5/11/chartex" xmlns:cx6="http://schemas.microsoft.com/office/drawing/2016/5/12/chartex" xmlns:cx7="http://schemas.microsoft.com/office/drawing/2016/5/13/chartex" xmlns:cx8="http://schemas.microsoft.com/office/drawing/2016/5/14/chartex" xmlns:mc="http://schemas.openxmlformats.org/markup-compatibility/2006" xmlns:aink="http://schemas.microsoft.com/office/drawing/2016/ink" xmlns:am3d="http://schemas.microsoft.com/office/drawing/2017/model3d" xmlns:o="urn:schemas-microsoft-com:office:office" xmlns:oel="http://schemas.microsoft.com/office/2019/extlst" xmlns:r="http://schemas.openxmlformats.org/officeDocument/2006/relationships" xmlns:m="http://schemas.openxmlformats.org/officeDocument/2006/math" xmlns:v="urn:schemas-microsoft-com:vml" xmlns:wp14="http://schemas.microsoft.com/office/word/2010/wordprocessingDrawing" xmlns:wp="http://schemas.openxmlformats.org/drawingml/2006/wordprocessingDrawing" xmlns:w10="urn:schemas-microsoft-com:office:word" xmlns:w="http://schemas.openxmlformats.org/wordprocessingml/2006/main" xmlns:w14="http://schemas.microsoft.com/office/word/2010/wordml" xmlns:w15="http://schemas.microsoft.com/office/word/2012/wordml" xmlns:w16cex="http://schemas.microsoft.com/office/word/2018/wordml/cex" xmlns:w16cid="http://schemas.microsoft.com/office/word/2016/wordml/cid" xmlns:w16="http://schemas.microsoft.com/office/word/2018/wordml" xmlns:w16du="http://schemas.microsoft.com/office/word/2023/wordml/word16du" xmlns:w16sdtdh="http://schemas.microsoft.com/office/word/2020/wordml/sdtdatahash" xmlns:w16sdtfl="http://schemas.microsoft.com/office/word/2024/wordml/sdtformatlock" xmlns:w16se="http://schemas.microsoft.com/office/word/2015/wordml/symex" xmlns:wpg="http://schemas.microsoft.com/office/word/2010/wordprocessingGroup" xmlns:wpi="http://schemas.microsoft.com/office/word/2010/wordprocessingInk" xmlns:wne="http://schemas.microsoft.com/office/word/2006/wordml" xmlns:wps="http://schemas.microsoft.com/office/word/2010/wordprocessingShape" mc:Ignorable="w14 w15 w16se w16cid w16 w16cex w16sdtdh w16sdtfl w16du wp14">
   <w:abstractNum w:abstractNumId="0" w15:restartNumberingAfterBreak="0">
+    <w:nsid w:val="0B29431D"/>
+    <w:multiLevelType w:val="multilevel"/>
+    <w:tmpl w:val="FCAAC3D8"/>
+    <w:lvl w:ilvl="0">
+      <w:start w:val="2"/>
+      <w:numFmt w:val="decimal"/>
+      <w:lvlText w:val="%1."/>
+      <w:lvlJc w:val="left"/>
+      <w:pPr>
+        <w:tabs>
+          <w:tab w:val="num" w:pos="720"/>
+        </w:tabs>
+        <w:ind w:left="720" w:hanging="360"/>
+      </w:pPr>
+    </w:lvl>
+    <w:lvl w:ilvl="1" w:tentative="1">
+      <w:start w:val="1"/>
+      <w:numFmt w:val="decimal"/>
+      <w:lvlText w:val="%2."/>
+      <w:lvlJc w:val="left"/>
+      <w:pPr>
+        <w:tabs>
+          <w:tab w:val="num" w:pos="1440"/>
+        </w:tabs>
+        <w:ind w:left="1440" w:hanging="360"/>
+      </w:pPr>
+    </w:lvl>
+    <w:lvl w:ilvl="2" w:tentative="1">
+      <w:start w:val="1"/>
+      <w:numFmt w:val="decimal"/>
+      <w:lvlText w:val="%3."/>
+      <w:lvlJc w:val="left"/>
+      <w:pPr>
+        <w:tabs>
+          <w:tab w:val="num" w:pos="2160"/>
+        </w:tabs>
+        <w:ind w:left="2160" w:hanging="360"/>
+      </w:pPr>
+    </w:lvl>
+    <w:lvl w:ilvl="3" w:tentative="1">
+      <w:start w:val="1"/>
+      <w:numFmt w:val="decimal"/>
+      <w:lvlText w:val="%4."/>
+      <w:lvlJc w:val="left"/>
+      <w:pPr>
+        <w:tabs>
+          <w:tab w:val="num" w:pos="2880"/>
+        </w:tabs>
+        <w:ind w:left="2880" w:hanging="360"/>
+      </w:pPr>
+    </w:lvl>
+    <w:lvl w:ilvl="4" w:tentative="1">
+      <w:start w:val="1"/>
+      <w:numFmt w:val="decimal"/>
+      <w:lvlText w:val="%5."/>
+      <w:lvlJc w:val="left"/>
+      <w:pPr>
+        <w:tabs>
+          <w:tab w:val="num" w:pos="3600"/>
+        </w:tabs>
+        <w:ind w:left="3600" w:hanging="360"/>
+      </w:pPr>
+    </w:lvl>
+    <w:lvl w:ilvl="5" w:tentative="1">
+      <w:start w:val="1"/>
+      <w:numFmt w:val="decimal"/>
+      <w:lvlText w:val="%6."/>
+      <w:lvlJc w:val="left"/>
+      <w:pPr>
+        <w:tabs>
+          <w:tab w:val="num" w:pos="4320"/>
+        </w:tabs>
+        <w:ind w:left="4320" w:hanging="360"/>
+      </w:pPr>
+    </w:lvl>
+    <w:lvl w:ilvl="6" w:tentative="1">
+      <w:start w:val="1"/>
+      <w:numFmt w:val="decimal"/>
+      <w:lvlText w:val="%7."/>
+      <w:lvlJc w:val="left"/>
+      <w:pPr>
+        <w:tabs>
+          <w:tab w:val="num" w:pos="5040"/>
+        </w:tabs>
+        <w:ind w:left="5040" w:hanging="360"/>
+      </w:pPr>
+    </w:lvl>
+    <w:lvl w:ilvl="7" w:tentative="1">
+      <w:start w:val="1"/>
+      <w:numFmt w:val="decimal"/>
+      <w:lvlText w:val="%8."/>
+      <w:lvlJc w:val="left"/>
+      <w:pPr>
+        <w:tabs>
+          <w:tab w:val="num" w:pos="5760"/>
+        </w:tabs>
+        <w:ind w:left="5760" w:hanging="360"/>
+      </w:pPr>
+    </w:lvl>
+    <w:lvl w:ilvl="8" w:tentative="1">
+      <w:start w:val="1"/>
+      <w:numFmt w:val="decimal"/>
+      <w:lvlText w:val="%9."/>
+      <w:lvlJc w:val="left"/>
+      <w:pPr>
+        <w:tabs>
+          <w:tab w:val="num" w:pos="6480"/>
+        </w:tabs>
+        <w:ind w:left="6480" w:hanging="360"/>
+      </w:pPr>
+    </w:lvl>
+  </w:abstractNum>
+  <w:abstractNum w:abstractNumId="1" w15:restartNumberingAfterBreak="0">
     <w:nsid w:val="1D8C388D"/>
     <w:multiLevelType w:val="multilevel"/>
     <w:tmpl w:val="513CC858"/>
@@ -3644,7 +4683,7 @@
       </w:rPr>
     </w:lvl>
   </w:abstractNum>
-  <w:abstractNum w:abstractNumId="1" w15:restartNumberingAfterBreak="0">
+  <w:abstractNum w:abstractNumId="2" w15:restartNumberingAfterBreak="0">
     <w:nsid w:val="1FB0580C"/>
     <w:multiLevelType w:val="multilevel"/>
     <w:tmpl w:val="0FDCB80A"/>
@@ -3757,7 +4796,7 @@
       </w:pPr>
     </w:lvl>
   </w:abstractNum>
-  <w:abstractNum w:abstractNumId="2" w15:restartNumberingAfterBreak="0">
+  <w:abstractNum w:abstractNumId="3" w15:restartNumberingAfterBreak="0">
     <w:nsid w:val="34F25FDF"/>
     <w:multiLevelType w:val="multilevel"/>
     <w:tmpl w:val="557E3108"/>
@@ -3906,7 +4945,305 @@
       </w:rPr>
     </w:lvl>
   </w:abstractNum>
-  <w:abstractNum w:abstractNumId="3" w15:restartNumberingAfterBreak="0">
+  <w:abstractNum w:abstractNumId="4" w15:restartNumberingAfterBreak="0">
+    <w:nsid w:val="3FFD06B7"/>
+    <w:multiLevelType w:val="multilevel"/>
+    <w:tmpl w:val="75F46CB2"/>
+    <w:lvl w:ilvl="0">
+      <w:start w:val="1"/>
+      <w:numFmt w:val="bullet"/>
+      <w:lvlText w:val=""/>
+      <w:lvlJc w:val="left"/>
+      <w:pPr>
+        <w:tabs>
+          <w:tab w:val="num" w:pos="720"/>
+        </w:tabs>
+        <w:ind w:left="720" w:hanging="360"/>
+      </w:pPr>
+      <w:rPr>
+        <w:rFonts w:ascii="Symbol" w:hAnsi="Symbol" w:hint="default"/>
+        <w:sz w:val="20"/>
+      </w:rPr>
+    </w:lvl>
+    <w:lvl w:ilvl="1">
+      <w:start w:val="1"/>
+      <w:numFmt w:val="bullet"/>
+      <w:lvlText w:val="o"/>
+      <w:lvlJc w:val="left"/>
+      <w:pPr>
+        <w:tabs>
+          <w:tab w:val="num" w:pos="1440"/>
+        </w:tabs>
+        <w:ind w:left="1440" w:hanging="360"/>
+      </w:pPr>
+      <w:rPr>
+        <w:rFonts w:ascii="Courier New" w:hAnsi="Courier New" w:hint="default"/>
+        <w:sz w:val="20"/>
+      </w:rPr>
+    </w:lvl>
+    <w:lvl w:ilvl="2">
+      <w:start w:val="1"/>
+      <w:numFmt w:val="bullet"/>
+      <w:lvlText w:val=""/>
+      <w:lvlJc w:val="left"/>
+      <w:pPr>
+        <w:tabs>
+          <w:tab w:val="num" w:pos="2160"/>
+        </w:tabs>
+        <w:ind w:left="2160" w:hanging="360"/>
+      </w:pPr>
+      <w:rPr>
+        <w:rFonts w:ascii="Wingdings" w:hAnsi="Wingdings" w:hint="default"/>
+        <w:sz w:val="20"/>
+      </w:rPr>
+    </w:lvl>
+    <w:lvl w:ilvl="3" w:tentative="1">
+      <w:start w:val="1"/>
+      <w:numFmt w:val="bullet"/>
+      <w:lvlText w:val=""/>
+      <w:lvlJc w:val="left"/>
+      <w:pPr>
+        <w:tabs>
+          <w:tab w:val="num" w:pos="2880"/>
+        </w:tabs>
+        <w:ind w:left="2880" w:hanging="360"/>
+      </w:pPr>
+      <w:rPr>
+        <w:rFonts w:ascii="Wingdings" w:hAnsi="Wingdings" w:hint="default"/>
+        <w:sz w:val="20"/>
+      </w:rPr>
+    </w:lvl>
+    <w:lvl w:ilvl="4" w:tentative="1">
+      <w:start w:val="1"/>
+      <w:numFmt w:val="bullet"/>
+      <w:lvlText w:val=""/>
+      <w:lvlJc w:val="left"/>
+      <w:pPr>
+        <w:tabs>
+          <w:tab w:val="num" w:pos="3600"/>
+        </w:tabs>
+        <w:ind w:left="3600" w:hanging="360"/>
+      </w:pPr>
+      <w:rPr>
+        <w:rFonts w:ascii="Wingdings" w:hAnsi="Wingdings" w:hint="default"/>
+        <w:sz w:val="20"/>
+      </w:rPr>
+    </w:lvl>
+    <w:lvl w:ilvl="5" w:tentative="1">
+      <w:start w:val="1"/>
+      <w:numFmt w:val="bullet"/>
+      <w:lvlText w:val=""/>
+      <w:lvlJc w:val="left"/>
+      <w:pPr>
+        <w:tabs>
+          <w:tab w:val="num" w:pos="4320"/>
+        </w:tabs>
+        <w:ind w:left="4320" w:hanging="360"/>
+      </w:pPr>
+      <w:rPr>
+        <w:rFonts w:ascii="Wingdings" w:hAnsi="Wingdings" w:hint="default"/>
+        <w:sz w:val="20"/>
+      </w:rPr>
+    </w:lvl>
+    <w:lvl w:ilvl="6" w:tentative="1">
+      <w:start w:val="1"/>
+      <w:numFmt w:val="bullet"/>
+      <w:lvlText w:val=""/>
+      <w:lvlJc w:val="left"/>
+      <w:pPr>
+        <w:tabs>
+          <w:tab w:val="num" w:pos="5040"/>
+        </w:tabs>
+        <w:ind w:left="5040" w:hanging="360"/>
+      </w:pPr>
+      <w:rPr>
+        <w:rFonts w:ascii="Wingdings" w:hAnsi="Wingdings" w:hint="default"/>
+        <w:sz w:val="20"/>
+      </w:rPr>
+    </w:lvl>
+    <w:lvl w:ilvl="7" w:tentative="1">
+      <w:start w:val="1"/>
+      <w:numFmt w:val="bullet"/>
+      <w:lvlText w:val=""/>
+      <w:lvlJc w:val="left"/>
+      <w:pPr>
+        <w:tabs>
+          <w:tab w:val="num" w:pos="5760"/>
+        </w:tabs>
+        <w:ind w:left="5760" w:hanging="360"/>
+      </w:pPr>
+      <w:rPr>
+        <w:rFonts w:ascii="Wingdings" w:hAnsi="Wingdings" w:hint="default"/>
+        <w:sz w:val="20"/>
+      </w:rPr>
+    </w:lvl>
+    <w:lvl w:ilvl="8" w:tentative="1">
+      <w:start w:val="1"/>
+      <w:numFmt w:val="bullet"/>
+      <w:lvlText w:val=""/>
+      <w:lvlJc w:val="left"/>
+      <w:pPr>
+        <w:tabs>
+          <w:tab w:val="num" w:pos="6480"/>
+        </w:tabs>
+        <w:ind w:left="6480" w:hanging="360"/>
+      </w:pPr>
+      <w:rPr>
+        <w:rFonts w:ascii="Wingdings" w:hAnsi="Wingdings" w:hint="default"/>
+        <w:sz w:val="20"/>
+      </w:rPr>
+    </w:lvl>
+  </w:abstractNum>
+  <w:abstractNum w:abstractNumId="5" w15:restartNumberingAfterBreak="0">
+    <w:nsid w:val="49B72E51"/>
+    <w:multiLevelType w:val="multilevel"/>
+    <w:tmpl w:val="48E4B4BE"/>
+    <w:lvl w:ilvl="0">
+      <w:start w:val="1"/>
+      <w:numFmt w:val="bullet"/>
+      <w:lvlText w:val=""/>
+      <w:lvlJc w:val="left"/>
+      <w:pPr>
+        <w:tabs>
+          <w:tab w:val="num" w:pos="720"/>
+        </w:tabs>
+        <w:ind w:left="720" w:hanging="360"/>
+      </w:pPr>
+      <w:rPr>
+        <w:rFonts w:ascii="Symbol" w:hAnsi="Symbol" w:hint="default"/>
+        <w:sz w:val="20"/>
+      </w:rPr>
+    </w:lvl>
+    <w:lvl w:ilvl="1">
+      <w:start w:val="1"/>
+      <w:numFmt w:val="bullet"/>
+      <w:lvlText w:val="o"/>
+      <w:lvlJc w:val="left"/>
+      <w:pPr>
+        <w:tabs>
+          <w:tab w:val="num" w:pos="1440"/>
+        </w:tabs>
+        <w:ind w:left="1440" w:hanging="360"/>
+      </w:pPr>
+      <w:rPr>
+        <w:rFonts w:ascii="Courier New" w:hAnsi="Courier New" w:hint="default"/>
+        <w:sz w:val="20"/>
+      </w:rPr>
+    </w:lvl>
+    <w:lvl w:ilvl="2" w:tentative="1">
+      <w:start w:val="1"/>
+      <w:numFmt w:val="bullet"/>
+      <w:lvlText w:val=""/>
+      <w:lvlJc w:val="left"/>
+      <w:pPr>
+        <w:tabs>
+          <w:tab w:val="num" w:pos="2160"/>
+        </w:tabs>
+        <w:ind w:left="2160" w:hanging="360"/>
+      </w:pPr>
+      <w:rPr>
+        <w:rFonts w:ascii="Wingdings" w:hAnsi="Wingdings" w:hint="default"/>
+        <w:sz w:val="20"/>
+      </w:rPr>
+    </w:lvl>
+    <w:lvl w:ilvl="3" w:tentative="1">
+      <w:start w:val="1"/>
+      <w:numFmt w:val="bullet"/>
+      <w:lvlText w:val=""/>
+      <w:lvlJc w:val="left"/>
+      <w:pPr>
+        <w:tabs>
+          <w:tab w:val="num" w:pos="2880"/>
+        </w:tabs>
+        <w:ind w:left="2880" w:hanging="360"/>
+      </w:pPr>
+      <w:rPr>
+        <w:rFonts w:ascii="Wingdings" w:hAnsi="Wingdings" w:hint="default"/>
+        <w:sz w:val="20"/>
+      </w:rPr>
+    </w:lvl>
+    <w:lvl w:ilvl="4" w:tentative="1">
+      <w:start w:val="1"/>
+      <w:numFmt w:val="bullet"/>
+      <w:lvlText w:val=""/>
+      <w:lvlJc w:val="left"/>
+      <w:pPr>
+        <w:tabs>
+          <w:tab w:val="num" w:pos="3600"/>
+        </w:tabs>
+        <w:ind w:left="3600" w:hanging="360"/>
+      </w:pPr>
+      <w:rPr>
+        <w:rFonts w:ascii="Wingdings" w:hAnsi="Wingdings" w:hint="default"/>
+        <w:sz w:val="20"/>
+      </w:rPr>
+    </w:lvl>
+    <w:lvl w:ilvl="5" w:tentative="1">
+      <w:start w:val="1"/>
+      <w:numFmt w:val="bullet"/>
+      <w:lvlText w:val=""/>
+      <w:lvlJc w:val="left"/>
+      <w:pPr>
+        <w:tabs>
+          <w:tab w:val="num" w:pos="4320"/>
+        </w:tabs>
+        <w:ind w:left="4320" w:hanging="360"/>
+      </w:pPr>
+      <w:rPr>
+        <w:rFonts w:ascii="Wingdings" w:hAnsi="Wingdings" w:hint="default"/>
+        <w:sz w:val="20"/>
+      </w:rPr>
+    </w:lvl>
+    <w:lvl w:ilvl="6" w:tentative="1">
+      <w:start w:val="1"/>
+      <w:numFmt w:val="bullet"/>
+      <w:lvlText w:val=""/>
+      <w:lvlJc w:val="left"/>
+      <w:pPr>
+        <w:tabs>
+          <w:tab w:val="num" w:pos="5040"/>
+        </w:tabs>
+        <w:ind w:left="5040" w:hanging="360"/>
+      </w:pPr>
+      <w:rPr>
+        <w:rFonts w:ascii="Wingdings" w:hAnsi="Wingdings" w:hint="default"/>
+        <w:sz w:val="20"/>
+      </w:rPr>
+    </w:lvl>
+    <w:lvl w:ilvl="7" w:tentative="1">
+      <w:start w:val="1"/>
+      <w:numFmt w:val="bullet"/>
+      <w:lvlText w:val=""/>
+      <w:lvlJc w:val="left"/>
+      <w:pPr>
+        <w:tabs>
+          <w:tab w:val="num" w:pos="5760"/>
+        </w:tabs>
+        <w:ind w:left="5760" w:hanging="360"/>
+      </w:pPr>
+      <w:rPr>
+        <w:rFonts w:ascii="Wingdings" w:hAnsi="Wingdings" w:hint="default"/>
+        <w:sz w:val="20"/>
+      </w:rPr>
+    </w:lvl>
+    <w:lvl w:ilvl="8" w:tentative="1">
+      <w:start w:val="1"/>
+      <w:numFmt w:val="bullet"/>
+      <w:lvlText w:val=""/>
+      <w:lvlJc w:val="left"/>
+      <w:pPr>
+        <w:tabs>
+          <w:tab w:val="num" w:pos="6480"/>
+        </w:tabs>
+        <w:ind w:left="6480" w:hanging="360"/>
+      </w:pPr>
+      <w:rPr>
+        <w:rFonts w:ascii="Wingdings" w:hAnsi="Wingdings" w:hint="default"/>
+        <w:sz w:val="20"/>
+      </w:rPr>
+    </w:lvl>
+  </w:abstractNum>
+  <w:abstractNum w:abstractNumId="6" w15:restartNumberingAfterBreak="0">
     <w:nsid w:val="52901CBE"/>
     <w:multiLevelType w:val="multilevel"/>
     <w:tmpl w:val="CE74CF08"/>
@@ -4019,7 +5356,7 @@
       </w:pPr>
     </w:lvl>
   </w:abstractNum>
-  <w:abstractNum w:abstractNumId="4" w15:restartNumberingAfterBreak="0">
+  <w:abstractNum w:abstractNumId="7" w15:restartNumberingAfterBreak="0">
     <w:nsid w:val="53E83ABE"/>
     <w:multiLevelType w:val="multilevel"/>
     <w:tmpl w:val="AAC4CE9A"/>
@@ -4168,7 +5505,7 @@
       </w:rPr>
     </w:lvl>
   </w:abstractNum>
-  <w:abstractNum w:abstractNumId="5" w15:restartNumberingAfterBreak="0">
+  <w:abstractNum w:abstractNumId="8" w15:restartNumberingAfterBreak="0">
     <w:nsid w:val="5B49360E"/>
     <w:multiLevelType w:val="multilevel"/>
     <w:tmpl w:val="E8300E0E"/>
@@ -4317,7 +5654,7 @@
       </w:rPr>
     </w:lvl>
   </w:abstractNum>
-  <w:abstractNum w:abstractNumId="6" w15:restartNumberingAfterBreak="0">
+  <w:abstractNum w:abstractNumId="9" w15:restartNumberingAfterBreak="0">
     <w:nsid w:val="5BBB6717"/>
     <w:multiLevelType w:val="multilevel"/>
     <w:tmpl w:val="503EAB7C"/>
@@ -4466,7 +5803,7 @@
       </w:rPr>
     </w:lvl>
   </w:abstractNum>
-  <w:abstractNum w:abstractNumId="7" w15:restartNumberingAfterBreak="0">
+  <w:abstractNum w:abstractNumId="10" w15:restartNumberingAfterBreak="0">
     <w:nsid w:val="5CF3319B"/>
     <w:multiLevelType w:val="multilevel"/>
     <w:tmpl w:val="96CA50D6"/>
@@ -4615,7 +5952,7 @@
       </w:rPr>
     </w:lvl>
   </w:abstractNum>
-  <w:abstractNum w:abstractNumId="8" w15:restartNumberingAfterBreak="0">
+  <w:abstractNum w:abstractNumId="11" w15:restartNumberingAfterBreak="0">
     <w:nsid w:val="5E8A0FEB"/>
     <w:multiLevelType w:val="multilevel"/>
     <w:tmpl w:val="CC902CE4"/>
@@ -4764,7 +6101,7 @@
       </w:rPr>
     </w:lvl>
   </w:abstractNum>
-  <w:abstractNum w:abstractNumId="9" w15:restartNumberingAfterBreak="0">
+  <w:abstractNum w:abstractNumId="12" w15:restartNumberingAfterBreak="0">
     <w:nsid w:val="5F341E26"/>
     <w:multiLevelType w:val="multilevel"/>
     <w:tmpl w:val="80A26E1A"/>
@@ -4913,7 +6250,7 @@
       </w:rPr>
     </w:lvl>
   </w:abstractNum>
-  <w:abstractNum w:abstractNumId="10" w15:restartNumberingAfterBreak="0">
+  <w:abstractNum w:abstractNumId="13" w15:restartNumberingAfterBreak="0">
     <w:nsid w:val="63515E15"/>
     <w:multiLevelType w:val="multilevel"/>
     <w:tmpl w:val="15C47F30"/>
@@ -5062,7 +6399,7 @@
       </w:rPr>
     </w:lvl>
   </w:abstractNum>
-  <w:abstractNum w:abstractNumId="11" w15:restartNumberingAfterBreak="0">
+  <w:abstractNum w:abstractNumId="14" w15:restartNumberingAfterBreak="0">
     <w:nsid w:val="69D55125"/>
     <w:multiLevelType w:val="multilevel"/>
     <w:tmpl w:val="79A07366"/>
@@ -5175,7 +6512,120 @@
       </w:pPr>
     </w:lvl>
   </w:abstractNum>
-  <w:abstractNum w:abstractNumId="12" w15:restartNumberingAfterBreak="0">
+  <w:abstractNum w:abstractNumId="15" w15:restartNumberingAfterBreak="0">
+    <w:nsid w:val="6ACD7652"/>
+    <w:multiLevelType w:val="multilevel"/>
+    <w:tmpl w:val="F280AB4E"/>
+    <w:lvl w:ilvl="0">
+      <w:start w:val="3"/>
+      <w:numFmt w:val="decimal"/>
+      <w:lvlText w:val="%1."/>
+      <w:lvlJc w:val="left"/>
+      <w:pPr>
+        <w:tabs>
+          <w:tab w:val="num" w:pos="720"/>
+        </w:tabs>
+        <w:ind w:left="720" w:hanging="360"/>
+      </w:pPr>
+    </w:lvl>
+    <w:lvl w:ilvl="1" w:tentative="1">
+      <w:start w:val="1"/>
+      <w:numFmt w:val="decimal"/>
+      <w:lvlText w:val="%2."/>
+      <w:lvlJc w:val="left"/>
+      <w:pPr>
+        <w:tabs>
+          <w:tab w:val="num" w:pos="1440"/>
+        </w:tabs>
+        <w:ind w:left="1440" w:hanging="360"/>
+      </w:pPr>
+    </w:lvl>
+    <w:lvl w:ilvl="2" w:tentative="1">
+      <w:start w:val="1"/>
+      <w:numFmt w:val="decimal"/>
+      <w:lvlText w:val="%3."/>
+      <w:lvlJc w:val="left"/>
+      <w:pPr>
+        <w:tabs>
+          <w:tab w:val="num" w:pos="2160"/>
+        </w:tabs>
+        <w:ind w:left="2160" w:hanging="360"/>
+      </w:pPr>
+    </w:lvl>
+    <w:lvl w:ilvl="3" w:tentative="1">
+      <w:start w:val="1"/>
+      <w:numFmt w:val="decimal"/>
+      <w:lvlText w:val="%4."/>
+      <w:lvlJc w:val="left"/>
+      <w:pPr>
+        <w:tabs>
+          <w:tab w:val="num" w:pos="2880"/>
+        </w:tabs>
+        <w:ind w:left="2880" w:hanging="360"/>
+      </w:pPr>
+    </w:lvl>
+    <w:lvl w:ilvl="4" w:tentative="1">
+      <w:start w:val="1"/>
+      <w:numFmt w:val="decimal"/>
+      <w:lvlText w:val="%5."/>
+      <w:lvlJc w:val="left"/>
+      <w:pPr>
+        <w:tabs>
+          <w:tab w:val="num" w:pos="3600"/>
+        </w:tabs>
+        <w:ind w:left="3600" w:hanging="360"/>
+      </w:pPr>
+    </w:lvl>
+    <w:lvl w:ilvl="5" w:tentative="1">
+      <w:start w:val="1"/>
+      <w:numFmt w:val="decimal"/>
+      <w:lvlText w:val="%6."/>
+      <w:lvlJc w:val="left"/>
+      <w:pPr>
+        <w:tabs>
+          <w:tab w:val="num" w:pos="4320"/>
+        </w:tabs>
+        <w:ind w:left="4320" w:hanging="360"/>
+      </w:pPr>
+    </w:lvl>
+    <w:lvl w:ilvl="6" w:tentative="1">
+      <w:start w:val="1"/>
+      <w:numFmt w:val="decimal"/>
+      <w:lvlText w:val="%7."/>
+      <w:lvlJc w:val="left"/>
+      <w:pPr>
+        <w:tabs>
+          <w:tab w:val="num" w:pos="5040"/>
+        </w:tabs>
+        <w:ind w:left="5040" w:hanging="360"/>
+      </w:pPr>
+    </w:lvl>
+    <w:lvl w:ilvl="7" w:tentative="1">
+      <w:start w:val="1"/>
+      <w:numFmt w:val="decimal"/>
+      <w:lvlText w:val="%8."/>
+      <w:lvlJc w:val="left"/>
+      <w:pPr>
+        <w:tabs>
+          <w:tab w:val="num" w:pos="5760"/>
+        </w:tabs>
+        <w:ind w:left="5760" w:hanging="360"/>
+      </w:pPr>
+    </w:lvl>
+    <w:lvl w:ilvl="8" w:tentative="1">
+      <w:start w:val="1"/>
+      <w:numFmt w:val="decimal"/>
+      <w:lvlText w:val="%9."/>
+      <w:lvlJc w:val="left"/>
+      <w:pPr>
+        <w:tabs>
+          <w:tab w:val="num" w:pos="6480"/>
+        </w:tabs>
+        <w:ind w:left="6480" w:hanging="360"/>
+      </w:pPr>
+    </w:lvl>
+  </w:abstractNum>
+  <w:abstractNum w:abstractNumId="16" w15:restartNumberingAfterBreak="0">
     <w:nsid w:val="6F6E1BED"/>
     <w:multiLevelType w:val="multilevel"/>
     <w:tmpl w:val="177A00D4"/>
@@ -5324,7 +6774,120 @@
       </w:rPr>
     </w:lvl>
   </w:abstractNum>
-  <w:abstractNum w:abstractNumId="13" w15:restartNumberingAfterBreak="0">
+  <w:abstractNum w:abstractNumId="17" w15:restartNumberingAfterBreak="0">
+    <w:nsid w:val="77105FFD"/>
+    <w:multiLevelType w:val="multilevel"/>
+    <w:tmpl w:val="5C48C3C2"/>
+    <w:lvl w:ilvl="0">
+      <w:start w:val="1"/>
+      <w:numFmt w:val="decimal"/>
+      <w:lvlText w:val="%1."/>
+      <w:lvlJc w:val="left"/>
+      <w:pPr>
+        <w:tabs>
+          <w:tab w:val="num" w:pos="720"/>
+        </w:tabs>
+        <w:ind w:left="720" w:hanging="360"/>
+      </w:pPr>
+    </w:lvl>
+    <w:lvl w:ilvl="1" w:tentative="1">
+      <w:start w:val="1"/>
+      <w:numFmt w:val="decimal"/>
+      <w:lvlText w:val="%2."/>
+      <w:lvlJc w:val="left"/>
+      <w:pPr>
+        <w:tabs>
+          <w:tab w:val="num" w:pos="1440"/>
+        </w:tabs>
+        <w:ind w:left="1440" w:hanging="360"/>
+      </w:pPr>
+    </w:lvl>
+    <w:lvl w:ilvl="2" w:tentative="1">
+      <w:start w:val="1"/>
+      <w:numFmt w:val="decimal"/>
+      <w:lvlText w:val="%3."/>
+      <w:lvlJc w:val="left"/>
+      <w:pPr>
+        <w:tabs>
+          <w:tab w:val="num" w:pos="2160"/>
+        </w:tabs>
+        <w:ind w:left="2160" w:hanging="360"/>
+      </w:pPr>
+    </w:lvl>
+    <w:lvl w:ilvl="3" w:tentative="1">
+      <w:start w:val="1"/>
+      <w:numFmt w:val="decimal"/>
+      <w:lvlText w:val="%4."/>
+      <w:lvlJc w:val="left"/>
+      <w:pPr>
+        <w:tabs>
+          <w:tab w:val="num" w:pos="2880"/>
+        </w:tabs>
+        <w:ind w:left="2880" w:hanging="360"/>
+      </w:pPr>
+    </w:lvl>
+    <w:lvl w:ilvl="4" w:tentative="1">
+      <w:start w:val="1"/>
+      <w:numFmt w:val="decimal"/>
+      <w:lvlText w:val="%5."/>
+      <w:lvlJc w:val="left"/>
+      <w:pPr>
+        <w:tabs>
+          <w:tab w:val="num" w:pos="3600"/>
+        </w:tabs>
+        <w:ind w:left="3600" w:hanging="360"/>
+      </w:pPr>
+    </w:lvl>
+    <w:lvl w:ilvl="5" w:tentative="1">
+      <w:start w:val="1"/>
+      <w:numFmt w:val="decimal"/>
+      <w:lvlText w:val="%6."/>
+      <w:lvlJc w:val="left"/>
+      <w:pPr>
+        <w:tabs>
+          <w:tab w:val="num" w:pos="4320"/>
+        </w:tabs>
+        <w:ind w:left="4320" w:hanging="360"/>
+      </w:pPr>
+    </w:lvl>
+    <w:lvl w:ilvl="6" w:tentative="1">
+      <w:start w:val="1"/>
+      <w:numFmt w:val="decimal"/>
+      <w:lvlText w:val="%7."/>
+      <w:lvlJc w:val="left"/>
+      <w:pPr>
+        <w:tabs>
+          <w:tab w:val="num" w:pos="5040"/>
+        </w:tabs>
+        <w:ind w:left="5040" w:hanging="360"/>
+      </w:pPr>
+    </w:lvl>
+    <w:lvl w:ilvl="7" w:tentative="1">
+      <w:start w:val="1"/>
+      <w:numFmt w:val="decimal"/>
+      <w:lvlText w:val="%8."/>
+      <w:lvlJc w:val="left"/>
+      <w:pPr>
+        <w:tabs>
+          <w:tab w:val="num" w:pos="5760"/>
+        </w:tabs>
+        <w:ind w:left="5760" w:hanging="360"/>
+      </w:pPr>
+    </w:lvl>
+    <w:lvl w:ilvl="8" w:tentative="1">
+      <w:start w:val="1"/>
+      <w:numFmt w:val="decimal"/>
+      <w:lvlText w:val="%9."/>
+      <w:lvlJc w:val="left"/>
+      <w:pPr>
+        <w:tabs>
+          <w:tab w:val="num" w:pos="6480"/>
+        </w:tabs>
+        <w:ind w:left="6480" w:hanging="360"/>
+      </w:pPr>
+    </w:lvl>
+  </w:abstractNum>
+  <w:abstractNum w:abstractNumId="18" w15:restartNumberingAfterBreak="0">
     <w:nsid w:val="77BF2243"/>
     <w:multiLevelType w:val="multilevel"/>
     <w:tmpl w:val="55C4B848"/>
@@ -5473,29 +7036,178 @@
       </w:rPr>
     </w:lvl>
   </w:abstractNum>
+  <w:abstractNum w:abstractNumId="19" w15:restartNumberingAfterBreak="0">
+    <w:nsid w:val="78011E26"/>
+    <w:multiLevelType w:val="multilevel"/>
+    <w:tmpl w:val="AD343B1C"/>
+    <w:lvl w:ilvl="0">
+      <w:start w:val="1"/>
+      <w:numFmt w:val="bullet"/>
+      <w:lvlText w:val=""/>
+      <w:lvlJc w:val="left"/>
+      <w:pPr>
+        <w:tabs>
+          <w:tab w:val="num" w:pos="720"/>
+        </w:tabs>
+        <w:ind w:left="720" w:hanging="360"/>
+      </w:pPr>
+      <w:rPr>
+        <w:rFonts w:ascii="Symbol" w:hAnsi="Symbol" w:hint="default"/>
+        <w:sz w:val="20"/>
+      </w:rPr>
+    </w:lvl>
+    <w:lvl w:ilvl="1">
+      <w:start w:val="1"/>
+      <w:numFmt w:val="bullet"/>
+      <w:lvlText w:val="o"/>
+      <w:lvlJc w:val="left"/>
+      <w:pPr>
+        <w:tabs>
+          <w:tab w:val="num" w:pos="1440"/>
+        </w:tabs>
+        <w:ind w:left="1440" w:hanging="360"/>
+      </w:pPr>
+      <w:rPr>
+        <w:rFonts w:ascii="Courier New" w:hAnsi="Courier New" w:hint="default"/>
+        <w:sz w:val="20"/>
+      </w:rPr>
+    </w:lvl>
+    <w:lvl w:ilvl="2">
+      <w:start w:val="1"/>
+      <w:numFmt w:val="bullet"/>
+      <w:lvlText w:val=""/>
+      <w:lvlJc w:val="left"/>
+      <w:pPr>
+        <w:tabs>
+          <w:tab w:val="num" w:pos="2160"/>
+        </w:tabs>
+        <w:ind w:left="2160" w:hanging="360"/>
+      </w:pPr>
+      <w:rPr>
+        <w:rFonts w:ascii="Wingdings" w:hAnsi="Wingdings" w:hint="default"/>
+        <w:sz w:val="20"/>
+      </w:rPr>
+    </w:lvl>
+    <w:lvl w:ilvl="3" w:tentative="1">
+      <w:start w:val="1"/>
+      <w:numFmt w:val="bullet"/>
+      <w:lvlText w:val=""/>
+      <w:lvlJc w:val="left"/>
+      <w:pPr>
+        <w:tabs>
+          <w:tab w:val="num" w:pos="2880"/>
+        </w:tabs>
+        <w:ind w:left="2880" w:hanging="360"/>
+      </w:pPr>
+      <w:rPr>
+        <w:rFonts w:ascii="Wingdings" w:hAnsi="Wingdings" w:hint="default"/>
+        <w:sz w:val="20"/>
+      </w:rPr>
+    </w:lvl>
+    <w:lvl w:ilvl="4" w:tentative="1">
+      <w:start w:val="1"/>
+      <w:numFmt w:val="bullet"/>
+      <w:lvlText w:val=""/>
+      <w:lvlJc w:val="left"/>
+      <w:pPr>
+        <w:tabs>
+          <w:tab w:val="num" w:pos="3600"/>
+        </w:tabs>
+        <w:ind w:left="3600" w:hanging="360"/>
+      </w:pPr>
+      <w:rPr>
+        <w:rFonts w:ascii="Wingdings" w:hAnsi="Wingdings" w:hint="default"/>
+        <w:sz w:val="20"/>
+      </w:rPr>
+    </w:lvl>
+    <w:lvl w:ilvl="5" w:tentative="1">
+      <w:start w:val="1"/>
+      <w:numFmt w:val="bullet"/>
+      <w:lvlText w:val=""/>
+      <w:lvlJc w:val="left"/>
+      <w:pPr>
+        <w:tabs>
+          <w:tab w:val="num" w:pos="4320"/>
+        </w:tabs>
+        <w:ind w:left="4320" w:hanging="360"/>
+      </w:pPr>
+      <w:rPr>
+        <w:rFonts w:ascii="Wingdings" w:hAnsi="Wingdings" w:hint="default"/>
+        <w:sz w:val="20"/>
+      </w:rPr>
+    </w:lvl>
+    <w:lvl w:ilvl="6" w:tentative="1">
+      <w:start w:val="1"/>
+      <w:numFmt w:val="bullet"/>
+      <w:lvlText w:val=""/>
+      <w:lvlJc w:val="left"/>
+      <w:pPr>
+        <w:tabs>
+          <w:tab w:val="num" w:pos="5040"/>
+        </w:tabs>
+        <w:ind w:left="5040" w:hanging="360"/>
+      </w:pPr>
+      <w:rPr>
+        <w:rFonts w:ascii="Wingdings" w:hAnsi="Wingdings" w:hint="default"/>
+        <w:sz w:val="20"/>
+      </w:rPr>
+    </w:lvl>
+    <w:lvl w:ilvl="7" w:tentative="1">
+      <w:start w:val="1"/>
+      <w:numFmt w:val="bullet"/>
+      <w:lvlText w:val=""/>
+      <w:lvlJc w:val="left"/>
+      <w:pPr>
+        <w:tabs>
+          <w:tab w:val="num" w:pos="5760"/>
+        </w:tabs>
+        <w:ind w:left="5760" w:hanging="360"/>
+      </w:pPr>
+      <w:rPr>
+        <w:rFonts w:ascii="Wingdings" w:hAnsi="Wingdings" w:hint="default"/>
+        <w:sz w:val="20"/>
+      </w:rPr>
+    </w:lvl>
+    <w:lvl w:ilvl="8" w:tentative="1">
+      <w:start w:val="1"/>
+      <w:numFmt w:val="bullet"/>
+      <w:lvlText w:val=""/>
+      <w:lvlJc w:val="left"/>
+      <w:pPr>
+        <w:tabs>
+          <w:tab w:val="num" w:pos="6480"/>
+        </w:tabs>
+        <w:ind w:left="6480" w:hanging="360"/>
+      </w:pPr>
+      <w:rPr>
+        <w:rFonts w:ascii="Wingdings" w:hAnsi="Wingdings" w:hint="default"/>
+        <w:sz w:val="20"/>
+      </w:rPr>
+    </w:lvl>
+  </w:abstractNum>
   <w:num w:numId="1" w16cid:durableId="481503757">
-    <w:abstractNumId w:val="12"/>
+    <w:abstractNumId w:val="16"/>
   </w:num>
   <w:num w:numId="2" w16cid:durableId="1531334716">
+    <w:abstractNumId w:val="13"/>
+  </w:num>
+  <w:num w:numId="3" w16cid:durableId="1411002046">
+    <w:abstractNumId w:val="7"/>
+  </w:num>
+  <w:num w:numId="4" w16cid:durableId="565527345">
+    <w:abstractNumId w:val="18"/>
+  </w:num>
+  <w:num w:numId="5" w16cid:durableId="914433961">
+    <w:abstractNumId w:val="3"/>
+  </w:num>
+  <w:num w:numId="6" w16cid:durableId="1894000721">
+    <w:abstractNumId w:val="2"/>
+  </w:num>
+  <w:num w:numId="7" w16cid:durableId="1262644477">
     <w:abstractNumId w:val="10"/>
   </w:num>
-  <w:num w:numId="3" w16cid:durableId="1411002046">
-    <w:abstractNumId w:val="4"/>
-  </w:num>
-  <w:num w:numId="4" w16cid:durableId="565527345">
-    <w:abstractNumId w:val="13"/>
-  </w:num>
-  <w:num w:numId="5" w16cid:durableId="914433961">
-    <w:abstractNumId w:val="2"/>
-  </w:num>
-  <w:num w:numId="6" w16cid:durableId="1894000721">
-    <w:abstractNumId w:val="1"/>
-  </w:num>
-  <w:num w:numId="7" w16cid:durableId="1262644477">
-    <w:abstractNumId w:val="7"/>
-  </w:num>
   <w:num w:numId="8" w16cid:durableId="1771125056">
-    <w:abstractNumId w:val="11"/>
+    <w:abstractNumId w:val="14"/>
     <w:lvlOverride w:ilvl="0">
       <w:lvl w:ilvl="0">
         <w:numFmt w:val="decimal"/>
@@ -5505,13 +7217,13 @@
     </w:lvlOverride>
   </w:num>
   <w:num w:numId="9" w16cid:durableId="1158500243">
-    <w:abstractNumId w:val="0"/>
+    <w:abstractNumId w:val="1"/>
   </w:num>
   <w:num w:numId="10" w16cid:durableId="525100974">
-    <w:abstractNumId w:val="6"/>
+    <w:abstractNumId w:val="9"/>
   </w:num>
   <w:num w:numId="11" w16cid:durableId="1479228662">
-    <w:abstractNumId w:val="3"/>
+    <w:abstractNumId w:val="6"/>
     <w:lvlOverride w:ilvl="0">
       <w:lvl w:ilvl="0">
         <w:numFmt w:val="decimal"/>
@@ -5521,13 +7233,45 @@
     </w:lvlOverride>
   </w:num>
   <w:num w:numId="12" w16cid:durableId="1233085523">
+    <w:abstractNumId w:val="11"/>
+  </w:num>
+  <w:num w:numId="13" w16cid:durableId="895359279">
+    <w:abstractNumId w:val="12"/>
+  </w:num>
+  <w:num w:numId="14" w16cid:durableId="1031805466">
     <w:abstractNumId w:val="8"/>
   </w:num>
-  <w:num w:numId="13" w16cid:durableId="895359279">
-    <w:abstractNumId w:val="9"/>
+  <w:num w:numId="15" w16cid:durableId="1240601320">
+    <w:abstractNumId w:val="17"/>
   </w:num>
-  <w:num w:numId="14" w16cid:durableId="1031805466">
+  <w:num w:numId="16" w16cid:durableId="202139431">
+    <w:abstractNumId w:val="19"/>
+  </w:num>
+  <w:num w:numId="17" w16cid:durableId="1522553217">
+    <w:abstractNumId w:val="0"/>
+    <w:lvlOverride w:ilvl="0">
+      <w:lvl w:ilvl="0">
+        <w:numFmt w:val="decimal"/>
+        <w:lvlText w:val="%1."/>
+        <w:lvlJc w:val="left"/>
+      </w:lvl>
+    </w:lvlOverride>
+  </w:num>
+  <w:num w:numId="18" w16cid:durableId="983970965">
     <w:abstractNumId w:val="5"/>
+  </w:num>
+  <w:num w:numId="19" w16cid:durableId="2115854280">
+    <w:abstractNumId w:val="15"/>
+    <w:lvlOverride w:ilvl="0">
+      <w:lvl w:ilvl="0">
+        <w:numFmt w:val="decimal"/>
+        <w:lvlText w:val="%1."/>
+        <w:lvlJc w:val="left"/>
+      </w:lvl>
+    </w:lvlOverride>
+  </w:num>
+  <w:num w:numId="20" w16cid:durableId="736902653">
+    <w:abstractNumId w:val="4"/>
   </w:num>
 </w:numbering>
 </file>

</xml_diff>